<commit_message>
added the users and their ratings to the database
</commit_message>
<xml_diff>
--- a/project09/Project09.docx
+++ b/project09/Project09.docx
@@ -45,32 +45,113 @@
           <w:szCs w:val="24"/>
         </w:rPr>
       </w:pPr>
-      <w:r>
-        <w:rPr>
-          <w:rFonts w:ascii="Arial" w:hAnsi="Arial" w:cs="Arial"/>
-          <w:sz w:val="24"/>
-          <w:szCs w:val="24"/>
-        </w:rPr>
-        <w:t>Files:</w:t>
-      </w:r>
       <w:bookmarkStart w:id="0" w:name="_GoBack"/>
       <w:bookmarkEnd w:id="0"/>
+      <w:r>
+        <w:rPr>
+          <w:rFonts w:ascii="Arial" w:hAnsi="Arial" w:cs="Arial"/>
+          <w:sz w:val="24"/>
+          <w:szCs w:val="24"/>
+        </w:rPr>
+        <w:t>Introduction</w:t>
+      </w:r>
     </w:p>
     <w:p>
       <w:pPr>
-        <w:rPr>
-          <w:rFonts w:ascii="Arial" w:hAnsi="Arial" w:cs="Arial"/>
-          <w:sz w:val="24"/>
-          <w:szCs w:val="24"/>
-        </w:rPr>
-      </w:pPr>
-      <w:r>
-        <w:rPr>
-          <w:rFonts w:ascii="Arial" w:hAnsi="Arial" w:cs="Arial"/>
-          <w:sz w:val="24"/>
-          <w:szCs w:val="24"/>
-        </w:rPr>
-        <w:t>Genres – list of possible genres</w:t>
+        <w:ind w:firstLine="720"/>
+        <w:rPr>
+          <w:rFonts w:ascii="Arial" w:hAnsi="Arial" w:cs="Arial"/>
+          <w:sz w:val="24"/>
+          <w:szCs w:val="24"/>
+        </w:rPr>
+      </w:pPr>
+      <w:r>
+        <w:rPr>
+          <w:rFonts w:ascii="Arial" w:hAnsi="Arial" w:cs="Arial"/>
+          <w:sz w:val="24"/>
+          <w:szCs w:val="24"/>
+        </w:rPr>
+        <w:t xml:space="preserve">The KDD Cup is a data mining challenge hosted by Yahoo! Labs. In this project we </w:t>
+      </w:r>
+      <w:r>
+        <w:rPr>
+          <w:rFonts w:ascii="Arial" w:hAnsi="Arial" w:cs="Arial"/>
+          <w:sz w:val="24"/>
+          <w:szCs w:val="24"/>
+        </w:rPr>
+        <w:t>were</w:t>
+      </w:r>
+      <w:r>
+        <w:rPr>
+          <w:rFonts w:ascii="Arial" w:hAnsi="Arial" w:cs="Arial"/>
+          <w:sz w:val="24"/>
+          <w:szCs w:val="24"/>
+        </w:rPr>
+        <w:t xml:space="preserve"> given the task of </w:t>
+      </w:r>
+      <w:r>
+        <w:rPr>
+          <w:rFonts w:ascii="Arial" w:hAnsi="Arial" w:cs="Arial"/>
+          <w:sz w:val="24"/>
+          <w:szCs w:val="24"/>
+        </w:rPr>
+        <w:t>creating a working solution for Track 1 of the KDD Cup 2011 Challenge.</w:t>
+      </w:r>
+      <w:r>
+        <w:rPr>
+          <w:rFonts w:ascii="Arial" w:hAnsi="Arial" w:cs="Arial"/>
+          <w:sz w:val="24"/>
+          <w:szCs w:val="24"/>
+        </w:rPr>
+        <w:t xml:space="preserve"> The dat</w:t>
+      </w:r>
+      <w:r>
+        <w:rPr>
+          <w:rFonts w:ascii="Arial" w:hAnsi="Arial" w:cs="Arial"/>
+          <w:sz w:val="24"/>
+          <w:szCs w:val="24"/>
+        </w:rPr>
+        <w:t>a</w:t>
+      </w:r>
+      <w:r>
+        <w:rPr>
+          <w:rFonts w:ascii="Arial" w:hAnsi="Arial" w:cs="Arial"/>
+          <w:sz w:val="24"/>
+          <w:szCs w:val="24"/>
+        </w:rPr>
+        <w:t>set for this challenge consists</w:t>
+      </w:r>
+      <w:r>
+        <w:rPr>
+          <w:rFonts w:ascii="Arial" w:hAnsi="Arial" w:cs="Arial"/>
+          <w:sz w:val="24"/>
+          <w:szCs w:val="24"/>
+        </w:rPr>
+        <w:t xml:space="preserve"> of Yahoo! Music data. </w:t>
+      </w:r>
+      <w:r>
+        <w:rPr>
+          <w:rFonts w:ascii="Arial" w:hAnsi="Arial" w:cs="Arial"/>
+          <w:sz w:val="24"/>
+          <w:szCs w:val="24"/>
+        </w:rPr>
+        <w:t xml:space="preserve">It is made up of tracks, albums, artists, and genres which all tie together. </w:t>
+      </w:r>
+      <w:r>
+        <w:rPr>
+          <w:rFonts w:ascii="Arial" w:hAnsi="Arial" w:cs="Arial"/>
+          <w:sz w:val="24"/>
+          <w:szCs w:val="24"/>
+        </w:rPr>
+        <w:t>The different items (albums, users, tracks, etc.) are given meaningless anonymous numbers so that no ident</w:t>
+      </w:r>
+      <w:r>
+        <w:rPr>
+          <w:rFonts w:ascii="Arial" w:hAnsi="Arial" w:cs="Arial"/>
+          <w:sz w:val="24"/>
+          <w:szCs w:val="24"/>
+        </w:rPr>
+        <w:t xml:space="preserve">ifying information is released. </w:t>
       </w:r>
     </w:p>
     <w:p>
@@ -87,7 +168,7 @@
           <w:sz w:val="24"/>
           <w:szCs w:val="24"/>
         </w:rPr>
-        <w:t>artistData – list of possible artists</w:t>
+        <w:t>Preprocessing</w:t>
       </w:r>
     </w:p>
     <w:p>
@@ -104,7 +185,197 @@
           <w:sz w:val="24"/>
           <w:szCs w:val="24"/>
         </w:rPr>
-        <w:t>Track – track id, album id, artist id, genres</w:t>
+        <w:tab/>
+      </w:r>
+      <w:r>
+        <w:rPr>
+          <w:rFonts w:ascii="Arial" w:hAnsi="Arial" w:cs="Arial"/>
+          <w:sz w:val="24"/>
+          <w:szCs w:val="24"/>
+        </w:rPr>
+        <w:t xml:space="preserve">The first step in any Data Mining project is to take the time to explore </w:t>
+      </w:r>
+      <w:r>
+        <w:rPr>
+          <w:rFonts w:ascii="Arial" w:hAnsi="Arial" w:cs="Arial"/>
+          <w:sz w:val="24"/>
+          <w:szCs w:val="24"/>
+        </w:rPr>
+        <w:t>and familiarize</w:t>
+      </w:r>
+      <w:r>
+        <w:rPr>
+          <w:rFonts w:ascii="Arial" w:hAnsi="Arial" w:cs="Arial"/>
+          <w:sz w:val="24"/>
+          <w:szCs w:val="24"/>
+        </w:rPr>
+        <w:t xml:space="preserve"> </w:t>
+      </w:r>
+      <w:proofErr w:type="gramStart"/>
+      <w:r>
+        <w:rPr>
+          <w:rFonts w:ascii="Arial" w:hAnsi="Arial" w:cs="Arial"/>
+          <w:sz w:val="24"/>
+          <w:szCs w:val="24"/>
+        </w:rPr>
+        <w:t>yourself</w:t>
+      </w:r>
+      <w:proofErr w:type="gramEnd"/>
+      <w:r>
+        <w:rPr>
+          <w:rFonts w:ascii="Arial" w:hAnsi="Arial" w:cs="Arial"/>
+          <w:sz w:val="24"/>
+          <w:szCs w:val="24"/>
+        </w:rPr>
+        <w:t xml:space="preserve"> with </w:t>
+      </w:r>
+      <w:r>
+        <w:rPr>
+          <w:rFonts w:ascii="Arial" w:hAnsi="Arial" w:cs="Arial"/>
+          <w:sz w:val="24"/>
+          <w:szCs w:val="24"/>
+        </w:rPr>
+        <w:t xml:space="preserve">the data. This particular data set is made up of tracks, albums, artists and genres. </w:t>
+      </w:r>
+      <w:r>
+        <w:rPr>
+          <w:rFonts w:ascii="Arial" w:hAnsi="Arial" w:cs="Arial"/>
+          <w:sz w:val="24"/>
+          <w:szCs w:val="24"/>
+        </w:rPr>
+        <w:t xml:space="preserve">Each track has a unique id, associated album id, associated artist id, and optional genres. </w:t>
+      </w:r>
+      <w:r>
+        <w:rPr>
+          <w:rFonts w:ascii="Arial" w:hAnsi="Arial" w:cs="Arial"/>
+          <w:sz w:val="24"/>
+          <w:szCs w:val="24"/>
+        </w:rPr>
+        <w:t xml:space="preserve">Each album has a unique id, an associated artist id, and optional genres. The genre and artist files each hold a list of unique ids. </w:t>
+      </w:r>
+      <w:r>
+        <w:rPr>
+          <w:rFonts w:ascii="Arial" w:hAnsi="Arial" w:cs="Arial"/>
+          <w:sz w:val="24"/>
+          <w:szCs w:val="24"/>
+        </w:rPr>
+        <w:t xml:space="preserve">Looking at this </w:t>
+      </w:r>
+      <w:r>
+        <w:rPr>
+          <w:rFonts w:ascii="Arial" w:hAnsi="Arial" w:cs="Arial"/>
+          <w:sz w:val="24"/>
+          <w:szCs w:val="24"/>
+        </w:rPr>
+        <w:t xml:space="preserve">non-standardized text format </w:t>
+      </w:r>
+      <w:r>
+        <w:rPr>
+          <w:rFonts w:ascii="Arial" w:hAnsi="Arial" w:cs="Arial"/>
+          <w:sz w:val="24"/>
+          <w:szCs w:val="24"/>
+        </w:rPr>
+        <w:t xml:space="preserve">the first step was to put it into a database. </w:t>
+      </w:r>
+      <w:r>
+        <w:rPr>
+          <w:rFonts w:ascii="Arial" w:hAnsi="Arial" w:cs="Arial"/>
+          <w:sz w:val="24"/>
+          <w:szCs w:val="24"/>
+        </w:rPr>
+        <w:t xml:space="preserve">The database includes four main tables: albums, artists, genres, tracks, and two join tables: </w:t>
+      </w:r>
+      <w:proofErr w:type="spellStart"/>
+      <w:r>
+        <w:rPr>
+          <w:rFonts w:ascii="Arial" w:hAnsi="Arial" w:cs="Arial"/>
+          <w:sz w:val="24"/>
+          <w:szCs w:val="24"/>
+        </w:rPr>
+        <w:t>albums_genres</w:t>
+      </w:r>
+      <w:proofErr w:type="spellEnd"/>
+      <w:r>
+        <w:rPr>
+          <w:rFonts w:ascii="Arial" w:hAnsi="Arial" w:cs="Arial"/>
+          <w:sz w:val="24"/>
+          <w:szCs w:val="24"/>
+        </w:rPr>
+        <w:t xml:space="preserve"> and </w:t>
+      </w:r>
+      <w:proofErr w:type="spellStart"/>
+      <w:r>
+        <w:rPr>
+          <w:rFonts w:ascii="Arial" w:hAnsi="Arial" w:cs="Arial"/>
+          <w:sz w:val="24"/>
+          <w:szCs w:val="24"/>
+        </w:rPr>
+        <w:t>genres_tracks</w:t>
+      </w:r>
+      <w:proofErr w:type="spellEnd"/>
+      <w:r>
+        <w:rPr>
+          <w:rFonts w:ascii="Arial" w:hAnsi="Arial" w:cs="Arial"/>
+          <w:sz w:val="24"/>
+          <w:szCs w:val="24"/>
+        </w:rPr>
+        <w:t xml:space="preserve">. </w:t>
+      </w:r>
+      <w:r>
+        <w:rPr>
+          <w:rFonts w:ascii="Arial" w:hAnsi="Arial" w:cs="Arial"/>
+          <w:sz w:val="24"/>
+          <w:szCs w:val="24"/>
+        </w:rPr>
+        <w:t>First, I created a SQLITE database</w:t>
+      </w:r>
+      <w:r>
+        <w:rPr>
+          <w:rFonts w:ascii="Arial" w:hAnsi="Arial" w:cs="Arial"/>
+          <w:sz w:val="24"/>
+          <w:szCs w:val="24"/>
+        </w:rPr>
+        <w:t xml:space="preserve"> that met these specifications. Then I took the time to writ</w:t>
+      </w:r>
+      <w:r>
+        <w:rPr>
+          <w:rFonts w:ascii="Arial" w:hAnsi="Arial" w:cs="Arial"/>
+          <w:sz w:val="24"/>
+          <w:szCs w:val="24"/>
+        </w:rPr>
+        <w:t>e a progra</w:t>
+      </w:r>
+      <w:r>
+        <w:rPr>
+          <w:rFonts w:ascii="Arial" w:hAnsi="Arial" w:cs="Arial"/>
+          <w:sz w:val="24"/>
+          <w:szCs w:val="24"/>
+        </w:rPr>
+        <w:t xml:space="preserve">m using Active Record that </w:t>
+      </w:r>
+      <w:r>
+        <w:rPr>
+          <w:rFonts w:ascii="Arial" w:hAnsi="Arial" w:cs="Arial"/>
+          <w:sz w:val="24"/>
+          <w:szCs w:val="24"/>
+        </w:rPr>
+        <w:t xml:space="preserve">handles reading in the data files and loading them into the correct places in the database. </w:t>
+      </w:r>
+      <w:r>
+        <w:rPr>
+          <w:rFonts w:ascii="Arial" w:hAnsi="Arial" w:cs="Arial"/>
+          <w:sz w:val="24"/>
+          <w:szCs w:val="24"/>
+        </w:rPr>
+        <w:t>The loading process ended up taking a lot longer than I was expecting. It took around 2 hours to load all of the dat</w:t>
+      </w:r>
+      <w:r>
+        <w:rPr>
+          <w:rFonts w:ascii="Arial" w:hAnsi="Arial" w:cs="Arial"/>
+          <w:sz w:val="24"/>
+          <w:szCs w:val="24"/>
+        </w:rPr>
+        <w:t>a in to my SQLITE database.</w:t>
       </w:r>
     </w:p>
     <w:p>
@@ -115,378 +386,6 @@
           <w:szCs w:val="24"/>
         </w:rPr>
       </w:pPr>
-      <w:r>
-        <w:rPr>
-          <w:rFonts w:ascii="Arial" w:hAnsi="Arial" w:cs="Arial"/>
-          <w:sz w:val="24"/>
-          <w:szCs w:val="24"/>
-        </w:rPr>
-        <w:t>Album – album id, artist id, genres</w:t>
-      </w:r>
-    </w:p>
-    <w:p>
-      <w:pPr>
-        <w:rPr>
-          <w:rFonts w:ascii="Arial" w:hAnsi="Arial" w:cs="Arial"/>
-          <w:sz w:val="24"/>
-          <w:szCs w:val="24"/>
-        </w:rPr>
-      </w:pPr>
-      <w:r>
-        <w:rPr>
-          <w:rFonts w:ascii="Arial" w:hAnsi="Arial" w:cs="Arial"/>
-          <w:sz w:val="24"/>
-          <w:szCs w:val="24"/>
-        </w:rPr>
-        <w:t>Ratings – 2 parts</w:t>
-      </w:r>
-    </w:p>
-    <w:p>
-      <w:pPr>
-        <w:pStyle w:val="ListParagraph"/>
-        <w:numPr>
-          <w:ilvl w:val="0"/>
-          <w:numId w:val="1"/>
-        </w:numPr>
-        <w:rPr>
-          <w:rFonts w:ascii="Arial" w:hAnsi="Arial" w:cs="Arial"/>
-          <w:sz w:val="24"/>
-          <w:szCs w:val="24"/>
-        </w:rPr>
-      </w:pPr>
-      <w:r>
-        <w:rPr>
-          <w:rFonts w:ascii="Arial" w:hAnsi="Arial" w:cs="Arial"/>
-          <w:sz w:val="24"/>
-          <w:szCs w:val="24"/>
-        </w:rPr>
-        <w:t>Line with user number</w:t>
-      </w:r>
-    </w:p>
-    <w:p>
-      <w:pPr>
-        <w:pStyle w:val="ListParagraph"/>
-        <w:numPr>
-          <w:ilvl w:val="0"/>
-          <w:numId w:val="1"/>
-        </w:numPr>
-        <w:rPr>
-          <w:rFonts w:ascii="Arial" w:hAnsi="Arial" w:cs="Arial"/>
-          <w:sz w:val="24"/>
-          <w:szCs w:val="24"/>
-        </w:rPr>
-      </w:pPr>
-      <w:r>
-        <w:rPr>
-          <w:rFonts w:ascii="Arial" w:hAnsi="Arial" w:cs="Arial"/>
-          <w:sz w:val="24"/>
-          <w:szCs w:val="24"/>
-        </w:rPr>
-        <w:t>line with number of ratings</w:t>
-      </w:r>
-    </w:p>
-    <w:p>
-      <w:pPr>
-        <w:rPr>
-          <w:rFonts w:ascii="Arial" w:hAnsi="Arial" w:cs="Arial"/>
-          <w:sz w:val="24"/>
-          <w:szCs w:val="24"/>
-        </w:rPr>
-      </w:pPr>
-      <w:r>
-        <w:rPr>
-          <w:rFonts w:ascii="Arial" w:hAnsi="Arial" w:cs="Arial"/>
-          <w:sz w:val="24"/>
-          <w:szCs w:val="24"/>
-        </w:rPr>
-        <w:t xml:space="preserve">per user rating in the train file - </w:t>
-      </w:r>
-      <w:r>
-        <w:rPr>
-          <w:rFonts w:ascii="Arial" w:hAnsi="Arial" w:cs="Arial"/>
-          <w:sz w:val="24"/>
-          <w:szCs w:val="24"/>
-        </w:rPr>
-        <w:t>track id, rating, day, time</w:t>
-      </w:r>
-    </w:p>
-    <w:p>
-      <w:pPr>
-        <w:rPr>
-          <w:rFonts w:ascii="Arial" w:hAnsi="Arial" w:cs="Arial"/>
-          <w:sz w:val="24"/>
-          <w:szCs w:val="24"/>
-        </w:rPr>
-      </w:pPr>
-    </w:p>
-    <w:p>
-      <w:pPr>
-        <w:rPr>
-          <w:rFonts w:ascii="Arial" w:hAnsi="Arial" w:cs="Arial"/>
-          <w:sz w:val="24"/>
-          <w:szCs w:val="24"/>
-        </w:rPr>
-      </w:pPr>
-      <w:r>
-        <w:rPr>
-          <w:rFonts w:ascii="Arial" w:hAnsi="Arial" w:cs="Arial"/>
-          <w:sz w:val="24"/>
-          <w:szCs w:val="24"/>
-        </w:rPr>
-        <w:t>Introduction</w:t>
-      </w:r>
-    </w:p>
-    <w:p>
-      <w:pPr>
-        <w:ind w:firstLine="720"/>
-        <w:rPr>
-          <w:rFonts w:ascii="Arial" w:hAnsi="Arial" w:cs="Arial"/>
-          <w:sz w:val="24"/>
-          <w:szCs w:val="24"/>
-        </w:rPr>
-      </w:pPr>
-      <w:r>
-        <w:rPr>
-          <w:rFonts w:ascii="Arial" w:hAnsi="Arial" w:cs="Arial"/>
-          <w:sz w:val="24"/>
-          <w:szCs w:val="24"/>
-        </w:rPr>
-        <w:t xml:space="preserve">The KDD Cup is a data mining challenge hosted by Yahoo! Labs. In this project we </w:t>
-      </w:r>
-      <w:r>
-        <w:rPr>
-          <w:rFonts w:ascii="Arial" w:hAnsi="Arial" w:cs="Arial"/>
-          <w:sz w:val="24"/>
-          <w:szCs w:val="24"/>
-        </w:rPr>
-        <w:t>were</w:t>
-      </w:r>
-      <w:r>
-        <w:rPr>
-          <w:rFonts w:ascii="Arial" w:hAnsi="Arial" w:cs="Arial"/>
-          <w:sz w:val="24"/>
-          <w:szCs w:val="24"/>
-        </w:rPr>
-        <w:t xml:space="preserve"> given the task of </w:t>
-      </w:r>
-      <w:r>
-        <w:rPr>
-          <w:rFonts w:ascii="Arial" w:hAnsi="Arial" w:cs="Arial"/>
-          <w:sz w:val="24"/>
-          <w:szCs w:val="24"/>
-        </w:rPr>
-        <w:t>creating a working solution for Track 1 of the KDD Cup 2011 Challenge.</w:t>
-      </w:r>
-      <w:r>
-        <w:rPr>
-          <w:rFonts w:ascii="Arial" w:hAnsi="Arial" w:cs="Arial"/>
-          <w:sz w:val="24"/>
-          <w:szCs w:val="24"/>
-        </w:rPr>
-        <w:t xml:space="preserve"> The dat</w:t>
-      </w:r>
-      <w:r>
-        <w:rPr>
-          <w:rFonts w:ascii="Arial" w:hAnsi="Arial" w:cs="Arial"/>
-          <w:sz w:val="24"/>
-          <w:szCs w:val="24"/>
-        </w:rPr>
-        <w:t>a</w:t>
-      </w:r>
-      <w:r>
-        <w:rPr>
-          <w:rFonts w:ascii="Arial" w:hAnsi="Arial" w:cs="Arial"/>
-          <w:sz w:val="24"/>
-          <w:szCs w:val="24"/>
-        </w:rPr>
-        <w:t>set for this challenge consists</w:t>
-      </w:r>
-      <w:r>
-        <w:rPr>
-          <w:rFonts w:ascii="Arial" w:hAnsi="Arial" w:cs="Arial"/>
-          <w:sz w:val="24"/>
-          <w:szCs w:val="24"/>
-        </w:rPr>
-        <w:t xml:space="preserve"> of Yahoo! Music data. </w:t>
-      </w:r>
-      <w:r>
-        <w:rPr>
-          <w:rFonts w:ascii="Arial" w:hAnsi="Arial" w:cs="Arial"/>
-          <w:sz w:val="24"/>
-          <w:szCs w:val="24"/>
-        </w:rPr>
-        <w:t xml:space="preserve">It is made up of tracks, albums, artists, and genres which all tie together. </w:t>
-      </w:r>
-      <w:r>
-        <w:rPr>
-          <w:rFonts w:ascii="Arial" w:hAnsi="Arial" w:cs="Arial"/>
-          <w:sz w:val="24"/>
-          <w:szCs w:val="24"/>
-        </w:rPr>
-        <w:t>The different items (albums, users, tracks, etc.) are given meaningless anonymous numbers so that no ident</w:t>
-      </w:r>
-      <w:r>
-        <w:rPr>
-          <w:rFonts w:ascii="Arial" w:hAnsi="Arial" w:cs="Arial"/>
-          <w:sz w:val="24"/>
-          <w:szCs w:val="24"/>
-        </w:rPr>
-        <w:t xml:space="preserve">ifying information is released. </w:t>
-      </w:r>
-    </w:p>
-    <w:p>
-      <w:pPr>
-        <w:rPr>
-          <w:rFonts w:ascii="Arial" w:hAnsi="Arial" w:cs="Arial"/>
-          <w:sz w:val="24"/>
-          <w:szCs w:val="24"/>
-        </w:rPr>
-      </w:pPr>
-      <w:r>
-        <w:rPr>
-          <w:rFonts w:ascii="Arial" w:hAnsi="Arial" w:cs="Arial"/>
-          <w:sz w:val="24"/>
-          <w:szCs w:val="24"/>
-        </w:rPr>
-        <w:t>Preprocessing</w:t>
-      </w:r>
-    </w:p>
-    <w:p>
-      <w:pPr>
-        <w:rPr>
-          <w:rFonts w:ascii="Arial" w:hAnsi="Arial" w:cs="Arial"/>
-          <w:sz w:val="24"/>
-          <w:szCs w:val="24"/>
-        </w:rPr>
-      </w:pPr>
-      <w:r>
-        <w:rPr>
-          <w:rFonts w:ascii="Arial" w:hAnsi="Arial" w:cs="Arial"/>
-          <w:sz w:val="24"/>
-          <w:szCs w:val="24"/>
-        </w:rPr>
-        <w:tab/>
-      </w:r>
-      <w:r>
-        <w:rPr>
-          <w:rFonts w:ascii="Arial" w:hAnsi="Arial" w:cs="Arial"/>
-          <w:sz w:val="24"/>
-          <w:szCs w:val="24"/>
-        </w:rPr>
-        <w:t xml:space="preserve">The first step in any Data Mining project is to take the time to explore </w:t>
-      </w:r>
-      <w:r>
-        <w:rPr>
-          <w:rFonts w:ascii="Arial" w:hAnsi="Arial" w:cs="Arial"/>
-          <w:sz w:val="24"/>
-          <w:szCs w:val="24"/>
-        </w:rPr>
-        <w:t xml:space="preserve">and familiarize yourself with </w:t>
-      </w:r>
-      <w:r>
-        <w:rPr>
-          <w:rFonts w:ascii="Arial" w:hAnsi="Arial" w:cs="Arial"/>
-          <w:sz w:val="24"/>
-          <w:szCs w:val="24"/>
-        </w:rPr>
-        <w:t xml:space="preserve">the data. This particular data set is made up of tracks, albums, artists and genres. </w:t>
-      </w:r>
-      <w:r>
-        <w:rPr>
-          <w:rFonts w:ascii="Arial" w:hAnsi="Arial" w:cs="Arial"/>
-          <w:sz w:val="24"/>
-          <w:szCs w:val="24"/>
-        </w:rPr>
-        <w:t xml:space="preserve">Each track has a unique id, associated album id, associated artist id, and optional genres. </w:t>
-      </w:r>
-      <w:r>
-        <w:rPr>
-          <w:rFonts w:ascii="Arial" w:hAnsi="Arial" w:cs="Arial"/>
-          <w:sz w:val="24"/>
-          <w:szCs w:val="24"/>
-        </w:rPr>
-        <w:t xml:space="preserve">Each album has a unique id, an associated artist id, and optional genres. The genre and artist files each hold a list of unique ids. </w:t>
-      </w:r>
-      <w:r>
-        <w:rPr>
-          <w:rFonts w:ascii="Arial" w:hAnsi="Arial" w:cs="Arial"/>
-          <w:sz w:val="24"/>
-          <w:szCs w:val="24"/>
-        </w:rPr>
-        <w:t xml:space="preserve">Looking at this </w:t>
-      </w:r>
-      <w:r>
-        <w:rPr>
-          <w:rFonts w:ascii="Arial" w:hAnsi="Arial" w:cs="Arial"/>
-          <w:sz w:val="24"/>
-          <w:szCs w:val="24"/>
-        </w:rPr>
-        <w:t xml:space="preserve">non-standardized text format </w:t>
-      </w:r>
-      <w:r>
-        <w:rPr>
-          <w:rFonts w:ascii="Arial" w:hAnsi="Arial" w:cs="Arial"/>
-          <w:sz w:val="24"/>
-          <w:szCs w:val="24"/>
-        </w:rPr>
-        <w:t xml:space="preserve">the first step was to put it into a database. </w:t>
-      </w:r>
-      <w:r>
-        <w:rPr>
-          <w:rFonts w:ascii="Arial" w:hAnsi="Arial" w:cs="Arial"/>
-          <w:sz w:val="24"/>
-          <w:szCs w:val="24"/>
-        </w:rPr>
-        <w:t xml:space="preserve">The database includes four main tables: albums, artists, genres, tracks, and two join tables: albums_genres and genres_tracks. </w:t>
-      </w:r>
-      <w:r>
-        <w:rPr>
-          <w:rFonts w:ascii="Arial" w:hAnsi="Arial" w:cs="Arial"/>
-          <w:sz w:val="24"/>
-          <w:szCs w:val="24"/>
-        </w:rPr>
-        <w:t>First, I created a SQLITE database</w:t>
-      </w:r>
-      <w:r>
-        <w:rPr>
-          <w:rFonts w:ascii="Arial" w:hAnsi="Arial" w:cs="Arial"/>
-          <w:sz w:val="24"/>
-          <w:szCs w:val="24"/>
-        </w:rPr>
-        <w:t xml:space="preserve"> that met these specifications. Then I took the time to writ</w:t>
-      </w:r>
-      <w:r>
-        <w:rPr>
-          <w:rFonts w:ascii="Arial" w:hAnsi="Arial" w:cs="Arial"/>
-          <w:sz w:val="24"/>
-          <w:szCs w:val="24"/>
-        </w:rPr>
-        <w:t>e a progra</w:t>
-      </w:r>
-      <w:r>
-        <w:rPr>
-          <w:rFonts w:ascii="Arial" w:hAnsi="Arial" w:cs="Arial"/>
-          <w:sz w:val="24"/>
-          <w:szCs w:val="24"/>
-        </w:rPr>
-        <w:t xml:space="preserve">m using Active Record that </w:t>
-      </w:r>
-      <w:r>
-        <w:rPr>
-          <w:rFonts w:ascii="Arial" w:hAnsi="Arial" w:cs="Arial"/>
-          <w:sz w:val="24"/>
-          <w:szCs w:val="24"/>
-        </w:rPr>
-        <w:t xml:space="preserve">handles reading in the data files and loading them into the correct places in the database. </w:t>
-      </w:r>
-      <w:r>
-        <w:rPr>
-          <w:rFonts w:ascii="Arial" w:hAnsi="Arial" w:cs="Arial"/>
-          <w:sz w:val="24"/>
-          <w:szCs w:val="24"/>
-        </w:rPr>
-        <w:t xml:space="preserve">The loading process ended up taking a lot longer than I was expecting. It took around 2 hours to load all of the data in to my SQLITE database. </w:t>
-      </w:r>
     </w:p>
     <w:sectPr>
       <w:pgSz w:w="12240" w:h="15840"/>

</xml_diff>

<commit_message>
added users/ratings to the database and cleaned up the dbLoad program
</commit_message>
<xml_diff>
--- a/project09/Project09.docx
+++ b/project09/Project09.docx
@@ -45,6 +45,444 @@
           <w:szCs w:val="24"/>
         </w:rPr>
       </w:pPr>
+      <w:r>
+        <w:rPr>
+          <w:rFonts w:ascii="Arial" w:hAnsi="Arial" w:cs="Arial"/>
+          <w:sz w:val="24"/>
+          <w:szCs w:val="24"/>
+        </w:rPr>
+        <w:t>Introduction</w:t>
+      </w:r>
+    </w:p>
+    <w:p>
+      <w:pPr>
+        <w:ind w:firstLine="720"/>
+        <w:rPr>
+          <w:rFonts w:ascii="Arial" w:hAnsi="Arial" w:cs="Arial"/>
+          <w:sz w:val="24"/>
+          <w:szCs w:val="24"/>
+        </w:rPr>
+      </w:pPr>
+      <w:r>
+        <w:rPr>
+          <w:rFonts w:ascii="Arial" w:hAnsi="Arial" w:cs="Arial"/>
+          <w:sz w:val="24"/>
+          <w:szCs w:val="24"/>
+        </w:rPr>
+        <w:t xml:space="preserve">The KDD Cup is a data mining challenge hosted by Yahoo! Labs. In this project we </w:t>
+      </w:r>
+      <w:r>
+        <w:rPr>
+          <w:rFonts w:ascii="Arial" w:hAnsi="Arial" w:cs="Arial"/>
+          <w:sz w:val="24"/>
+          <w:szCs w:val="24"/>
+        </w:rPr>
+        <w:t>were</w:t>
+      </w:r>
+      <w:r>
+        <w:rPr>
+          <w:rFonts w:ascii="Arial" w:hAnsi="Arial" w:cs="Arial"/>
+          <w:sz w:val="24"/>
+          <w:szCs w:val="24"/>
+        </w:rPr>
+        <w:t xml:space="preserve"> given the task of </w:t>
+      </w:r>
+      <w:r>
+        <w:rPr>
+          <w:rFonts w:ascii="Arial" w:hAnsi="Arial" w:cs="Arial"/>
+          <w:sz w:val="24"/>
+          <w:szCs w:val="24"/>
+        </w:rPr>
+        <w:t>creating a working solution for Track 1 of the KDD Cup 2011 Challenge.</w:t>
+      </w:r>
+      <w:r>
+        <w:rPr>
+          <w:rFonts w:ascii="Arial" w:hAnsi="Arial" w:cs="Arial"/>
+          <w:sz w:val="24"/>
+          <w:szCs w:val="24"/>
+        </w:rPr>
+        <w:t xml:space="preserve"> The dat</w:t>
+      </w:r>
+      <w:r>
+        <w:rPr>
+          <w:rFonts w:ascii="Arial" w:hAnsi="Arial" w:cs="Arial"/>
+          <w:sz w:val="24"/>
+          <w:szCs w:val="24"/>
+        </w:rPr>
+        <w:t>a</w:t>
+      </w:r>
+      <w:r>
+        <w:rPr>
+          <w:rFonts w:ascii="Arial" w:hAnsi="Arial" w:cs="Arial"/>
+          <w:sz w:val="24"/>
+          <w:szCs w:val="24"/>
+        </w:rPr>
+        <w:t>set for this challenge consists</w:t>
+      </w:r>
+      <w:r>
+        <w:rPr>
+          <w:rFonts w:ascii="Arial" w:hAnsi="Arial" w:cs="Arial"/>
+          <w:sz w:val="24"/>
+          <w:szCs w:val="24"/>
+        </w:rPr>
+        <w:t xml:space="preserve"> of Yahoo! Music data. </w:t>
+      </w:r>
+      <w:r>
+        <w:rPr>
+          <w:rFonts w:ascii="Arial" w:hAnsi="Arial" w:cs="Arial"/>
+          <w:sz w:val="24"/>
+          <w:szCs w:val="24"/>
+        </w:rPr>
+        <w:t xml:space="preserve">It is made up of tracks, albums, artists, and genres which all tie together. </w:t>
+      </w:r>
+      <w:r>
+        <w:rPr>
+          <w:rFonts w:ascii="Arial" w:hAnsi="Arial" w:cs="Arial"/>
+          <w:sz w:val="24"/>
+          <w:szCs w:val="24"/>
+        </w:rPr>
+        <w:t>The different items (albums, users, tracks, etc.) are given meaningless anonymous numbers so that no ident</w:t>
+      </w:r>
+      <w:r>
+        <w:rPr>
+          <w:rFonts w:ascii="Arial" w:hAnsi="Arial" w:cs="Arial"/>
+          <w:sz w:val="24"/>
+          <w:szCs w:val="24"/>
+        </w:rPr>
+        <w:t xml:space="preserve">ifying information is released. </w:t>
+      </w:r>
+    </w:p>
+    <w:p>
+      <w:pPr>
+        <w:rPr>
+          <w:rFonts w:ascii="Arial" w:hAnsi="Arial" w:cs="Arial"/>
+          <w:sz w:val="24"/>
+          <w:szCs w:val="24"/>
+        </w:rPr>
+      </w:pPr>
+      <w:r>
+        <w:rPr>
+          <w:rFonts w:ascii="Arial" w:hAnsi="Arial" w:cs="Arial"/>
+          <w:sz w:val="24"/>
+          <w:szCs w:val="24"/>
+        </w:rPr>
+        <w:t>Preprocessing</w:t>
+      </w:r>
+    </w:p>
+    <w:p>
+      <w:pPr>
+        <w:rPr>
+          <w:rFonts w:ascii="Arial" w:hAnsi="Arial" w:cs="Arial"/>
+          <w:sz w:val="24"/>
+          <w:szCs w:val="24"/>
+        </w:rPr>
+      </w:pPr>
+      <w:r>
+        <w:rPr>
+          <w:rFonts w:ascii="Arial" w:hAnsi="Arial" w:cs="Arial"/>
+          <w:sz w:val="24"/>
+          <w:szCs w:val="24"/>
+        </w:rPr>
+        <w:tab/>
+      </w:r>
+      <w:r>
+        <w:rPr>
+          <w:rFonts w:ascii="Arial" w:hAnsi="Arial" w:cs="Arial"/>
+          <w:sz w:val="24"/>
+          <w:szCs w:val="24"/>
+        </w:rPr>
+        <w:t xml:space="preserve">The first step in any Data Mining project is to take the time to explore </w:t>
+      </w:r>
+      <w:r>
+        <w:rPr>
+          <w:rFonts w:ascii="Arial" w:hAnsi="Arial" w:cs="Arial"/>
+          <w:sz w:val="24"/>
+          <w:szCs w:val="24"/>
+        </w:rPr>
+        <w:t>and familiarize</w:t>
+      </w:r>
+      <w:r>
+        <w:rPr>
+          <w:rFonts w:ascii="Arial" w:hAnsi="Arial" w:cs="Arial"/>
+          <w:sz w:val="24"/>
+          <w:szCs w:val="24"/>
+        </w:rPr>
+        <w:t xml:space="preserve"> </w:t>
+      </w:r>
+      <w:proofErr w:type="gramStart"/>
+      <w:r>
+        <w:rPr>
+          <w:rFonts w:ascii="Arial" w:hAnsi="Arial" w:cs="Arial"/>
+          <w:sz w:val="24"/>
+          <w:szCs w:val="24"/>
+        </w:rPr>
+        <w:t>yourself</w:t>
+      </w:r>
+      <w:proofErr w:type="gramEnd"/>
+      <w:r>
+        <w:rPr>
+          <w:rFonts w:ascii="Arial" w:hAnsi="Arial" w:cs="Arial"/>
+          <w:sz w:val="24"/>
+          <w:szCs w:val="24"/>
+        </w:rPr>
+        <w:t xml:space="preserve"> with </w:t>
+      </w:r>
+      <w:r>
+        <w:rPr>
+          <w:rFonts w:ascii="Arial" w:hAnsi="Arial" w:cs="Arial"/>
+          <w:sz w:val="24"/>
+          <w:szCs w:val="24"/>
+        </w:rPr>
+        <w:t xml:space="preserve">the data. This particular data set is made up of tracks, albums, artists and genres. </w:t>
+      </w:r>
+      <w:r>
+        <w:rPr>
+          <w:rFonts w:ascii="Arial" w:hAnsi="Arial" w:cs="Arial"/>
+          <w:sz w:val="24"/>
+          <w:szCs w:val="24"/>
+        </w:rPr>
+        <w:t xml:space="preserve">Each track has a unique id, associated album id, associated artist id, and optional genres. </w:t>
+      </w:r>
+      <w:r>
+        <w:rPr>
+          <w:rFonts w:ascii="Arial" w:hAnsi="Arial" w:cs="Arial"/>
+          <w:sz w:val="24"/>
+          <w:szCs w:val="24"/>
+        </w:rPr>
+        <w:t xml:space="preserve">Each album has a unique id, an associated artist id, and optional genres. The genre and artist files each hold a list of unique ids. </w:t>
+      </w:r>
+      <w:r>
+        <w:rPr>
+          <w:rFonts w:ascii="Arial" w:hAnsi="Arial" w:cs="Arial"/>
+          <w:sz w:val="24"/>
+          <w:szCs w:val="24"/>
+        </w:rPr>
+        <w:t xml:space="preserve">Looking at this </w:t>
+      </w:r>
+      <w:r>
+        <w:rPr>
+          <w:rFonts w:ascii="Arial" w:hAnsi="Arial" w:cs="Arial"/>
+          <w:sz w:val="24"/>
+          <w:szCs w:val="24"/>
+        </w:rPr>
+        <w:t xml:space="preserve">non-standardized text format </w:t>
+      </w:r>
+      <w:r>
+        <w:rPr>
+          <w:rFonts w:ascii="Arial" w:hAnsi="Arial" w:cs="Arial"/>
+          <w:sz w:val="24"/>
+          <w:szCs w:val="24"/>
+        </w:rPr>
+        <w:t xml:space="preserve">the first step was to put it into a database. </w:t>
+      </w:r>
+      <w:r>
+        <w:rPr>
+          <w:rFonts w:ascii="Arial" w:hAnsi="Arial" w:cs="Arial"/>
+          <w:sz w:val="24"/>
+          <w:szCs w:val="24"/>
+        </w:rPr>
+        <w:t xml:space="preserve">The database includes four main tables: albums, artists, genres, tracks, and two join tables: </w:t>
+      </w:r>
+      <w:proofErr w:type="spellStart"/>
+      <w:r>
+        <w:rPr>
+          <w:rFonts w:ascii="Arial" w:hAnsi="Arial" w:cs="Arial"/>
+          <w:sz w:val="24"/>
+          <w:szCs w:val="24"/>
+        </w:rPr>
+        <w:t>albums_genres</w:t>
+      </w:r>
+      <w:proofErr w:type="spellEnd"/>
+      <w:r>
+        <w:rPr>
+          <w:rFonts w:ascii="Arial" w:hAnsi="Arial" w:cs="Arial"/>
+          <w:sz w:val="24"/>
+          <w:szCs w:val="24"/>
+        </w:rPr>
+        <w:t xml:space="preserve"> and </w:t>
+      </w:r>
+      <w:proofErr w:type="spellStart"/>
+      <w:r>
+        <w:rPr>
+          <w:rFonts w:ascii="Arial" w:hAnsi="Arial" w:cs="Arial"/>
+          <w:sz w:val="24"/>
+          <w:szCs w:val="24"/>
+        </w:rPr>
+        <w:t>genres_tracks</w:t>
+      </w:r>
+      <w:proofErr w:type="spellEnd"/>
+      <w:r>
+        <w:rPr>
+          <w:rFonts w:ascii="Arial" w:hAnsi="Arial" w:cs="Arial"/>
+          <w:sz w:val="24"/>
+          <w:szCs w:val="24"/>
+        </w:rPr>
+        <w:t xml:space="preserve">. </w:t>
+      </w:r>
+      <w:r>
+        <w:rPr>
+          <w:rFonts w:ascii="Arial" w:hAnsi="Arial" w:cs="Arial"/>
+          <w:sz w:val="24"/>
+          <w:szCs w:val="24"/>
+        </w:rPr>
+        <w:t>First, I created a SQLITE database</w:t>
+      </w:r>
+      <w:r>
+        <w:rPr>
+          <w:rFonts w:ascii="Arial" w:hAnsi="Arial" w:cs="Arial"/>
+          <w:sz w:val="24"/>
+          <w:szCs w:val="24"/>
+        </w:rPr>
+        <w:t xml:space="preserve"> that met these specifications. Then I took the time to writ</w:t>
+      </w:r>
+      <w:r>
+        <w:rPr>
+          <w:rFonts w:ascii="Arial" w:hAnsi="Arial" w:cs="Arial"/>
+          <w:sz w:val="24"/>
+          <w:szCs w:val="24"/>
+        </w:rPr>
+        <w:t>e a progra</w:t>
+      </w:r>
+      <w:r>
+        <w:rPr>
+          <w:rFonts w:ascii="Arial" w:hAnsi="Arial" w:cs="Arial"/>
+          <w:sz w:val="24"/>
+          <w:szCs w:val="24"/>
+        </w:rPr>
+        <w:t xml:space="preserve">m using Active Record that </w:t>
+      </w:r>
+      <w:r>
+        <w:rPr>
+          <w:rFonts w:ascii="Arial" w:hAnsi="Arial" w:cs="Arial"/>
+          <w:sz w:val="24"/>
+          <w:szCs w:val="24"/>
+        </w:rPr>
+        <w:t xml:space="preserve">handles reading in the data files and loading them into the correct places in the database. </w:t>
+      </w:r>
+      <w:r>
+        <w:rPr>
+          <w:rFonts w:ascii="Arial" w:hAnsi="Arial" w:cs="Arial"/>
+          <w:sz w:val="24"/>
+          <w:szCs w:val="24"/>
+        </w:rPr>
+        <w:t>The loading process ended up taking a lot longer than I was expecting. It took around 2 hours to load all of the dat</w:t>
+      </w:r>
+      <w:r>
+        <w:rPr>
+          <w:rFonts w:ascii="Arial" w:hAnsi="Arial" w:cs="Arial"/>
+          <w:sz w:val="24"/>
+          <w:szCs w:val="24"/>
+        </w:rPr>
+        <w:t>a in to my SQLITE database.</w:t>
+      </w:r>
+      <w:r>
+        <w:rPr>
+          <w:rFonts w:ascii="Arial" w:hAnsi="Arial" w:cs="Arial"/>
+          <w:sz w:val="24"/>
+          <w:szCs w:val="24"/>
+        </w:rPr>
+        <w:t xml:space="preserve"> At this point I realized I forgot to lo</w:t>
+      </w:r>
+      <w:r>
+        <w:rPr>
+          <w:rFonts w:ascii="Arial" w:hAnsi="Arial" w:cs="Arial"/>
+          <w:sz w:val="24"/>
+          <w:szCs w:val="24"/>
+        </w:rPr>
+        <w:t xml:space="preserve">ad the users and their ratings into the database so I went back and added </w:t>
+      </w:r>
+      <w:proofErr w:type="spellStart"/>
+      <w:r>
+        <w:rPr>
+          <w:rFonts w:ascii="Arial" w:hAnsi="Arial" w:cs="Arial"/>
+          <w:sz w:val="24"/>
+          <w:szCs w:val="24"/>
+        </w:rPr>
+        <w:t>a users</w:t>
+      </w:r>
+      <w:proofErr w:type="spellEnd"/>
+      <w:r>
+        <w:rPr>
+          <w:rFonts w:ascii="Arial" w:hAnsi="Arial" w:cs="Arial"/>
+          <w:sz w:val="24"/>
+          <w:szCs w:val="24"/>
+        </w:rPr>
+        <w:t xml:space="preserve"> and ratings table. </w:t>
+      </w:r>
+      <w:r>
+        <w:rPr>
+          <w:rFonts w:ascii="Arial" w:hAnsi="Arial" w:cs="Arial"/>
+          <w:sz w:val="24"/>
+          <w:szCs w:val="24"/>
+        </w:rPr>
+        <w:t xml:space="preserve">The loading of the ratings file didn’t take nearly as long since there are only 11696 lines in the files. </w:t>
+      </w:r>
+    </w:p>
+    <w:p>
+      <w:pPr>
+        <w:rPr>
+          <w:rFonts w:ascii="Arial" w:hAnsi="Arial" w:cs="Arial"/>
+          <w:sz w:val="24"/>
+          <w:szCs w:val="24"/>
+        </w:rPr>
+      </w:pPr>
+      <w:r>
+        <w:rPr>
+          <w:rFonts w:ascii="Arial" w:hAnsi="Arial" w:cs="Arial"/>
+          <w:sz w:val="24"/>
+          <w:szCs w:val="24"/>
+        </w:rPr>
+        <w:t>Statistics</w:t>
+      </w:r>
+    </w:p>
+    <w:p>
+      <w:pPr>
+        <w:rPr>
+          <w:rFonts w:ascii="Arial" w:hAnsi="Arial" w:cs="Arial"/>
+          <w:sz w:val="24"/>
+          <w:szCs w:val="24"/>
+        </w:rPr>
+      </w:pPr>
+      <w:r>
+        <w:rPr>
+          <w:rFonts w:ascii="Arial" w:hAnsi="Arial" w:cs="Arial"/>
+          <w:sz w:val="24"/>
+          <w:szCs w:val="24"/>
+        </w:rPr>
+        <w:tab/>
+      </w:r>
+      <w:r>
+        <w:rPr>
+          <w:rFonts w:ascii="Arial" w:hAnsi="Arial" w:cs="Arial"/>
+          <w:sz w:val="24"/>
+          <w:szCs w:val="24"/>
+        </w:rPr>
+        <w:t>After all the da</w:t>
+      </w:r>
+      <w:r>
+        <w:rPr>
+          <w:rFonts w:ascii="Arial" w:hAnsi="Arial" w:cs="Arial"/>
+          <w:sz w:val="24"/>
+          <w:szCs w:val="24"/>
+        </w:rPr>
+        <w:t xml:space="preserve">ta was loaded into the database </w:t>
+      </w:r>
+      <w:r>
+        <w:rPr>
+          <w:rFonts w:ascii="Arial" w:hAnsi="Arial" w:cs="Arial"/>
+          <w:sz w:val="24"/>
+          <w:szCs w:val="24"/>
+        </w:rPr>
+        <w:t>my first thought was to see what exactly the item</w:t>
+      </w:r>
+      <w:r>
+        <w:rPr>
+          <w:rFonts w:ascii="Arial" w:hAnsi="Arial" w:cs="Arial"/>
+          <w:sz w:val="24"/>
+          <w:szCs w:val="24"/>
+        </w:rPr>
+        <w:t xml:space="preserve"> </w:t>
+      </w:r>
       <w:bookmarkStart w:id="0" w:name="_GoBack"/>
       <w:bookmarkEnd w:id="0"/>
       <w:r>
@@ -53,163 +491,47 @@
           <w:sz w:val="24"/>
           <w:szCs w:val="24"/>
         </w:rPr>
-        <w:t>Introduction</w:t>
-      </w:r>
-    </w:p>
-    <w:p>
-      <w:pPr>
-        <w:ind w:firstLine="720"/>
-        <w:rPr>
-          <w:rFonts w:ascii="Arial" w:hAnsi="Arial" w:cs="Arial"/>
-          <w:sz w:val="24"/>
-          <w:szCs w:val="24"/>
-        </w:rPr>
-      </w:pPr>
-      <w:r>
-        <w:rPr>
-          <w:rFonts w:ascii="Arial" w:hAnsi="Arial" w:cs="Arial"/>
-          <w:sz w:val="24"/>
-          <w:szCs w:val="24"/>
-        </w:rPr>
-        <w:t xml:space="preserve">The KDD Cup is a data mining challenge hosted by Yahoo! Labs. In this project we </w:t>
-      </w:r>
-      <w:r>
-        <w:rPr>
-          <w:rFonts w:ascii="Arial" w:hAnsi="Arial" w:cs="Arial"/>
-          <w:sz w:val="24"/>
-          <w:szCs w:val="24"/>
-        </w:rPr>
-        <w:t>were</w:t>
-      </w:r>
-      <w:r>
-        <w:rPr>
-          <w:rFonts w:ascii="Arial" w:hAnsi="Arial" w:cs="Arial"/>
-          <w:sz w:val="24"/>
-          <w:szCs w:val="24"/>
-        </w:rPr>
-        <w:t xml:space="preserve"> given the task of </w:t>
-      </w:r>
-      <w:r>
-        <w:rPr>
-          <w:rFonts w:ascii="Arial" w:hAnsi="Arial" w:cs="Arial"/>
-          <w:sz w:val="24"/>
-          <w:szCs w:val="24"/>
-        </w:rPr>
-        <w:t>creating a working solution for Track 1 of the KDD Cup 2011 Challenge.</w:t>
-      </w:r>
-      <w:r>
-        <w:rPr>
-          <w:rFonts w:ascii="Arial" w:hAnsi="Arial" w:cs="Arial"/>
-          <w:sz w:val="24"/>
-          <w:szCs w:val="24"/>
-        </w:rPr>
-        <w:t xml:space="preserve"> The dat</w:t>
-      </w:r>
-      <w:r>
-        <w:rPr>
-          <w:rFonts w:ascii="Arial" w:hAnsi="Arial" w:cs="Arial"/>
-          <w:sz w:val="24"/>
-          <w:szCs w:val="24"/>
-        </w:rPr>
-        <w:t>a</w:t>
-      </w:r>
-      <w:r>
-        <w:rPr>
-          <w:rFonts w:ascii="Arial" w:hAnsi="Arial" w:cs="Arial"/>
-          <w:sz w:val="24"/>
-          <w:szCs w:val="24"/>
-        </w:rPr>
-        <w:t>set for this challenge consists</w:t>
-      </w:r>
-      <w:r>
-        <w:rPr>
-          <w:rFonts w:ascii="Arial" w:hAnsi="Arial" w:cs="Arial"/>
-          <w:sz w:val="24"/>
-          <w:szCs w:val="24"/>
-        </w:rPr>
-        <w:t xml:space="preserve"> of Yahoo! Music data. </w:t>
-      </w:r>
-      <w:r>
-        <w:rPr>
-          <w:rFonts w:ascii="Arial" w:hAnsi="Arial" w:cs="Arial"/>
-          <w:sz w:val="24"/>
-          <w:szCs w:val="24"/>
-        </w:rPr>
-        <w:t xml:space="preserve">It is made up of tracks, albums, artists, and genres which all tie together. </w:t>
-      </w:r>
-      <w:r>
-        <w:rPr>
-          <w:rFonts w:ascii="Arial" w:hAnsi="Arial" w:cs="Arial"/>
-          <w:sz w:val="24"/>
-          <w:szCs w:val="24"/>
-        </w:rPr>
-        <w:t>The different items (albums, users, tracks, etc.) are given meaningless anonymous numbers so that no ident</w:t>
-      </w:r>
-      <w:r>
-        <w:rPr>
-          <w:rFonts w:ascii="Arial" w:hAnsi="Arial" w:cs="Arial"/>
-          <w:sz w:val="24"/>
-          <w:szCs w:val="24"/>
-        </w:rPr>
-        <w:t xml:space="preserve">ifying information is released. </w:t>
-      </w:r>
-    </w:p>
-    <w:p>
-      <w:pPr>
-        <w:rPr>
-          <w:rFonts w:ascii="Arial" w:hAnsi="Arial" w:cs="Arial"/>
-          <w:sz w:val="24"/>
-          <w:szCs w:val="24"/>
-        </w:rPr>
-      </w:pPr>
-      <w:r>
-        <w:rPr>
-          <w:rFonts w:ascii="Arial" w:hAnsi="Arial" w:cs="Arial"/>
-          <w:sz w:val="24"/>
-          <w:szCs w:val="24"/>
-        </w:rPr>
-        <w:t>Preprocessing</w:t>
-      </w:r>
-    </w:p>
-    <w:p>
-      <w:pPr>
-        <w:rPr>
-          <w:rFonts w:ascii="Arial" w:hAnsi="Arial" w:cs="Arial"/>
-          <w:sz w:val="24"/>
-          <w:szCs w:val="24"/>
-        </w:rPr>
-      </w:pPr>
-      <w:r>
-        <w:rPr>
-          <w:rFonts w:ascii="Arial" w:hAnsi="Arial" w:cs="Arial"/>
-          <w:sz w:val="24"/>
-          <w:szCs w:val="24"/>
-        </w:rPr>
-        <w:tab/>
-      </w:r>
-      <w:r>
-        <w:rPr>
-          <w:rFonts w:ascii="Arial" w:hAnsi="Arial" w:cs="Arial"/>
-          <w:sz w:val="24"/>
-          <w:szCs w:val="24"/>
-        </w:rPr>
-        <w:t xml:space="preserve">The first step in any Data Mining project is to take the time to explore </w:t>
-      </w:r>
-      <w:r>
-        <w:rPr>
-          <w:rFonts w:ascii="Arial" w:hAnsi="Arial" w:cs="Arial"/>
-          <w:sz w:val="24"/>
-          <w:szCs w:val="24"/>
-        </w:rPr>
-        <w:t>and familiarize</w:t>
-      </w:r>
-      <w:r>
-        <w:rPr>
-          <w:rFonts w:ascii="Arial" w:hAnsi="Arial" w:cs="Arial"/>
-          <w:sz w:val="24"/>
-          <w:szCs w:val="24"/>
-        </w:rPr>
-        <w:t xml:space="preserve"> </w:t>
+        <w:t>id rated</w:t>
+      </w:r>
+      <w:r>
+        <w:rPr>
+          <w:rFonts w:ascii="Arial" w:hAnsi="Arial" w:cs="Arial"/>
+          <w:sz w:val="24"/>
+          <w:szCs w:val="24"/>
+        </w:rPr>
+        <w:t xml:space="preserve"> in the ratings file was</w:t>
+      </w:r>
+      <w:r>
+        <w:rPr>
+          <w:rFonts w:ascii="Arial" w:hAnsi="Arial" w:cs="Arial"/>
+          <w:sz w:val="24"/>
+          <w:szCs w:val="24"/>
+        </w:rPr>
+        <w:t xml:space="preserve"> referring to</w:t>
+      </w:r>
+      <w:r>
+        <w:rPr>
+          <w:rFonts w:ascii="Arial" w:hAnsi="Arial" w:cs="Arial"/>
+          <w:sz w:val="24"/>
+          <w:szCs w:val="24"/>
+        </w:rPr>
+        <w:t>. Is it just tracks, albums, and artists? Or does it a</w:t>
+      </w:r>
+      <w:r>
+        <w:rPr>
+          <w:rFonts w:ascii="Arial" w:hAnsi="Arial" w:cs="Arial"/>
+          <w:sz w:val="24"/>
+          <w:szCs w:val="24"/>
+        </w:rPr>
+        <w:t xml:space="preserve">lso include ratings for genres? </w:t>
+      </w:r>
+      <w:r>
+        <w:rPr>
+          <w:rFonts w:ascii="Arial" w:hAnsi="Arial" w:cs="Arial"/>
+          <w:sz w:val="24"/>
+          <w:szCs w:val="24"/>
+        </w:rPr>
+        <w:t xml:space="preserve">First I checked the number of ratings there were for albums which turned out to be only 1391. Then I checked </w:t>
       </w:r>
       <w:proofErr w:type="gramStart"/>
       <w:r>
@@ -218,7 +540,7 @@
           <w:sz w:val="24"/>
           <w:szCs w:val="24"/>
         </w:rPr>
-        <w:t>yourself</w:t>
+        <w:t>tracks which was</w:t>
       </w:r>
       <w:proofErr w:type="gramEnd"/>
       <w:r>
@@ -227,92 +549,32 @@
           <w:sz w:val="24"/>
           <w:szCs w:val="24"/>
         </w:rPr>
-        <w:t xml:space="preserve"> with </w:t>
-      </w:r>
-      <w:r>
-        <w:rPr>
-          <w:rFonts w:ascii="Arial" w:hAnsi="Arial" w:cs="Arial"/>
-          <w:sz w:val="24"/>
-          <w:szCs w:val="24"/>
-        </w:rPr>
-        <w:t xml:space="preserve">the data. This particular data set is made up of tracks, albums, artists and genres. </w:t>
-      </w:r>
-      <w:r>
-        <w:rPr>
-          <w:rFonts w:ascii="Arial" w:hAnsi="Arial" w:cs="Arial"/>
-          <w:sz w:val="24"/>
-          <w:szCs w:val="24"/>
-        </w:rPr>
-        <w:t xml:space="preserve">Each track has a unique id, associated album id, associated artist id, and optional genres. </w:t>
-      </w:r>
-      <w:r>
-        <w:rPr>
-          <w:rFonts w:ascii="Arial" w:hAnsi="Arial" w:cs="Arial"/>
-          <w:sz w:val="24"/>
-          <w:szCs w:val="24"/>
-        </w:rPr>
-        <w:t xml:space="preserve">Each album has a unique id, an associated artist id, and optional genres. The genre and artist files each hold a list of unique ids. </w:t>
-      </w:r>
-      <w:r>
-        <w:rPr>
-          <w:rFonts w:ascii="Arial" w:hAnsi="Arial" w:cs="Arial"/>
-          <w:sz w:val="24"/>
-          <w:szCs w:val="24"/>
-        </w:rPr>
-        <w:t xml:space="preserve">Looking at this </w:t>
-      </w:r>
-      <w:r>
-        <w:rPr>
-          <w:rFonts w:ascii="Arial" w:hAnsi="Arial" w:cs="Arial"/>
-          <w:sz w:val="24"/>
-          <w:szCs w:val="24"/>
-        </w:rPr>
-        <w:t xml:space="preserve">non-standardized text format </w:t>
-      </w:r>
-      <w:r>
-        <w:rPr>
-          <w:rFonts w:ascii="Arial" w:hAnsi="Arial" w:cs="Arial"/>
-          <w:sz w:val="24"/>
-          <w:szCs w:val="24"/>
-        </w:rPr>
-        <w:t xml:space="preserve">the first step was to put it into a database. </w:t>
-      </w:r>
-      <w:r>
-        <w:rPr>
-          <w:rFonts w:ascii="Arial" w:hAnsi="Arial" w:cs="Arial"/>
-          <w:sz w:val="24"/>
-          <w:szCs w:val="24"/>
-        </w:rPr>
-        <w:t xml:space="preserve">The database includes four main tables: albums, artists, genres, tracks, and two join tables: </w:t>
-      </w:r>
-      <w:proofErr w:type="spellStart"/>
-      <w:r>
-        <w:rPr>
-          <w:rFonts w:ascii="Arial" w:hAnsi="Arial" w:cs="Arial"/>
-          <w:sz w:val="24"/>
-          <w:szCs w:val="24"/>
-        </w:rPr>
-        <w:t>albums_genres</w:t>
-      </w:r>
-      <w:proofErr w:type="spellEnd"/>
-      <w:r>
-        <w:rPr>
-          <w:rFonts w:ascii="Arial" w:hAnsi="Arial" w:cs="Arial"/>
-          <w:sz w:val="24"/>
-          <w:szCs w:val="24"/>
-        </w:rPr>
-        <w:t xml:space="preserve"> and </w:t>
-      </w:r>
-      <w:proofErr w:type="spellStart"/>
-      <w:r>
-        <w:rPr>
-          <w:rFonts w:ascii="Arial" w:hAnsi="Arial" w:cs="Arial"/>
-          <w:sz w:val="24"/>
-          <w:szCs w:val="24"/>
-        </w:rPr>
-        <w:t>genres_tracks</w:t>
-      </w:r>
-      <w:proofErr w:type="spellEnd"/>
+        <w:t xml:space="preserve"> 7295</w:t>
+      </w:r>
+      <w:r>
+        <w:rPr>
+          <w:rFonts w:ascii="Arial" w:hAnsi="Arial" w:cs="Arial"/>
+          <w:sz w:val="24"/>
+          <w:szCs w:val="24"/>
+        </w:rPr>
+        <w:t xml:space="preserve">.The tracks ended </w:t>
+      </w:r>
+      <w:r>
+        <w:rPr>
+          <w:rFonts w:ascii="Arial" w:hAnsi="Arial" w:cs="Arial"/>
+          <w:sz w:val="24"/>
+          <w:szCs w:val="24"/>
+        </w:rPr>
+        <w:t>up being the most rated item</w:t>
+      </w:r>
+      <w:r>
+        <w:rPr>
+          <w:rFonts w:ascii="Arial" w:hAnsi="Arial" w:cs="Arial"/>
+          <w:sz w:val="24"/>
+          <w:szCs w:val="24"/>
+        </w:rPr>
+        <w:t xml:space="preserve"> which seems natural</w:t>
+      </w:r>
       <w:r>
         <w:rPr>
           <w:rFonts w:ascii="Arial" w:hAnsi="Arial" w:cs="Arial"/>
@@ -327,55 +589,15 @@
           <w:sz w:val="24"/>
           <w:szCs w:val="24"/>
         </w:rPr>
-        <w:t>First, I created a SQLITE database</w:t>
-      </w:r>
-      <w:r>
-        <w:rPr>
-          <w:rFonts w:ascii="Arial" w:hAnsi="Arial" w:cs="Arial"/>
-          <w:sz w:val="24"/>
-          <w:szCs w:val="24"/>
-        </w:rPr>
-        <w:t xml:space="preserve"> that met these specifications. Then I took the time to writ</w:t>
-      </w:r>
-      <w:r>
-        <w:rPr>
-          <w:rFonts w:ascii="Arial" w:hAnsi="Arial" w:cs="Arial"/>
-          <w:sz w:val="24"/>
-          <w:szCs w:val="24"/>
-        </w:rPr>
-        <w:t>e a progra</w:t>
-      </w:r>
-      <w:r>
-        <w:rPr>
-          <w:rFonts w:ascii="Arial" w:hAnsi="Arial" w:cs="Arial"/>
-          <w:sz w:val="24"/>
-          <w:szCs w:val="24"/>
-        </w:rPr>
-        <w:t xml:space="preserve">m using Active Record that </w:t>
-      </w:r>
-      <w:r>
-        <w:rPr>
-          <w:rFonts w:ascii="Arial" w:hAnsi="Arial" w:cs="Arial"/>
-          <w:sz w:val="24"/>
-          <w:szCs w:val="24"/>
-        </w:rPr>
-        <w:t xml:space="preserve">handles reading in the data files and loading them into the correct places in the database. </w:t>
-      </w:r>
-      <w:r>
-        <w:rPr>
-          <w:rFonts w:ascii="Arial" w:hAnsi="Arial" w:cs="Arial"/>
-          <w:sz w:val="24"/>
-          <w:szCs w:val="24"/>
-        </w:rPr>
-        <w:t>The loading process ended up taking a lot longer than I was expecting. It took around 2 hours to load all of the dat</w:t>
-      </w:r>
-      <w:r>
-        <w:rPr>
-          <w:rFonts w:ascii="Arial" w:hAnsi="Arial" w:cs="Arial"/>
-          <w:sz w:val="24"/>
-          <w:szCs w:val="24"/>
-        </w:rPr>
-        <w:t>a in to my SQLITE database.</w:t>
+        <w:t>Artists had 2487 and surprisingly there were 479 ratings for genres. I did not expect ther</w:t>
+      </w:r>
+      <w:r>
+        <w:rPr>
+          <w:rFonts w:ascii="Arial" w:hAnsi="Arial" w:cs="Arial"/>
+          <w:sz w:val="24"/>
+          <w:szCs w:val="24"/>
+        </w:rPr>
+        <w:t xml:space="preserve">e to be any ratings for genres because it doesn’t seem like a common thing to rate to me. </w:t>
       </w:r>
     </w:p>
     <w:p>

</xml_diff>

<commit_message>
Added a paragraph about clustering
</commit_message>
<xml_diff>
--- a/project09/Project09.docx
+++ b/project09/Project09.docx
@@ -483,121 +483,638 @@
         </w:rPr>
         <w:t xml:space="preserve"> </w:t>
       </w:r>
+      <w:r>
+        <w:rPr>
+          <w:rFonts w:ascii="Arial" w:hAnsi="Arial" w:cs="Arial"/>
+          <w:sz w:val="24"/>
+          <w:szCs w:val="24"/>
+        </w:rPr>
+        <w:t>id rated</w:t>
+      </w:r>
+      <w:r>
+        <w:rPr>
+          <w:rFonts w:ascii="Arial" w:hAnsi="Arial" w:cs="Arial"/>
+          <w:sz w:val="24"/>
+          <w:szCs w:val="24"/>
+        </w:rPr>
+        <w:t xml:space="preserve"> in the ratings file was</w:t>
+      </w:r>
+      <w:r>
+        <w:rPr>
+          <w:rFonts w:ascii="Arial" w:hAnsi="Arial" w:cs="Arial"/>
+          <w:sz w:val="24"/>
+          <w:szCs w:val="24"/>
+        </w:rPr>
+        <w:t xml:space="preserve"> referring to</w:t>
+      </w:r>
+      <w:r>
+        <w:rPr>
+          <w:rFonts w:ascii="Arial" w:hAnsi="Arial" w:cs="Arial"/>
+          <w:sz w:val="24"/>
+          <w:szCs w:val="24"/>
+        </w:rPr>
+        <w:t>. Is it just tracks, albums, and artists? Or does it a</w:t>
+      </w:r>
+      <w:r>
+        <w:rPr>
+          <w:rFonts w:ascii="Arial" w:hAnsi="Arial" w:cs="Arial"/>
+          <w:sz w:val="24"/>
+          <w:szCs w:val="24"/>
+        </w:rPr>
+        <w:t xml:space="preserve">lso include ratings for genres? </w:t>
+      </w:r>
+      <w:r>
+        <w:rPr>
+          <w:rFonts w:ascii="Arial" w:hAnsi="Arial" w:cs="Arial"/>
+          <w:sz w:val="24"/>
+          <w:szCs w:val="24"/>
+        </w:rPr>
+        <w:t xml:space="preserve">First I checked the number of ratings there were for albums which turned out to be only 1391. Then I checked </w:t>
+      </w:r>
+      <w:r>
+        <w:rPr>
+          <w:rFonts w:ascii="Arial" w:hAnsi="Arial" w:cs="Arial"/>
+          <w:sz w:val="24"/>
+          <w:szCs w:val="24"/>
+        </w:rPr>
+        <w:t xml:space="preserve">the number of ratings for the tracks table </w:t>
+      </w:r>
+      <w:r>
+        <w:rPr>
+          <w:rFonts w:ascii="Arial" w:hAnsi="Arial" w:cs="Arial"/>
+          <w:sz w:val="24"/>
+          <w:szCs w:val="24"/>
+        </w:rPr>
+        <w:t>tracks which was</w:t>
+      </w:r>
+      <w:r>
+        <w:rPr>
+          <w:rFonts w:ascii="Arial" w:hAnsi="Arial" w:cs="Arial"/>
+          <w:sz w:val="24"/>
+          <w:szCs w:val="24"/>
+        </w:rPr>
+        <w:t xml:space="preserve"> 7295</w:t>
+      </w:r>
+      <w:r>
+        <w:rPr>
+          <w:rFonts w:ascii="Arial" w:hAnsi="Arial" w:cs="Arial"/>
+          <w:sz w:val="24"/>
+          <w:szCs w:val="24"/>
+        </w:rPr>
+        <w:t xml:space="preserve">.The tracks ended </w:t>
+      </w:r>
+      <w:r>
+        <w:rPr>
+          <w:rFonts w:ascii="Arial" w:hAnsi="Arial" w:cs="Arial"/>
+          <w:sz w:val="24"/>
+          <w:szCs w:val="24"/>
+        </w:rPr>
+        <w:t>up being the most rated item</w:t>
+      </w:r>
+      <w:r>
+        <w:rPr>
+          <w:rFonts w:ascii="Arial" w:hAnsi="Arial" w:cs="Arial"/>
+          <w:sz w:val="24"/>
+          <w:szCs w:val="24"/>
+        </w:rPr>
+        <w:t xml:space="preserve"> which seems natural</w:t>
+      </w:r>
+      <w:r>
+        <w:rPr>
+          <w:rFonts w:ascii="Arial" w:hAnsi="Arial" w:cs="Arial"/>
+          <w:sz w:val="24"/>
+          <w:szCs w:val="24"/>
+        </w:rPr>
+        <w:t xml:space="preserve">. </w:t>
+      </w:r>
+      <w:r>
+        <w:rPr>
+          <w:rFonts w:ascii="Arial" w:hAnsi="Arial" w:cs="Arial"/>
+          <w:sz w:val="24"/>
+          <w:szCs w:val="24"/>
+        </w:rPr>
+        <w:t>Artists had 2487 and surprisingly there were 479 ratings for genres. I did not expect ther</w:t>
+      </w:r>
+      <w:r>
+        <w:rPr>
+          <w:rFonts w:ascii="Arial" w:hAnsi="Arial" w:cs="Arial"/>
+          <w:sz w:val="24"/>
+          <w:szCs w:val="24"/>
+        </w:rPr>
+        <w:t>e to be any ratings for genres because it doesn’t seem lik</w:t>
+      </w:r>
+      <w:r>
+        <w:rPr>
+          <w:rFonts w:ascii="Arial" w:hAnsi="Arial" w:cs="Arial"/>
+          <w:sz w:val="24"/>
+          <w:szCs w:val="24"/>
+        </w:rPr>
+        <w:t xml:space="preserve">e a common thing to rate to me. I decided to see what the average </w:t>
+      </w:r>
+      <w:r>
+        <w:rPr>
+          <w:rFonts w:ascii="Arial" w:hAnsi="Arial" w:cs="Arial"/>
+          <w:sz w:val="24"/>
+          <w:szCs w:val="24"/>
+        </w:rPr>
+        <w:t xml:space="preserve">overall </w:t>
+      </w:r>
+      <w:r>
+        <w:rPr>
+          <w:rFonts w:ascii="Arial" w:hAnsi="Arial" w:cs="Arial"/>
+          <w:sz w:val="24"/>
+          <w:szCs w:val="24"/>
+        </w:rPr>
+        <w:t xml:space="preserve">rating was and it turned out to be </w:t>
+      </w:r>
+      <w:r>
+        <w:rPr>
+          <w:rFonts w:ascii="Arial" w:hAnsi="Arial" w:cs="Arial"/>
+          <w:sz w:val="24"/>
+          <w:szCs w:val="24"/>
+        </w:rPr>
+        <w:t>approximately 50.024.</w:t>
+      </w:r>
+      <w:r>
+        <w:rPr>
+          <w:rFonts w:ascii="Arial" w:hAnsi="Arial" w:cs="Arial"/>
+          <w:sz w:val="24"/>
+          <w:szCs w:val="24"/>
+        </w:rPr>
+        <w:t xml:space="preserve"> Figure 1 shows the average rating for each user which is the next statistic I decided to calculate.</w:t>
+      </w:r>
+      <w:r>
+        <w:rPr>
+          <w:rFonts w:ascii="Arial" w:hAnsi="Arial" w:cs="Arial"/>
+          <w:sz w:val="24"/>
+          <w:szCs w:val="24"/>
+        </w:rPr>
+        <w:t xml:space="preserve"> The average </w:t>
+      </w:r>
+      <w:r>
+        <w:rPr>
+          <w:rFonts w:ascii="Arial" w:hAnsi="Arial" w:cs="Arial"/>
+          <w:sz w:val="24"/>
+          <w:szCs w:val="24"/>
+        </w:rPr>
+        <w:lastRenderedPageBreak/>
+        <w:t xml:space="preserve">ratings for each user tend to be pretty high, only </w:t>
+      </w:r>
+      <w:proofErr w:type="gramStart"/>
+      <w:r>
+        <w:rPr>
+          <w:rFonts w:ascii="Arial" w:hAnsi="Arial" w:cs="Arial"/>
+          <w:sz w:val="24"/>
+          <w:szCs w:val="24"/>
+        </w:rPr>
+        <w:t>a hand full of them fall</w:t>
+      </w:r>
+      <w:proofErr w:type="gramEnd"/>
+      <w:r>
+        <w:rPr>
+          <w:rFonts w:ascii="Arial" w:hAnsi="Arial" w:cs="Arial"/>
+          <w:sz w:val="24"/>
+          <w:szCs w:val="24"/>
+        </w:rPr>
+        <w:t xml:space="preserve"> below 50%.</w:t>
+      </w:r>
+      <w:r>
+        <w:rPr>
+          <w:rFonts w:ascii="Arial" w:hAnsi="Arial" w:cs="Arial"/>
+          <w:sz w:val="24"/>
+          <w:szCs w:val="24"/>
+        </w:rPr>
+        <w:t xml:space="preserve"> </w:t>
+      </w:r>
+      <w:r>
+        <w:rPr>
+          <w:rFonts w:ascii="Arial" w:hAnsi="Arial" w:cs="Arial"/>
+          <w:sz w:val="24"/>
+          <w:szCs w:val="24"/>
+        </w:rPr>
+        <w:t xml:space="preserve">After some thought, I tried to find the number of unique items rated. </w:t>
+      </w:r>
+      <w:r>
+        <w:rPr>
+          <w:rFonts w:ascii="Arial" w:hAnsi="Arial" w:cs="Arial"/>
+          <w:sz w:val="24"/>
+          <w:szCs w:val="24"/>
+        </w:rPr>
+        <w:t>This seemed like a useful statistic since it would show how the data is distributed</w:t>
+      </w:r>
+      <w:r>
+        <w:rPr>
+          <w:rFonts w:ascii="Arial" w:hAnsi="Arial" w:cs="Arial"/>
+          <w:sz w:val="24"/>
+          <w:szCs w:val="24"/>
+        </w:rPr>
+        <w:t xml:space="preserve"> in terms of how many times an item was rated</w:t>
+      </w:r>
+      <w:r>
+        <w:rPr>
+          <w:rFonts w:ascii="Arial" w:hAnsi="Arial" w:cs="Arial"/>
+          <w:sz w:val="24"/>
+          <w:szCs w:val="24"/>
+        </w:rPr>
+        <w:t xml:space="preserve">. </w:t>
+      </w:r>
+      <w:r>
+        <w:rPr>
+          <w:rFonts w:ascii="Arial" w:hAnsi="Arial" w:cs="Arial"/>
+          <w:sz w:val="24"/>
+          <w:szCs w:val="24"/>
+        </w:rPr>
+        <w:t xml:space="preserve">It turns out </w:t>
+      </w:r>
+      <w:r>
+        <w:rPr>
+          <w:rFonts w:ascii="Arial" w:hAnsi="Arial" w:cs="Arial"/>
+          <w:sz w:val="24"/>
+          <w:szCs w:val="24"/>
+        </w:rPr>
+        <w:t>there are 9308 unique items rated out of 11652 total items</w:t>
+      </w:r>
+      <w:r>
+        <w:rPr>
+          <w:rFonts w:ascii="Arial" w:hAnsi="Arial" w:cs="Arial"/>
+          <w:sz w:val="24"/>
+          <w:szCs w:val="24"/>
+        </w:rPr>
+        <w:t xml:space="preserve"> (in the sample dataset)</w:t>
+      </w:r>
+      <w:r>
+        <w:rPr>
+          <w:rFonts w:ascii="Arial" w:hAnsi="Arial" w:cs="Arial"/>
+          <w:sz w:val="24"/>
+          <w:szCs w:val="24"/>
+        </w:rPr>
+        <w:t xml:space="preserve">. This means that each </w:t>
+      </w:r>
+      <w:r>
+        <w:rPr>
+          <w:rFonts w:ascii="Arial" w:hAnsi="Arial" w:cs="Arial"/>
+          <w:sz w:val="24"/>
+          <w:szCs w:val="24"/>
+        </w:rPr>
+        <w:t>rated item has not al</w:t>
+      </w:r>
+      <w:r>
+        <w:rPr>
+          <w:rFonts w:ascii="Arial" w:hAnsi="Arial" w:cs="Arial"/>
+          <w:sz w:val="24"/>
+          <w:szCs w:val="24"/>
+        </w:rPr>
+        <w:t>ways been rated more than once.</w:t>
+      </w:r>
+    </w:p>
+    <w:p>
+      <w:pPr>
+        <w:rPr>
+          <w:rFonts w:ascii="Arial" w:hAnsi="Arial" w:cs="Arial"/>
+          <w:sz w:val="24"/>
+          <w:szCs w:val="24"/>
+        </w:rPr>
+      </w:pPr>
+      <w:r>
+        <w:rPr>
+          <w:rFonts w:ascii="Arial" w:hAnsi="Arial" w:cs="Arial"/>
+          <w:sz w:val="24"/>
+          <w:szCs w:val="24"/>
+        </w:rPr>
+        <w:t>Clustering</w:t>
+      </w:r>
+    </w:p>
+    <w:p>
+      <w:pPr>
+        <w:rPr>
+          <w:rFonts w:ascii="Arial" w:hAnsi="Arial" w:cs="Arial"/>
+          <w:sz w:val="24"/>
+          <w:szCs w:val="24"/>
+        </w:rPr>
+      </w:pPr>
+      <w:r>
+        <w:rPr>
+          <w:rFonts w:ascii="Arial" w:hAnsi="Arial" w:cs="Arial"/>
+          <w:sz w:val="24"/>
+          <w:szCs w:val="24"/>
+        </w:rPr>
+        <w:tab/>
+      </w:r>
+      <w:r>
+        <w:rPr>
+          <w:rFonts w:ascii="Arial" w:hAnsi="Arial" w:cs="Arial"/>
+          <w:sz w:val="24"/>
+          <w:szCs w:val="24"/>
+        </w:rPr>
+        <w:t>After spending time on creating the database and generating some simple statistics I decided to think about different algorithms t</w:t>
+      </w:r>
+      <w:r>
+        <w:rPr>
+          <w:rFonts w:ascii="Arial" w:hAnsi="Arial" w:cs="Arial"/>
+          <w:sz w:val="24"/>
+          <w:szCs w:val="24"/>
+        </w:rPr>
+        <w:t xml:space="preserve">hat could be used on this data and compare the options. </w:t>
+      </w:r>
+      <w:r>
+        <w:rPr>
+          <w:rFonts w:ascii="Arial" w:hAnsi="Arial" w:cs="Arial"/>
+          <w:sz w:val="24"/>
+          <w:szCs w:val="24"/>
+        </w:rPr>
+        <w:t xml:space="preserve">The first approach that came to mind was clustering. </w:t>
+      </w:r>
+      <w:r>
+        <w:rPr>
+          <w:rFonts w:ascii="Arial" w:hAnsi="Arial" w:cs="Arial"/>
+          <w:sz w:val="24"/>
+          <w:szCs w:val="24"/>
+        </w:rPr>
+        <w:t>In this dataset I think it would be possible to cluster similar users, tracks, or albums.</w:t>
+      </w:r>
+      <w:r>
+        <w:rPr>
+          <w:rFonts w:ascii="Arial" w:hAnsi="Arial" w:cs="Arial"/>
+          <w:sz w:val="24"/>
+          <w:szCs w:val="24"/>
+        </w:rPr>
+        <w:t xml:space="preserve"> The only problem with this approach is that it would be hard to judge what it</w:t>
+      </w:r>
+      <w:r>
+        <w:rPr>
+          <w:rFonts w:ascii="Arial" w:hAnsi="Arial" w:cs="Arial"/>
+          <w:sz w:val="24"/>
+          <w:szCs w:val="24"/>
+        </w:rPr>
+        <w:t xml:space="preserve">ems in the dataset are similar. </w:t>
+      </w:r>
+      <w:r>
+        <w:rPr>
+          <w:rFonts w:ascii="Arial" w:hAnsi="Arial" w:cs="Arial"/>
+          <w:sz w:val="24"/>
+          <w:szCs w:val="24"/>
+        </w:rPr>
+        <w:t xml:space="preserve">Determining if users are similar would be difficult. </w:t>
+      </w:r>
+      <w:r>
+        <w:rPr>
+          <w:rFonts w:ascii="Arial" w:hAnsi="Arial" w:cs="Arial"/>
+          <w:sz w:val="24"/>
+          <w:szCs w:val="24"/>
+        </w:rPr>
+        <w:t xml:space="preserve">It should depend on the ratings each user gave a song but it would have to make sure each of the users actually rated the song. </w:t>
+      </w:r>
+      <w:r>
+        <w:rPr>
+          <w:rFonts w:ascii="Arial" w:hAnsi="Arial" w:cs="Arial"/>
+          <w:sz w:val="24"/>
+          <w:szCs w:val="24"/>
+        </w:rPr>
+        <w:t xml:space="preserve">It could also take into account the genres a user likes and compare using that. </w:t>
+      </w:r>
+      <w:r>
+        <w:rPr>
+          <w:rFonts w:ascii="Arial" w:hAnsi="Arial" w:cs="Arial"/>
+          <w:sz w:val="24"/>
+          <w:szCs w:val="24"/>
+        </w:rPr>
+        <w:t xml:space="preserve">A lot of different factors can go into finding the similarities between users. </w:t>
+      </w:r>
+      <w:r>
+        <w:rPr>
+          <w:rFonts w:ascii="Arial" w:hAnsi="Arial" w:cs="Arial"/>
+          <w:sz w:val="24"/>
+          <w:szCs w:val="24"/>
+        </w:rPr>
+        <w:t xml:space="preserve">One possible way to cluster tracks is to base clusters on genres. </w:t>
+      </w:r>
+      <w:r>
+        <w:rPr>
+          <w:rFonts w:ascii="Arial" w:hAnsi="Arial" w:cs="Arial"/>
+          <w:sz w:val="24"/>
+          <w:szCs w:val="24"/>
+        </w:rPr>
+        <w:t xml:space="preserve">This would involve </w:t>
+      </w:r>
+      <w:r>
+        <w:rPr>
+          <w:rFonts w:ascii="Arial" w:hAnsi="Arial" w:cs="Arial"/>
+          <w:sz w:val="24"/>
+          <w:szCs w:val="24"/>
+        </w:rPr>
+        <w:t xml:space="preserve">altering the dataset a little though. </w:t>
+      </w:r>
+      <w:r>
+        <w:rPr>
+          <w:rFonts w:ascii="Arial" w:hAnsi="Arial" w:cs="Arial"/>
+          <w:sz w:val="24"/>
+          <w:szCs w:val="24"/>
+        </w:rPr>
+        <w:t xml:space="preserve">The genre attributes for a </w:t>
+      </w:r>
+      <w:r>
+        <w:rPr>
+          <w:rFonts w:ascii="Arial" w:hAnsi="Arial" w:cs="Arial"/>
+          <w:sz w:val="24"/>
+          <w:szCs w:val="24"/>
+        </w:rPr>
+        <w:t xml:space="preserve">track could be made binary by creating an attribute for each genre that is either true or false. </w:t>
+      </w:r>
+      <w:r>
+        <w:rPr>
+          <w:rFonts w:ascii="Arial" w:hAnsi="Arial" w:cs="Arial"/>
+          <w:sz w:val="24"/>
+          <w:szCs w:val="24"/>
+        </w:rPr>
+        <w:t>This would allow binary similarity</w:t>
+      </w:r>
+      <w:r>
+        <w:rPr>
+          <w:rFonts w:ascii="Arial" w:hAnsi="Arial" w:cs="Arial"/>
+          <w:sz w:val="24"/>
+          <w:szCs w:val="24"/>
+        </w:rPr>
+        <w:t xml:space="preserve"> metrics to be used on the data. This type of idea can also be applied </w:t>
+      </w:r>
+      <w:proofErr w:type="gramStart"/>
+      <w:r>
+        <w:rPr>
+          <w:rFonts w:ascii="Arial" w:hAnsi="Arial" w:cs="Arial"/>
+          <w:sz w:val="24"/>
+          <w:szCs w:val="24"/>
+        </w:rPr>
+        <w:t>to  other</w:t>
+      </w:r>
+      <w:proofErr w:type="gramEnd"/>
+      <w:r>
+        <w:rPr>
+          <w:rFonts w:ascii="Arial" w:hAnsi="Arial" w:cs="Arial"/>
+          <w:sz w:val="24"/>
+          <w:szCs w:val="24"/>
+        </w:rPr>
+        <w:t xml:space="preserve"> items in the dataset such as albums, artists, or even users.</w:t>
+      </w:r>
+    </w:p>
+    <w:p>
+      <w:pPr>
+        <w:rPr>
+          <w:rFonts w:ascii="Arial" w:hAnsi="Arial" w:cs="Arial"/>
+          <w:sz w:val="24"/>
+          <w:szCs w:val="24"/>
+        </w:rPr>
+      </w:pPr>
+    </w:p>
+    <w:p>
+      <w:pPr>
+        <w:rPr>
+          <w:rFonts w:ascii="Arial" w:hAnsi="Arial" w:cs="Arial"/>
+          <w:sz w:val="24"/>
+          <w:szCs w:val="24"/>
+        </w:rPr>
+      </w:pPr>
       <w:bookmarkStart w:id="0" w:name="_GoBack"/>
       <w:bookmarkEnd w:id="0"/>
-      <w:r>
-        <w:rPr>
-          <w:rFonts w:ascii="Arial" w:hAnsi="Arial" w:cs="Arial"/>
-          <w:sz w:val="24"/>
-          <w:szCs w:val="24"/>
-        </w:rPr>
-        <w:t>id rated</w:t>
-      </w:r>
-      <w:r>
-        <w:rPr>
-          <w:rFonts w:ascii="Arial" w:hAnsi="Arial" w:cs="Arial"/>
-          <w:sz w:val="24"/>
-          <w:szCs w:val="24"/>
-        </w:rPr>
-        <w:t xml:space="preserve"> in the ratings file was</w:t>
-      </w:r>
-      <w:r>
-        <w:rPr>
-          <w:rFonts w:ascii="Arial" w:hAnsi="Arial" w:cs="Arial"/>
-          <w:sz w:val="24"/>
-          <w:szCs w:val="24"/>
-        </w:rPr>
-        <w:t xml:space="preserve"> referring to</w:t>
-      </w:r>
-      <w:r>
-        <w:rPr>
-          <w:rFonts w:ascii="Arial" w:hAnsi="Arial" w:cs="Arial"/>
-          <w:sz w:val="24"/>
-          <w:szCs w:val="24"/>
-        </w:rPr>
-        <w:t>. Is it just tracks, albums, and artists? Or does it a</w:t>
-      </w:r>
-      <w:r>
-        <w:rPr>
-          <w:rFonts w:ascii="Arial" w:hAnsi="Arial" w:cs="Arial"/>
-          <w:sz w:val="24"/>
-          <w:szCs w:val="24"/>
-        </w:rPr>
-        <w:t xml:space="preserve">lso include ratings for genres? </w:t>
-      </w:r>
-      <w:r>
-        <w:rPr>
-          <w:rFonts w:ascii="Arial" w:hAnsi="Arial" w:cs="Arial"/>
-          <w:sz w:val="24"/>
-          <w:szCs w:val="24"/>
-        </w:rPr>
-        <w:t xml:space="preserve">First I checked the number of ratings there were for albums which turned out to be only 1391. Then I checked </w:t>
-      </w:r>
-      <w:proofErr w:type="gramStart"/>
-      <w:r>
-        <w:rPr>
-          <w:rFonts w:ascii="Arial" w:hAnsi="Arial" w:cs="Arial"/>
-          <w:sz w:val="24"/>
-          <w:szCs w:val="24"/>
-        </w:rPr>
-        <w:t>tracks which was</w:t>
-      </w:r>
-      <w:proofErr w:type="gramEnd"/>
-      <w:r>
-        <w:rPr>
-          <w:rFonts w:ascii="Arial" w:hAnsi="Arial" w:cs="Arial"/>
-          <w:sz w:val="24"/>
-          <w:szCs w:val="24"/>
-        </w:rPr>
-        <w:t xml:space="preserve"> 7295</w:t>
-      </w:r>
-      <w:r>
-        <w:rPr>
-          <w:rFonts w:ascii="Arial" w:hAnsi="Arial" w:cs="Arial"/>
-          <w:sz w:val="24"/>
-          <w:szCs w:val="24"/>
-        </w:rPr>
-        <w:t xml:space="preserve">.The tracks ended </w:t>
-      </w:r>
-      <w:r>
-        <w:rPr>
-          <w:rFonts w:ascii="Arial" w:hAnsi="Arial" w:cs="Arial"/>
-          <w:sz w:val="24"/>
-          <w:szCs w:val="24"/>
-        </w:rPr>
-        <w:t>up being the most rated item</w:t>
-      </w:r>
-      <w:r>
-        <w:rPr>
-          <w:rFonts w:ascii="Arial" w:hAnsi="Arial" w:cs="Arial"/>
-          <w:sz w:val="24"/>
-          <w:szCs w:val="24"/>
-        </w:rPr>
-        <w:t xml:space="preserve"> which seems natural</w:t>
-      </w:r>
-      <w:r>
-        <w:rPr>
-          <w:rFonts w:ascii="Arial" w:hAnsi="Arial" w:cs="Arial"/>
-          <w:sz w:val="24"/>
-          <w:szCs w:val="24"/>
-        </w:rPr>
-        <w:t xml:space="preserve">. </w:t>
-      </w:r>
-      <w:r>
-        <w:rPr>
-          <w:rFonts w:ascii="Arial" w:hAnsi="Arial" w:cs="Arial"/>
-          <w:sz w:val="24"/>
-          <w:szCs w:val="24"/>
-        </w:rPr>
-        <w:t>Artists had 2487 and surprisingly there were 479 ratings for genres. I did not expect ther</w:t>
-      </w:r>
-      <w:r>
-        <w:rPr>
-          <w:rFonts w:ascii="Arial" w:hAnsi="Arial" w:cs="Arial"/>
-          <w:sz w:val="24"/>
-          <w:szCs w:val="24"/>
-        </w:rPr>
-        <w:t xml:space="preserve">e to be any ratings for genres because it doesn’t seem like a common thing to rate to me. </w:t>
+    </w:p>
+    <w:p>
+      <w:pPr>
+        <w:rPr>
+          <w:rFonts w:ascii="Arial" w:hAnsi="Arial" w:cs="Arial"/>
+          <w:sz w:val="24"/>
+          <w:szCs w:val="24"/>
+        </w:rPr>
+      </w:pPr>
+      <w:r>
+        <w:rPr>
+          <w:rFonts w:ascii="Arial" w:hAnsi="Arial" w:cs="Arial"/>
+          <w:sz w:val="24"/>
+          <w:szCs w:val="24"/>
+        </w:rPr>
+        <w:t>Conclusion</w:t>
+      </w:r>
+    </w:p>
+    <w:p>
+      <w:pPr>
+        <w:rPr>
+          <w:rFonts w:ascii="Arial" w:hAnsi="Arial" w:cs="Arial"/>
+          <w:sz w:val="24"/>
+          <w:szCs w:val="24"/>
+        </w:rPr>
+      </w:pPr>
+      <w:r>
+        <w:rPr>
+          <w:rFonts w:ascii="Arial" w:hAnsi="Arial" w:cs="Arial"/>
+          <w:sz w:val="24"/>
+          <w:szCs w:val="24"/>
+        </w:rPr>
+        <w:tab/>
+      </w:r>
+    </w:p>
+    <w:p>
+      <w:pPr>
+        <w:rPr>
+          <w:rFonts w:ascii="Arial" w:hAnsi="Arial" w:cs="Arial"/>
+          <w:sz w:val="24"/>
+          <w:szCs w:val="24"/>
+        </w:rPr>
+      </w:pPr>
+    </w:p>
+    <w:p>
+      <w:pPr>
+        <w:rPr>
+          <w:rFonts w:ascii="Arial" w:hAnsi="Arial" w:cs="Arial"/>
+          <w:sz w:val="24"/>
+          <w:szCs w:val="24"/>
+        </w:rPr>
+      </w:pPr>
+      <w:r>
+        <w:rPr>
+          <w:rFonts w:ascii="Arial" w:hAnsi="Arial" w:cs="Arial"/>
+          <w:sz w:val="24"/>
+          <w:szCs w:val="24"/>
+        </w:rPr>
+        <w:t>Nearest Neighbor idea</w:t>
+      </w:r>
+    </w:p>
+    <w:p>
+      <w:pPr>
+        <w:pStyle w:val="ListParagraph"/>
+        <w:numPr>
+          <w:ilvl w:val="0"/>
+          <w:numId w:val="2"/>
+        </w:numPr>
+        <w:rPr>
+          <w:rFonts w:ascii="Arial" w:hAnsi="Arial" w:cs="Arial"/>
+          <w:sz w:val="24"/>
+          <w:szCs w:val="24"/>
+        </w:rPr>
+      </w:pPr>
+      <w:r>
+        <w:rPr>
+          <w:rFonts w:ascii="Arial" w:hAnsi="Arial" w:cs="Arial"/>
+          <w:sz w:val="24"/>
+          <w:szCs w:val="24"/>
+        </w:rPr>
+        <w:t>Make a list of all tracks, albums, artists and genres for each</w:t>
+      </w:r>
+    </w:p>
+    <w:p>
+      <w:pPr>
+        <w:pStyle w:val="ListParagraph"/>
+        <w:numPr>
+          <w:ilvl w:val="0"/>
+          <w:numId w:val="2"/>
+        </w:numPr>
+        <w:rPr>
+          <w:rFonts w:ascii="Arial" w:hAnsi="Arial" w:cs="Arial"/>
+          <w:sz w:val="24"/>
+          <w:szCs w:val="24"/>
+        </w:rPr>
+      </w:pPr>
+      <w:r>
+        <w:rPr>
+          <w:rFonts w:ascii="Arial" w:hAnsi="Arial" w:cs="Arial"/>
+          <w:sz w:val="24"/>
+          <w:szCs w:val="24"/>
+        </w:rPr>
+        <w:t>Make each a binary attribute</w:t>
+      </w:r>
+    </w:p>
+    <w:p>
+      <w:pPr>
+        <w:pStyle w:val="ListParagraph"/>
+        <w:numPr>
+          <w:ilvl w:val="0"/>
+          <w:numId w:val="2"/>
+        </w:numPr>
+        <w:rPr>
+          <w:rFonts w:ascii="Arial" w:hAnsi="Arial" w:cs="Arial"/>
+          <w:sz w:val="24"/>
+          <w:szCs w:val="24"/>
+        </w:rPr>
+      </w:pPr>
+      <w:r>
+        <w:rPr>
+          <w:rFonts w:ascii="Arial" w:hAnsi="Arial" w:cs="Arial"/>
+          <w:sz w:val="24"/>
+          <w:szCs w:val="24"/>
+        </w:rPr>
+        <w:t xml:space="preserve">Do </w:t>
+      </w:r>
+      <w:r>
+        <w:rPr>
+          <w:rFonts w:ascii="Arial" w:hAnsi="Arial" w:cs="Arial"/>
+          <w:sz w:val="24"/>
+          <w:szCs w:val="24"/>
+        </w:rPr>
+        <w:t>KNN</w:t>
+      </w:r>
+      <w:r>
+        <w:rPr>
+          <w:rFonts w:ascii="Arial" w:hAnsi="Arial" w:cs="Arial"/>
+          <w:sz w:val="24"/>
+          <w:szCs w:val="24"/>
+        </w:rPr>
+        <w:t xml:space="preserve"> and find most similar items and find ratings</w:t>
       </w:r>
     </w:p>
     <w:p>
@@ -733,8 +1250,124 @@
       </w:rPr>
     </w:lvl>
   </w:abstractNum>
+  <w:abstractNum w:abstractNumId="1">
+    <w:nsid w:val="7D6720DE"/>
+    <w:multiLevelType w:val="hybridMultilevel"/>
+    <w:tmpl w:val="4A58677E"/>
+    <w:lvl w:ilvl="0" w:tplc="04090001">
+      <w:start w:val="1"/>
+      <w:numFmt w:val="bullet"/>
+      <w:lvlText w:val=""/>
+      <w:lvlJc w:val="left"/>
+      <w:pPr>
+        <w:ind w:left="720" w:hanging="360"/>
+      </w:pPr>
+      <w:rPr>
+        <w:rFonts w:ascii="Symbol" w:hAnsi="Symbol" w:hint="default"/>
+      </w:rPr>
+    </w:lvl>
+    <w:lvl w:ilvl="1" w:tplc="04090003" w:tentative="1">
+      <w:start w:val="1"/>
+      <w:numFmt w:val="bullet"/>
+      <w:lvlText w:val="o"/>
+      <w:lvlJc w:val="left"/>
+      <w:pPr>
+        <w:ind w:left="1440" w:hanging="360"/>
+      </w:pPr>
+      <w:rPr>
+        <w:rFonts w:ascii="Courier New" w:hAnsi="Courier New" w:cs="Courier New" w:hint="default"/>
+      </w:rPr>
+    </w:lvl>
+    <w:lvl w:ilvl="2" w:tplc="04090005" w:tentative="1">
+      <w:start w:val="1"/>
+      <w:numFmt w:val="bullet"/>
+      <w:lvlText w:val=""/>
+      <w:lvlJc w:val="left"/>
+      <w:pPr>
+        <w:ind w:left="2160" w:hanging="360"/>
+      </w:pPr>
+      <w:rPr>
+        <w:rFonts w:ascii="Wingdings" w:hAnsi="Wingdings" w:hint="default"/>
+      </w:rPr>
+    </w:lvl>
+    <w:lvl w:ilvl="3" w:tplc="04090001" w:tentative="1">
+      <w:start w:val="1"/>
+      <w:numFmt w:val="bullet"/>
+      <w:lvlText w:val=""/>
+      <w:lvlJc w:val="left"/>
+      <w:pPr>
+        <w:ind w:left="2880" w:hanging="360"/>
+      </w:pPr>
+      <w:rPr>
+        <w:rFonts w:ascii="Symbol" w:hAnsi="Symbol" w:hint="default"/>
+      </w:rPr>
+    </w:lvl>
+    <w:lvl w:ilvl="4" w:tplc="04090003" w:tentative="1">
+      <w:start w:val="1"/>
+      <w:numFmt w:val="bullet"/>
+      <w:lvlText w:val="o"/>
+      <w:lvlJc w:val="left"/>
+      <w:pPr>
+        <w:ind w:left="3600" w:hanging="360"/>
+      </w:pPr>
+      <w:rPr>
+        <w:rFonts w:ascii="Courier New" w:hAnsi="Courier New" w:cs="Courier New" w:hint="default"/>
+      </w:rPr>
+    </w:lvl>
+    <w:lvl w:ilvl="5" w:tplc="04090005" w:tentative="1">
+      <w:start w:val="1"/>
+      <w:numFmt w:val="bullet"/>
+      <w:lvlText w:val=""/>
+      <w:lvlJc w:val="left"/>
+      <w:pPr>
+        <w:ind w:left="4320" w:hanging="360"/>
+      </w:pPr>
+      <w:rPr>
+        <w:rFonts w:ascii="Wingdings" w:hAnsi="Wingdings" w:hint="default"/>
+      </w:rPr>
+    </w:lvl>
+    <w:lvl w:ilvl="6" w:tplc="04090001" w:tentative="1">
+      <w:start w:val="1"/>
+      <w:numFmt w:val="bullet"/>
+      <w:lvlText w:val=""/>
+      <w:lvlJc w:val="left"/>
+      <w:pPr>
+        <w:ind w:left="5040" w:hanging="360"/>
+      </w:pPr>
+      <w:rPr>
+        <w:rFonts w:ascii="Symbol" w:hAnsi="Symbol" w:hint="default"/>
+      </w:rPr>
+    </w:lvl>
+    <w:lvl w:ilvl="7" w:tplc="04090003" w:tentative="1">
+      <w:start w:val="1"/>
+      <w:numFmt w:val="bullet"/>
+      <w:lvlText w:val="o"/>
+      <w:lvlJc w:val="left"/>
+      <w:pPr>
+        <w:ind w:left="5760" w:hanging="360"/>
+      </w:pPr>
+      <w:rPr>
+        <w:rFonts w:ascii="Courier New" w:hAnsi="Courier New" w:cs="Courier New" w:hint="default"/>
+      </w:rPr>
+    </w:lvl>
+    <w:lvl w:ilvl="8" w:tplc="04090005" w:tentative="1">
+      <w:start w:val="1"/>
+      <w:numFmt w:val="bullet"/>
+      <w:lvlText w:val=""/>
+      <w:lvlJc w:val="left"/>
+      <w:pPr>
+        <w:ind w:left="6480" w:hanging="360"/>
+      </w:pPr>
+      <w:rPr>
+        <w:rFonts w:ascii="Wingdings" w:hAnsi="Wingdings" w:hint="default"/>
+      </w:rPr>
+    </w:lvl>
+  </w:abstractNum>
   <w:num w:numId="1">
     <w:abstractNumId w:val="0"/>
+  </w:num>
+  <w:num w:numId="2">
+    <w:abstractNumId w:val="1"/>
   </w:num>
 </w:numbering>
 </file>

</xml_diff>

<commit_message>
finished the write up
</commit_message>
<xml_diff>
--- a/project09/Project09.docx
+++ b/project09/Project09.docx
@@ -4,6 +4,7 @@
   <w:body>
     <w:p>
       <w:pPr>
+        <w:spacing w:line="480" w:lineRule="auto"/>
         <w:rPr>
           <w:rFonts w:ascii="Arial" w:hAnsi="Arial" w:cs="Arial"/>
           <w:sz w:val="24"/>
@@ -21,6 +22,7 @@
     </w:p>
     <w:p>
       <w:pPr>
+        <w:spacing w:line="480" w:lineRule="auto"/>
         <w:jc w:val="center"/>
         <w:rPr>
           <w:rFonts w:ascii="Arial" w:hAnsi="Arial" w:cs="Arial"/>
@@ -34,20 +36,55 @@
           <w:sz w:val="24"/>
           <w:szCs w:val="24"/>
         </w:rPr>
+        <w:t xml:space="preserve">Application: 2011 </w:t>
+      </w:r>
+      <w:r>
+        <w:rPr>
+          <w:rFonts w:ascii="Arial" w:hAnsi="Arial" w:cs="Arial"/>
+          <w:sz w:val="24"/>
+          <w:szCs w:val="24"/>
+        </w:rPr>
         <w:t>KDD Cup</w:t>
+      </w:r>
+      <w:r>
+        <w:rPr>
+          <w:rFonts w:ascii="Arial" w:hAnsi="Arial" w:cs="Arial"/>
+          <w:sz w:val="24"/>
+          <w:szCs w:val="24"/>
+        </w:rPr>
+        <w:t xml:space="preserve"> Challenge</w:t>
+      </w:r>
+      <w:r>
+        <w:rPr>
+          <w:rFonts w:ascii="Arial" w:hAnsi="Arial" w:cs="Arial"/>
+          <w:sz w:val="24"/>
+          <w:szCs w:val="24"/>
+        </w:rPr>
+        <w:t>, Track 1 Write-</w:t>
+      </w:r>
+      <w:r>
+        <w:rPr>
+          <w:rFonts w:ascii="Arial" w:hAnsi="Arial" w:cs="Arial"/>
+          <w:sz w:val="24"/>
+          <w:szCs w:val="24"/>
+        </w:rPr>
+        <w:t>up</w:t>
       </w:r>
     </w:p>
     <w:p>
       <w:pPr>
-        <w:rPr>
-          <w:rFonts w:ascii="Arial" w:hAnsi="Arial" w:cs="Arial"/>
-          <w:sz w:val="24"/>
-          <w:szCs w:val="24"/>
-        </w:rPr>
-      </w:pPr>
-      <w:r>
-        <w:rPr>
-          <w:rFonts w:ascii="Arial" w:hAnsi="Arial" w:cs="Arial"/>
+        <w:spacing w:line="480" w:lineRule="auto"/>
+        <w:rPr>
+          <w:rFonts w:ascii="Arial" w:hAnsi="Arial" w:cs="Arial"/>
+          <w:b/>
+          <w:sz w:val="24"/>
+          <w:szCs w:val="24"/>
+        </w:rPr>
+      </w:pPr>
+      <w:r>
+        <w:rPr>
+          <w:rFonts w:ascii="Arial" w:hAnsi="Arial" w:cs="Arial"/>
+          <w:b/>
           <w:sz w:val="24"/>
           <w:szCs w:val="24"/>
         </w:rPr>
@@ -56,6 +93,7 @@
     </w:p>
     <w:p>
       <w:pPr>
+        <w:spacing w:line="480" w:lineRule="auto"/>
         <w:ind w:firstLine="720"/>
         <w:rPr>
           <w:rFonts w:ascii="Arial" w:hAnsi="Arial" w:cs="Arial"/>
@@ -149,20 +187,39 @@
           <w:sz w:val="24"/>
           <w:szCs w:val="24"/>
         </w:rPr>
-        <w:t xml:space="preserve">ifying information is released. </w:t>
+        <w:t>ifying information is released. Each user in the dataset has rated items such as tracks, albums, etc. The goal of this project is to build a predictive model. This model should have the ability to predict the rat</w:t>
+      </w:r>
+      <w:r>
+        <w:rPr>
+          <w:rFonts w:ascii="Arial" w:hAnsi="Arial" w:cs="Arial"/>
+          <w:sz w:val="24"/>
+          <w:szCs w:val="24"/>
+        </w:rPr>
+        <w:t xml:space="preserve">ing a user will give to </w:t>
+      </w:r>
+      <w:r>
+        <w:rPr>
+          <w:rFonts w:ascii="Arial" w:hAnsi="Arial" w:cs="Arial"/>
+          <w:sz w:val="24"/>
+          <w:szCs w:val="24"/>
+        </w:rPr>
+        <w:t>an item.</w:t>
       </w:r>
     </w:p>
     <w:p>
       <w:pPr>
-        <w:rPr>
-          <w:rFonts w:ascii="Arial" w:hAnsi="Arial" w:cs="Arial"/>
-          <w:sz w:val="24"/>
-          <w:szCs w:val="24"/>
-        </w:rPr>
-      </w:pPr>
-      <w:r>
-        <w:rPr>
-          <w:rFonts w:ascii="Arial" w:hAnsi="Arial" w:cs="Arial"/>
+        <w:spacing w:line="480" w:lineRule="auto"/>
+        <w:rPr>
+          <w:rFonts w:ascii="Arial" w:hAnsi="Arial" w:cs="Arial"/>
+          <w:b/>
+          <w:sz w:val="24"/>
+          <w:szCs w:val="24"/>
+        </w:rPr>
+      </w:pPr>
+      <w:r>
+        <w:rPr>
+          <w:rFonts w:ascii="Arial" w:hAnsi="Arial" w:cs="Arial"/>
+          <w:b/>
           <w:sz w:val="24"/>
           <w:szCs w:val="24"/>
         </w:rPr>
@@ -171,6 +228,7 @@
     </w:p>
     <w:p>
       <w:pPr>
+        <w:spacing w:line="480" w:lineRule="auto"/>
         <w:rPr>
           <w:rFonts w:ascii="Arial" w:hAnsi="Arial" w:cs="Arial"/>
           <w:sz w:val="24"/>
@@ -209,47 +267,93 @@
         </w:rPr>
         <w:t xml:space="preserve"> </w:t>
       </w:r>
-      <w:proofErr w:type="gramStart"/>
-      <w:r>
-        <w:rPr>
-          <w:rFonts w:ascii="Arial" w:hAnsi="Arial" w:cs="Arial"/>
-          <w:sz w:val="24"/>
-          <w:szCs w:val="24"/>
-        </w:rPr>
-        <w:t>yourself</w:t>
-      </w:r>
-      <w:proofErr w:type="gramEnd"/>
-      <w:r>
-        <w:rPr>
-          <w:rFonts w:ascii="Arial" w:hAnsi="Arial" w:cs="Arial"/>
-          <w:sz w:val="24"/>
-          <w:szCs w:val="24"/>
-        </w:rPr>
-        <w:t xml:space="preserve"> with </w:t>
-      </w:r>
-      <w:r>
-        <w:rPr>
-          <w:rFonts w:ascii="Arial" w:hAnsi="Arial" w:cs="Arial"/>
-          <w:sz w:val="24"/>
-          <w:szCs w:val="24"/>
-        </w:rPr>
-        <w:t xml:space="preserve">the data. This particular data set is made up of tracks, albums, artists and genres. </w:t>
-      </w:r>
-      <w:r>
-        <w:rPr>
-          <w:rFonts w:ascii="Arial" w:hAnsi="Arial" w:cs="Arial"/>
-          <w:sz w:val="24"/>
-          <w:szCs w:val="24"/>
-        </w:rPr>
-        <w:t xml:space="preserve">Each track has a unique id, associated album id, associated artist id, and optional genres. </w:t>
-      </w:r>
-      <w:r>
-        <w:rPr>
-          <w:rFonts w:ascii="Arial" w:hAnsi="Arial" w:cs="Arial"/>
-          <w:sz w:val="24"/>
-          <w:szCs w:val="24"/>
-        </w:rPr>
-        <w:t xml:space="preserve">Each album has a unique id, an associated artist id, and optional genres. The genre and artist files each hold a list of unique ids. </w:t>
+      <w:r>
+        <w:rPr>
+          <w:rFonts w:ascii="Arial" w:hAnsi="Arial" w:cs="Arial"/>
+          <w:sz w:val="24"/>
+          <w:szCs w:val="24"/>
+        </w:rPr>
+        <w:t xml:space="preserve">yourself with </w:t>
+      </w:r>
+      <w:r>
+        <w:rPr>
+          <w:rFonts w:ascii="Arial" w:hAnsi="Arial" w:cs="Arial"/>
+          <w:sz w:val="24"/>
+          <w:szCs w:val="24"/>
+        </w:rPr>
+        <w:t>the data. This particular data</w:t>
+      </w:r>
+      <w:r>
+        <w:rPr>
+          <w:rFonts w:ascii="Arial" w:hAnsi="Arial" w:cs="Arial"/>
+          <w:sz w:val="24"/>
+          <w:szCs w:val="24"/>
+        </w:rPr>
+        <w:t xml:space="preserve">set is made up of tracks, albums, artists and genres. </w:t>
+      </w:r>
+      <w:r>
+        <w:rPr>
+          <w:rFonts w:ascii="Arial" w:hAnsi="Arial" w:cs="Arial"/>
+          <w:sz w:val="24"/>
+          <w:szCs w:val="24"/>
+        </w:rPr>
+        <w:t xml:space="preserve">Each track has a unique id, associated album id, associated artist id, and </w:t>
+      </w:r>
+      <w:r>
+        <w:rPr>
+          <w:rFonts w:ascii="Arial" w:hAnsi="Arial" w:cs="Arial"/>
+          <w:sz w:val="24"/>
+          <w:szCs w:val="24"/>
+        </w:rPr>
+        <w:t xml:space="preserve">any number of </w:t>
+      </w:r>
+      <w:r>
+        <w:rPr>
+          <w:rFonts w:ascii="Arial" w:hAnsi="Arial" w:cs="Arial"/>
+          <w:sz w:val="24"/>
+          <w:szCs w:val="24"/>
+        </w:rPr>
+        <w:t xml:space="preserve">optional genres. </w:t>
+      </w:r>
+      <w:r>
+        <w:rPr>
+          <w:rFonts w:ascii="Arial" w:hAnsi="Arial" w:cs="Arial"/>
+          <w:sz w:val="24"/>
+          <w:szCs w:val="24"/>
+        </w:rPr>
+        <w:t>Each album has a unique id, an associated artist id, and</w:t>
+      </w:r>
+      <w:r>
+        <w:rPr>
+          <w:rFonts w:ascii="Arial" w:hAnsi="Arial" w:cs="Arial"/>
+          <w:sz w:val="24"/>
+          <w:szCs w:val="24"/>
+        </w:rPr>
+        <w:t xml:space="preserve"> also any number of</w:t>
+      </w:r>
+      <w:r>
+        <w:rPr>
+          <w:rFonts w:ascii="Arial" w:hAnsi="Arial" w:cs="Arial"/>
+          <w:sz w:val="24"/>
+          <w:szCs w:val="24"/>
+        </w:rPr>
+        <w:t xml:space="preserve"> optional genres. The genre and artist files each hold a list of unique ids</w:t>
+      </w:r>
+      <w:r>
+        <w:rPr>
+          <w:rFonts w:ascii="Arial" w:hAnsi="Arial" w:cs="Arial"/>
+          <w:sz w:val="24"/>
+          <w:szCs w:val="24"/>
+        </w:rPr>
+        <w:t xml:space="preserve"> but no other identifying information</w:t>
+      </w:r>
+      <w:r>
+        <w:rPr>
+          <w:rFonts w:ascii="Arial" w:hAnsi="Arial" w:cs="Arial"/>
+          <w:sz w:val="24"/>
+          <w:szCs w:val="24"/>
+        </w:rPr>
+        <w:t xml:space="preserve">. </w:t>
       </w:r>
       <w:r>
         <w:rPr>
@@ -281,36 +385,177 @@
           <w:sz w:val="24"/>
           <w:szCs w:val="24"/>
         </w:rPr>
-        <w:t xml:space="preserve">The database includes four main tables: albums, artists, genres, tracks, and two join tables: </w:t>
-      </w:r>
-      <w:proofErr w:type="spellStart"/>
-      <w:r>
-        <w:rPr>
-          <w:rFonts w:ascii="Arial" w:hAnsi="Arial" w:cs="Arial"/>
-          <w:sz w:val="24"/>
-          <w:szCs w:val="24"/>
-        </w:rPr>
-        <w:t>albums_genres</w:t>
-      </w:r>
-      <w:proofErr w:type="spellEnd"/>
-      <w:r>
-        <w:rPr>
-          <w:rFonts w:ascii="Arial" w:hAnsi="Arial" w:cs="Arial"/>
-          <w:sz w:val="24"/>
-          <w:szCs w:val="24"/>
-        </w:rPr>
-        <w:t xml:space="preserve"> and </w:t>
-      </w:r>
-      <w:proofErr w:type="spellStart"/>
-      <w:r>
-        <w:rPr>
-          <w:rFonts w:ascii="Arial" w:hAnsi="Arial" w:cs="Arial"/>
-          <w:sz w:val="24"/>
-          <w:szCs w:val="24"/>
-        </w:rPr>
-        <w:t>genres_tracks</w:t>
-      </w:r>
-      <w:proofErr w:type="spellEnd"/>
+        <w:t xml:space="preserve">The database </w:t>
+      </w:r>
+      <w:r>
+        <w:rPr>
+          <w:rFonts w:ascii="Arial" w:hAnsi="Arial" w:cs="Arial"/>
+          <w:sz w:val="24"/>
+          <w:szCs w:val="24"/>
+        </w:rPr>
+        <w:t xml:space="preserve">I created </w:t>
+      </w:r>
+      <w:r>
+        <w:rPr>
+          <w:rFonts w:ascii="Arial" w:hAnsi="Arial" w:cs="Arial"/>
+          <w:sz w:val="24"/>
+          <w:szCs w:val="24"/>
+        </w:rPr>
+        <w:t xml:space="preserve">includes four main tables: albums, artists, genres, tracks, and two join tables: albums_genres and genres_tracks. </w:t>
+      </w:r>
+      <w:r>
+        <w:rPr>
+          <w:rFonts w:ascii="Arial" w:hAnsi="Arial" w:cs="Arial"/>
+          <w:sz w:val="24"/>
+          <w:szCs w:val="24"/>
+        </w:rPr>
+        <w:t>First, I created a SQLITE database</w:t>
+      </w:r>
+      <w:r>
+        <w:rPr>
+          <w:rFonts w:ascii="Arial" w:hAnsi="Arial" w:cs="Arial"/>
+          <w:sz w:val="24"/>
+          <w:szCs w:val="24"/>
+        </w:rPr>
+        <w:t xml:space="preserve"> that met these specifications</w:t>
+      </w:r>
+      <w:r>
+        <w:rPr>
+          <w:rFonts w:ascii="Arial" w:hAnsi="Arial" w:cs="Arial"/>
+          <w:sz w:val="24"/>
+          <w:szCs w:val="24"/>
+        </w:rPr>
+        <w:t xml:space="preserve"> with the corresponding attributes for each table</w:t>
+      </w:r>
+      <w:r>
+        <w:rPr>
+          <w:rFonts w:ascii="Arial" w:hAnsi="Arial" w:cs="Arial"/>
+          <w:sz w:val="24"/>
+          <w:szCs w:val="24"/>
+        </w:rPr>
+        <w:t>. Then I took the time to writ</w:t>
+      </w:r>
+      <w:r>
+        <w:rPr>
+          <w:rFonts w:ascii="Arial" w:hAnsi="Arial" w:cs="Arial"/>
+          <w:sz w:val="24"/>
+          <w:szCs w:val="24"/>
+        </w:rPr>
+        <w:t>e a progra</w:t>
+      </w:r>
+      <w:r>
+        <w:rPr>
+          <w:rFonts w:ascii="Arial" w:hAnsi="Arial" w:cs="Arial"/>
+          <w:sz w:val="24"/>
+          <w:szCs w:val="24"/>
+        </w:rPr>
+        <w:t>m</w:t>
+      </w:r>
+      <w:r>
+        <w:rPr>
+          <w:rFonts w:ascii="Arial" w:hAnsi="Arial" w:cs="Arial"/>
+          <w:sz w:val="24"/>
+          <w:szCs w:val="24"/>
+        </w:rPr>
+        <w:t>,</w:t>
+      </w:r>
+      <w:r>
+        <w:rPr>
+          <w:rFonts w:ascii="Arial" w:hAnsi="Arial" w:cs="Arial"/>
+          <w:sz w:val="24"/>
+          <w:szCs w:val="24"/>
+        </w:rPr>
+        <w:t xml:space="preserve"> </w:t>
+      </w:r>
+      <w:r>
+        <w:rPr>
+          <w:rFonts w:ascii="Arial" w:hAnsi="Arial" w:cs="Arial"/>
+          <w:sz w:val="24"/>
+          <w:szCs w:val="24"/>
+        </w:rPr>
+        <w:t xml:space="preserve">in Ruby </w:t>
+      </w:r>
+      <w:r>
+        <w:rPr>
+          <w:rFonts w:ascii="Arial" w:hAnsi="Arial" w:cs="Arial"/>
+          <w:sz w:val="24"/>
+          <w:szCs w:val="24"/>
+        </w:rPr>
+        <w:lastRenderedPageBreak/>
+        <w:t>using Active Record</w:t>
+      </w:r>
+      <w:r>
+        <w:rPr>
+          <w:rFonts w:ascii="Arial" w:hAnsi="Arial" w:cs="Arial"/>
+          <w:sz w:val="24"/>
+          <w:szCs w:val="24"/>
+        </w:rPr>
+        <w:t>,</w:t>
+      </w:r>
+      <w:r>
+        <w:rPr>
+          <w:rFonts w:ascii="Arial" w:hAnsi="Arial" w:cs="Arial"/>
+          <w:sz w:val="24"/>
+          <w:szCs w:val="24"/>
+        </w:rPr>
+        <w:t xml:space="preserve"> that </w:t>
+      </w:r>
+      <w:r>
+        <w:rPr>
+          <w:rFonts w:ascii="Arial" w:hAnsi="Arial" w:cs="Arial"/>
+          <w:sz w:val="24"/>
+          <w:szCs w:val="24"/>
+        </w:rPr>
+        <w:t xml:space="preserve">handles reading in the data files and loading them into the </w:t>
+      </w:r>
+      <w:r>
+        <w:rPr>
+          <w:rFonts w:ascii="Arial" w:hAnsi="Arial" w:cs="Arial"/>
+          <w:sz w:val="24"/>
+          <w:szCs w:val="24"/>
+        </w:rPr>
+        <w:t xml:space="preserve">correct places in the database. </w:t>
+      </w:r>
+      <w:r>
+        <w:rPr>
+          <w:rFonts w:ascii="Arial" w:hAnsi="Arial" w:cs="Arial"/>
+          <w:sz w:val="24"/>
+          <w:szCs w:val="24"/>
+        </w:rPr>
+        <w:t>The loading process ended up taking a lot longer than I was expecting. It took around 2 hours to load all of the dat</w:t>
+      </w:r>
+      <w:r>
+        <w:rPr>
+          <w:rFonts w:ascii="Arial" w:hAnsi="Arial" w:cs="Arial"/>
+          <w:sz w:val="24"/>
+          <w:szCs w:val="24"/>
+        </w:rPr>
+        <w:t>a in to my SQLITE database and the dataset I was using was the sample dataset provided which is much smaller than the full dataset.</w:t>
+      </w:r>
+      <w:r>
+        <w:rPr>
+          <w:rFonts w:ascii="Arial" w:hAnsi="Arial" w:cs="Arial"/>
+          <w:sz w:val="24"/>
+          <w:szCs w:val="24"/>
+        </w:rPr>
+        <w:t xml:space="preserve"> At this point I realized I forgot to lo</w:t>
+      </w:r>
+      <w:r>
+        <w:rPr>
+          <w:rFonts w:ascii="Arial" w:hAnsi="Arial" w:cs="Arial"/>
+          <w:sz w:val="24"/>
+          <w:szCs w:val="24"/>
+        </w:rPr>
+        <w:t>ad the users and their ratings into the database so I went back and added a users and ratings table</w:t>
+      </w:r>
+      <w:r>
+        <w:rPr>
+          <w:rFonts w:ascii="Arial" w:hAnsi="Arial" w:cs="Arial"/>
+          <w:sz w:val="24"/>
+          <w:szCs w:val="24"/>
+        </w:rPr>
+        <w:t xml:space="preserve"> and added the loading into my previous Ruby program</w:t>
+      </w:r>
       <w:r>
         <w:rPr>
           <w:rFonts w:ascii="Arial" w:hAnsi="Arial" w:cs="Arial"/>
@@ -325,110 +570,237 @@
           <w:sz w:val="24"/>
           <w:szCs w:val="24"/>
         </w:rPr>
-        <w:t>First, I created a SQLITE database</w:t>
-      </w:r>
-      <w:r>
-        <w:rPr>
-          <w:rFonts w:ascii="Arial" w:hAnsi="Arial" w:cs="Arial"/>
-          <w:sz w:val="24"/>
-          <w:szCs w:val="24"/>
-        </w:rPr>
-        <w:t xml:space="preserve"> that met these specifications. Then I took the time to writ</w:t>
-      </w:r>
-      <w:r>
-        <w:rPr>
-          <w:rFonts w:ascii="Arial" w:hAnsi="Arial" w:cs="Arial"/>
-          <w:sz w:val="24"/>
-          <w:szCs w:val="24"/>
-        </w:rPr>
-        <w:t>e a progra</w:t>
-      </w:r>
-      <w:r>
-        <w:rPr>
-          <w:rFonts w:ascii="Arial" w:hAnsi="Arial" w:cs="Arial"/>
-          <w:sz w:val="24"/>
-          <w:szCs w:val="24"/>
-        </w:rPr>
-        <w:t xml:space="preserve">m using Active Record that </w:t>
-      </w:r>
-      <w:r>
-        <w:rPr>
-          <w:rFonts w:ascii="Arial" w:hAnsi="Arial" w:cs="Arial"/>
-          <w:sz w:val="24"/>
-          <w:szCs w:val="24"/>
-        </w:rPr>
-        <w:t xml:space="preserve">handles reading in the data files and loading them into the correct places in the database. </w:t>
-      </w:r>
-      <w:r>
-        <w:rPr>
-          <w:rFonts w:ascii="Arial" w:hAnsi="Arial" w:cs="Arial"/>
-          <w:sz w:val="24"/>
-          <w:szCs w:val="24"/>
-        </w:rPr>
-        <w:t>The loading process ended up taking a lot longer than I was expecting. It took around 2 hours to load all of the dat</w:t>
-      </w:r>
-      <w:r>
-        <w:rPr>
-          <w:rFonts w:ascii="Arial" w:hAnsi="Arial" w:cs="Arial"/>
-          <w:sz w:val="24"/>
-          <w:szCs w:val="24"/>
-        </w:rPr>
-        <w:t>a in to my SQLITE database.</w:t>
-      </w:r>
-      <w:r>
-        <w:rPr>
-          <w:rFonts w:ascii="Arial" w:hAnsi="Arial" w:cs="Arial"/>
-          <w:sz w:val="24"/>
-          <w:szCs w:val="24"/>
-        </w:rPr>
-        <w:t xml:space="preserve"> At this point I realized I forgot to lo</w:t>
-      </w:r>
-      <w:r>
-        <w:rPr>
-          <w:rFonts w:ascii="Arial" w:hAnsi="Arial" w:cs="Arial"/>
-          <w:sz w:val="24"/>
-          <w:szCs w:val="24"/>
-        </w:rPr>
-        <w:t xml:space="preserve">ad the users and their ratings into the database so I went back and added </w:t>
-      </w:r>
-      <w:proofErr w:type="spellStart"/>
-      <w:r>
-        <w:rPr>
-          <w:rFonts w:ascii="Arial" w:hAnsi="Arial" w:cs="Arial"/>
-          <w:sz w:val="24"/>
-          <w:szCs w:val="24"/>
-        </w:rPr>
-        <w:t>a users</w:t>
-      </w:r>
-      <w:proofErr w:type="spellEnd"/>
-      <w:r>
-        <w:rPr>
-          <w:rFonts w:ascii="Arial" w:hAnsi="Arial" w:cs="Arial"/>
-          <w:sz w:val="24"/>
-          <w:szCs w:val="24"/>
-        </w:rPr>
-        <w:t xml:space="preserve"> and ratings table. </w:t>
-      </w:r>
-      <w:r>
-        <w:rPr>
-          <w:rFonts w:ascii="Arial" w:hAnsi="Arial" w:cs="Arial"/>
-          <w:sz w:val="24"/>
-          <w:szCs w:val="24"/>
-        </w:rPr>
-        <w:t xml:space="preserve">The loading of the ratings file didn’t take nearly as long since there are only 11696 lines in the files. </w:t>
+        <w:t xml:space="preserve">The loading of the ratings file didn’t take nearly </w:t>
+      </w:r>
+      <w:r>
+        <w:rPr>
+          <w:rFonts w:ascii="Arial" w:hAnsi="Arial" w:cs="Arial"/>
+          <w:noProof/>
+          <w:sz w:val="24"/>
+          <w:szCs w:val="24"/>
+        </w:rPr>
+        <mc:AlternateContent>
+          <mc:Choice Requires="wpg">
+            <w:drawing>
+              <wp:anchor distT="0" distB="0" distL="114300" distR="114300" simplePos="0" relativeHeight="251660288" behindDoc="0" locked="0" layoutInCell="1" allowOverlap="1">
+                <wp:simplePos x="0" y="0"/>
+                <wp:positionH relativeFrom="column">
+                  <wp:posOffset>2360428</wp:posOffset>
+                </wp:positionH>
+                <wp:positionV relativeFrom="paragraph">
+                  <wp:posOffset>2753833</wp:posOffset>
+                </wp:positionV>
+                <wp:extent cx="4354195" cy="4732020"/>
+                <wp:effectExtent l="0" t="0" r="8255" b="0"/>
+                <wp:wrapTight wrapText="bothSides">
+                  <wp:wrapPolygon edited="0">
+                    <wp:start x="0" y="0"/>
+                    <wp:lineTo x="0" y="21478"/>
+                    <wp:lineTo x="21546" y="21478"/>
+                    <wp:lineTo x="21546" y="0"/>
+                    <wp:lineTo x="0" y="0"/>
+                  </wp:wrapPolygon>
+                </wp:wrapTight>
+                <wp:docPr id="3" name="Group 3"/>
+                <wp:cNvGraphicFramePr/>
+                <a:graphic xmlns:a="http://schemas.openxmlformats.org/drawingml/2006/main">
+                  <a:graphicData uri="http://schemas.microsoft.com/office/word/2010/wordprocessingGroup">
+                    <wpg:wgp>
+                      <wpg:cNvGrpSpPr/>
+                      <wpg:grpSpPr>
+                        <a:xfrm>
+                          <a:off x="0" y="0"/>
+                          <a:ext cx="4354195" cy="4732020"/>
+                          <a:chOff x="0" y="0"/>
+                          <a:chExt cx="4354195" cy="4732020"/>
+                        </a:xfrm>
+                      </wpg:grpSpPr>
+                      <pic:pic xmlns:pic="http://schemas.openxmlformats.org/drawingml/2006/picture">
+                        <pic:nvPicPr>
+                          <pic:cNvPr id="1" name="Picture 1"/>
+                          <pic:cNvPicPr>
+                            <a:picLocks noChangeAspect="1"/>
+                          </pic:cNvPicPr>
+                        </pic:nvPicPr>
+                        <pic:blipFill>
+                          <a:blip r:embed="rId7">
+                            <a:extLst>
+                              <a:ext uri="{28A0092B-C50C-407E-A947-70E740481C1C}">
+                                <a14:useLocalDpi xmlns:a14="http://schemas.microsoft.com/office/drawing/2010/main" val="0"/>
+                              </a:ext>
+                            </a:extLst>
+                          </a:blip>
+                          <a:stretch>
+                            <a:fillRect/>
+                          </a:stretch>
+                        </pic:blipFill>
+                        <pic:spPr>
+                          <a:xfrm>
+                            <a:off x="0" y="0"/>
+                            <a:ext cx="4348716" cy="4412511"/>
+                          </a:xfrm>
+                          <a:prstGeom prst="rect">
+                            <a:avLst/>
+                          </a:prstGeom>
+                        </pic:spPr>
+                      </pic:pic>
+                      <wps:wsp>
+                        <wps:cNvPr id="2" name="Text Box 2"/>
+                        <wps:cNvSpPr txBox="1"/>
+                        <wps:spPr>
+                          <a:xfrm>
+                            <a:off x="0" y="4465320"/>
+                            <a:ext cx="4354195" cy="266700"/>
+                          </a:xfrm>
+                          <a:prstGeom prst="rect">
+                            <a:avLst/>
+                          </a:prstGeom>
+                          <a:solidFill>
+                            <a:prstClr val="white"/>
+                          </a:solidFill>
+                          <a:ln>
+                            <a:noFill/>
+                          </a:ln>
+                          <a:effectLst/>
+                        </wps:spPr>
+                        <wps:txbx>
+                          <w:txbxContent>
+                            <w:p>
+                              <w:pPr>
+                                <w:pStyle w:val="Caption"/>
+                                <w:rPr>
+                                  <w:rFonts w:ascii="Arial" w:hAnsi="Arial" w:cs="Arial"/>
+                                  <w:noProof/>
+                                  <w:sz w:val="24"/>
+                                  <w:szCs w:val="24"/>
+                                </w:rPr>
+                              </w:pPr>
+                              <w:r>
+                                <w:t xml:space="preserve">Figure </w:t>
+                              </w:r>
+                              <w:fldSimple w:instr=" SEQ Figure \* ARABIC ">
+                                <w:r>
+                                  <w:rPr>
+                                    <w:noProof/>
+                                  </w:rPr>
+                                  <w:t>1</w:t>
+                                </w:r>
+                              </w:fldSimple>
+                              <w:r>
+                                <w:t xml:space="preserve">- </w:t>
+                              </w:r>
+                              <w:r>
+                                <w:t>The average ratings for each user in the sample dataset.</w:t>
+                              </w:r>
+                            </w:p>
+                          </w:txbxContent>
+                        </wps:txbx>
+                        <wps:bodyPr rot="0" spcFirstLastPara="0" vertOverflow="overflow" horzOverflow="overflow" vert="horz" wrap="square" lIns="0" tIns="0" rIns="0" bIns="0" numCol="1" spcCol="0" rtlCol="0" fromWordArt="0" anchor="t" anchorCtr="0" forceAA="0" compatLnSpc="1">
+                          <a:prstTxWarp prst="textNoShape">
+                            <a:avLst/>
+                          </a:prstTxWarp>
+                          <a:spAutoFit/>
+                        </wps:bodyPr>
+                      </wps:wsp>
+                    </wpg:wgp>
+                  </a:graphicData>
+                </a:graphic>
+              </wp:anchor>
+            </w:drawing>
+          </mc:Choice>
+          <mc:Fallback>
+            <w:pict>
+              <v:group id="Group 3" o:spid="_x0000_s1026" style="position:absolute;margin-left:185.85pt;margin-top:216.85pt;width:342.85pt;height:372.6pt;z-index:251660288" coordsize="43541,47320" o:gfxdata="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">
+                <v:shapetype id="_x0000_t75" coordsize="21600,21600" o:spt="75" o:preferrelative="t" path="m@4@5l@4@11@9@11@9@5xe" filled="f" stroked="f">
+                  <v:stroke joinstyle="miter"/>
+                  <v:formulas>
+                    <v:f eqn="if lineDrawn pixelLineWidth 0"/>
+                    <v:f eqn="sum @0 1 0"/>
+                    <v:f eqn="sum 0 0 @1"/>
+                    <v:f eqn="prod @2 1 2"/>
+                    <v:f eqn="prod @3 21600 pixelWidth"/>
+                    <v:f eqn="prod @3 21600 pixelHeight"/>
+                    <v:f eqn="sum @0 0 1"/>
+                    <v:f eqn="prod @6 1 2"/>
+                    <v:f eqn="prod @7 21600 pixelWidth"/>
+                    <v:f eqn="sum @8 21600 0"/>
+                    <v:f eqn="prod @7 21600 pixelHeight"/>
+                    <v:f eqn="sum @10 21600 0"/>
+                  </v:formulas>
+                  <v:path o:extrusionok="f" gradientshapeok="t" o:connecttype="rect"/>
+                  <o:lock v:ext="edit" aspectratio="t"/>
+                </v:shapetype>
+                <v:shape id="Picture 1" o:spid="_x0000_s1027" type="#_x0000_t75" style="position:absolute;width:43487;height:44125;visibility:visible;mso-wrap-style:square" o:gfxdata="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">
+                  <v:imagedata r:id="rId8" o:title=""/>
+                  <v:path arrowok="t"/>
+                </v:shape>
+                <v:shapetype id="_x0000_t202" coordsize="21600,21600" o:spt="202" path="m,l,21600r21600,l21600,xe">
+                  <v:stroke joinstyle="miter"/>
+                  <v:path gradientshapeok="t" o:connecttype="rect"/>
+                </v:shapetype>
+                <v:shape id="Text Box 2" o:spid="_x0000_s1028" type="#_x0000_t202" style="position:absolute;top:44653;width:43541;height:2667;visibility:visible;mso-wrap-style:square;v-text-anchor:top" o:gfxdata="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" stroked="f">
+                  <v:textbox style="mso-fit-shape-to-text:t" inset="0,0,0,0">
+                    <w:txbxContent>
+                      <w:p>
+                        <w:pPr>
+                          <w:pStyle w:val="Caption"/>
+                          <w:rPr>
+                            <w:rFonts w:ascii="Arial" w:hAnsi="Arial" w:cs="Arial"/>
+                            <w:noProof/>
+                            <w:sz w:val="24"/>
+                            <w:szCs w:val="24"/>
+                          </w:rPr>
+                        </w:pPr>
+                        <w:r>
+                          <w:t xml:space="preserve">Figure </w:t>
+                        </w:r>
+                        <w:fldSimple w:instr=" SEQ Figure \* ARABIC ">
+                          <w:r>
+                            <w:rPr>
+                              <w:noProof/>
+                            </w:rPr>
+                            <w:t>1</w:t>
+                          </w:r>
+                        </w:fldSimple>
+                        <w:r>
+                          <w:t xml:space="preserve">- </w:t>
+                        </w:r>
+                        <w:r>
+                          <w:t>The average ratings for each user in the sample dataset.</w:t>
+                        </w:r>
+                      </w:p>
+                    </w:txbxContent>
+                  </v:textbox>
+                </v:shape>
+                <w10:wrap type="tight"/>
+              </v:group>
+            </w:pict>
+          </mc:Fallback>
+        </mc:AlternateContent>
+      </w:r>
+      <w:r>
+        <w:rPr>
+          <w:rFonts w:ascii="Arial" w:hAnsi="Arial" w:cs="Arial"/>
+          <w:sz w:val="24"/>
+          <w:szCs w:val="24"/>
+        </w:rPr>
+        <w:t xml:space="preserve">as long since there are only 11696 lines in the files. </w:t>
       </w:r>
     </w:p>
     <w:p>
       <w:pPr>
-        <w:rPr>
-          <w:rFonts w:ascii="Arial" w:hAnsi="Arial" w:cs="Arial"/>
-          <w:sz w:val="24"/>
-          <w:szCs w:val="24"/>
-        </w:rPr>
-      </w:pPr>
-      <w:r>
-        <w:rPr>
-          <w:rFonts w:ascii="Arial" w:hAnsi="Arial" w:cs="Arial"/>
+        <w:spacing w:line="480" w:lineRule="auto"/>
+        <w:rPr>
+          <w:rFonts w:ascii="Arial" w:hAnsi="Arial" w:cs="Arial"/>
+          <w:b/>
+          <w:sz w:val="24"/>
+          <w:szCs w:val="24"/>
+        </w:rPr>
+      </w:pPr>
+      <w:r>
+        <w:rPr>
+          <w:rFonts w:ascii="Arial" w:hAnsi="Arial" w:cs="Arial"/>
+          <w:b/>
           <w:sz w:val="24"/>
           <w:szCs w:val="24"/>
         </w:rPr>
@@ -437,6 +809,7 @@
     </w:p>
     <w:p>
       <w:pPr>
+        <w:spacing w:line="480" w:lineRule="auto"/>
         <w:rPr>
           <w:rFonts w:ascii="Arial" w:hAnsi="Arial" w:cs="Arial"/>
           <w:sz w:val="24"/>
@@ -473,7 +846,82 @@
           <w:sz w:val="24"/>
           <w:szCs w:val="24"/>
         </w:rPr>
-        <w:t>my first thought was to see what exactly the item</w:t>
+        <w:t>my first thought was to</w:t>
+      </w:r>
+      <w:r>
+        <w:rPr>
+          <w:rFonts w:ascii="Arial" w:hAnsi="Arial" w:cs="Arial"/>
+          <w:sz w:val="24"/>
+          <w:szCs w:val="24"/>
+        </w:rPr>
+        <w:t xml:space="preserve"> try to generate some summary statistics for the data. </w:t>
+      </w:r>
+      <w:r>
+        <w:rPr>
+          <w:rFonts w:ascii="Arial" w:hAnsi="Arial" w:cs="Arial"/>
+          <w:sz w:val="24"/>
+          <w:szCs w:val="24"/>
+        </w:rPr>
+        <w:t xml:space="preserve">I decided to try to use Knime to do this. </w:t>
+      </w:r>
+      <w:r>
+        <w:rPr>
+          <w:rFonts w:ascii="Arial" w:hAnsi="Arial" w:cs="Arial"/>
+          <w:sz w:val="24"/>
+          <w:szCs w:val="24"/>
+        </w:rPr>
+        <w:t>I spent hours trying to get my SQLITE database to work with Knime with no luck. I went online and downloaded a sqlitejdbc driver to try to make it work</w:t>
+      </w:r>
+      <w:r>
+        <w:rPr>
+          <w:rFonts w:ascii="Arial" w:hAnsi="Arial" w:cs="Arial"/>
+          <w:sz w:val="24"/>
+          <w:szCs w:val="24"/>
+        </w:rPr>
+        <w:t xml:space="preserve"> and spent a great deal of time searching online for a solution to my problem</w:t>
+      </w:r>
+      <w:bookmarkStart w:id="0" w:name="_GoBack"/>
+      <w:bookmarkEnd w:id="0"/>
+      <w:r>
+        <w:rPr>
+          <w:rFonts w:ascii="Arial" w:hAnsi="Arial" w:cs="Arial"/>
+          <w:sz w:val="24"/>
+          <w:szCs w:val="24"/>
+        </w:rPr>
+        <w:t xml:space="preserve"> but I continued to get errors when using Knime. </w:t>
+      </w:r>
+      <w:r>
+        <w:rPr>
+          <w:rFonts w:ascii="Arial" w:hAnsi="Arial" w:cs="Arial"/>
+          <w:sz w:val="24"/>
+          <w:szCs w:val="24"/>
+        </w:rPr>
+        <w:t xml:space="preserve">I finally gave up on that idea and decided to use my own SQL queries to generate some </w:t>
+      </w:r>
+      <w:r>
+        <w:rPr>
+          <w:rFonts w:ascii="Arial" w:hAnsi="Arial" w:cs="Arial"/>
+          <w:sz w:val="24"/>
+          <w:szCs w:val="24"/>
+        </w:rPr>
+        <w:lastRenderedPageBreak/>
+        <w:t xml:space="preserve">statistics. The first </w:t>
+      </w:r>
+      <w:r>
+        <w:rPr>
+          <w:rFonts w:ascii="Arial" w:hAnsi="Arial" w:cs="Arial"/>
+          <w:sz w:val="24"/>
+          <w:szCs w:val="24"/>
+        </w:rPr>
+        <w:t>thing I wanted to do was to</w:t>
+      </w:r>
+      <w:r>
+        <w:rPr>
+          <w:rFonts w:ascii="Arial" w:hAnsi="Arial" w:cs="Arial"/>
+          <w:sz w:val="24"/>
+          <w:szCs w:val="24"/>
+        </w:rPr>
+        <w:t xml:space="preserve"> see what exactly the item</w:t>
       </w:r>
       <w:r>
         <w:rPr>
@@ -633,7 +1081,23 @@
           <w:sz w:val="24"/>
           <w:szCs w:val="24"/>
         </w:rPr>
-        <w:t>approximately 50.024.</w:t>
+        <w:t>approximately 50.024</w:t>
+      </w:r>
+      <w:r>
+        <w:rPr>
+          <w:rFonts w:ascii="Arial" w:hAnsi="Arial" w:cs="Arial"/>
+          <w:sz w:val="24"/>
+          <w:szCs w:val="24"/>
+        </w:rPr>
+        <w:t xml:space="preserve"> which wasn’t a very useful statistic to generate</w:t>
+      </w:r>
+      <w:r>
+        <w:rPr>
+          <w:rFonts w:ascii="Arial" w:hAnsi="Arial" w:cs="Arial"/>
+          <w:sz w:val="24"/>
+          <w:szCs w:val="24"/>
+        </w:rPr>
+        <w:t>.</w:t>
       </w:r>
       <w:r>
         <w:rPr>
@@ -649,34 +1113,7 @@
           <w:sz w:val="24"/>
           <w:szCs w:val="24"/>
         </w:rPr>
-        <w:t xml:space="preserve"> The average </w:t>
-      </w:r>
-      <w:r>
-        <w:rPr>
-          <w:rFonts w:ascii="Arial" w:hAnsi="Arial" w:cs="Arial"/>
-          <w:sz w:val="24"/>
-          <w:szCs w:val="24"/>
-        </w:rPr>
-        <w:lastRenderedPageBreak/>
-        <w:t xml:space="preserve">ratings for each user tend to be pretty high, only </w:t>
-      </w:r>
-      <w:proofErr w:type="gramStart"/>
-      <w:r>
-        <w:rPr>
-          <w:rFonts w:ascii="Arial" w:hAnsi="Arial" w:cs="Arial"/>
-          <w:sz w:val="24"/>
-          <w:szCs w:val="24"/>
-        </w:rPr>
-        <w:t>a hand full of them fall</w:t>
-      </w:r>
-      <w:proofErr w:type="gramEnd"/>
-      <w:r>
-        <w:rPr>
-          <w:rFonts w:ascii="Arial" w:hAnsi="Arial" w:cs="Arial"/>
-          <w:sz w:val="24"/>
-          <w:szCs w:val="24"/>
-        </w:rPr>
-        <w:t xml:space="preserve"> below 50%.</w:t>
+        <w:t xml:space="preserve"> The average ratings for each user tend to be pretty high, only a hand full of them fall below 50%</w:t>
       </w:r>
       <w:r>
         <w:rPr>
@@ -692,6 +1129,54 @@
           <w:sz w:val="24"/>
           <w:szCs w:val="24"/>
         </w:rPr>
+        <w:t xml:space="preserve">for their </w:t>
+      </w:r>
+      <w:r>
+        <w:rPr>
+          <w:rFonts w:ascii="Arial" w:hAnsi="Arial" w:cs="Arial"/>
+          <w:sz w:val="24"/>
+          <w:szCs w:val="24"/>
+        </w:rPr>
+        <w:t xml:space="preserve">overall </w:t>
+      </w:r>
+      <w:r>
+        <w:rPr>
+          <w:rFonts w:ascii="Arial" w:hAnsi="Arial" w:cs="Arial"/>
+          <w:sz w:val="24"/>
+          <w:szCs w:val="24"/>
+        </w:rPr>
+        <w:t>average</w:t>
+      </w:r>
+      <w:r>
+        <w:rPr>
+          <w:rFonts w:ascii="Arial" w:hAnsi="Arial" w:cs="Arial"/>
+          <w:sz w:val="24"/>
+          <w:szCs w:val="24"/>
+        </w:rPr>
+        <w:t xml:space="preserve"> rating</w:t>
+      </w:r>
+      <w:r>
+        <w:rPr>
+          <w:rFonts w:ascii="Arial" w:hAnsi="Arial" w:cs="Arial"/>
+          <w:sz w:val="24"/>
+          <w:szCs w:val="24"/>
+        </w:rPr>
+        <w:t>.</w:t>
+      </w:r>
+      <w:r>
+        <w:rPr>
+          <w:rFonts w:ascii="Arial" w:hAnsi="Arial" w:cs="Arial"/>
+          <w:sz w:val="24"/>
+          <w:szCs w:val="24"/>
+        </w:rPr>
+        <w:t xml:space="preserve"> </w:t>
+      </w:r>
+      <w:r>
+        <w:rPr>
+          <w:rFonts w:ascii="Arial" w:hAnsi="Arial" w:cs="Arial"/>
+          <w:sz w:val="24"/>
+          <w:szCs w:val="24"/>
+        </w:rPr>
         <w:t xml:space="preserve">After some thought, I tried to find the number of unique items rated. </w:t>
       </w:r>
       <w:r>
@@ -765,19 +1250,38 @@
           <w:szCs w:val="24"/>
         </w:rPr>
         <w:t>ways been rated more than once.</w:t>
+      </w:r>
+      <w:r>
+        <w:rPr>
+          <w:rFonts w:ascii="Arial" w:hAnsi="Arial" w:cs="Arial"/>
+          <w:sz w:val="24"/>
+          <w:szCs w:val="24"/>
+        </w:rPr>
+        <w:t xml:space="preserve"> This makes the model more difficult to build because </w:t>
+      </w:r>
+      <w:r>
+        <w:rPr>
+          <w:rFonts w:ascii="Arial" w:hAnsi="Arial" w:cs="Arial"/>
+          <w:sz w:val="24"/>
+          <w:szCs w:val="24"/>
+        </w:rPr>
+        <w:t>there may not always be enough ratings to compare to.</w:t>
       </w:r>
     </w:p>
     <w:p>
       <w:pPr>
-        <w:rPr>
-          <w:rFonts w:ascii="Arial" w:hAnsi="Arial" w:cs="Arial"/>
-          <w:sz w:val="24"/>
-          <w:szCs w:val="24"/>
-        </w:rPr>
-      </w:pPr>
-      <w:r>
-        <w:rPr>
-          <w:rFonts w:ascii="Arial" w:hAnsi="Arial" w:cs="Arial"/>
+        <w:spacing w:line="480" w:lineRule="auto"/>
+        <w:rPr>
+          <w:rFonts w:ascii="Arial" w:hAnsi="Arial" w:cs="Arial"/>
+          <w:b/>
+          <w:sz w:val="24"/>
+          <w:szCs w:val="24"/>
+        </w:rPr>
+      </w:pPr>
+      <w:r>
+        <w:rPr>
+          <w:rFonts w:ascii="Arial" w:hAnsi="Arial" w:cs="Arial"/>
+          <w:b/>
           <w:sz w:val="24"/>
           <w:szCs w:val="24"/>
         </w:rPr>
@@ -786,6 +1290,7 @@
     </w:p>
     <w:p>
       <w:pPr>
+        <w:spacing w:line="480" w:lineRule="auto"/>
         <w:rPr>
           <w:rFonts w:ascii="Arial" w:hAnsi="Arial" w:cs="Arial"/>
           <w:sz w:val="24"/>
@@ -846,7 +1351,16 @@
           <w:sz w:val="24"/>
           <w:szCs w:val="24"/>
         </w:rPr>
-        <w:t xml:space="preserve">ems in the dataset are similar. </w:t>
+        <w:t xml:space="preserve">ems in the dataset </w:t>
+      </w:r>
+      <w:r>
+        <w:rPr>
+          <w:rFonts w:ascii="Arial" w:hAnsi="Arial" w:cs="Arial"/>
+          <w:sz w:val="24"/>
+          <w:szCs w:val="24"/>
+        </w:rPr>
+        <w:lastRenderedPageBreak/>
+        <w:t xml:space="preserve">are similar. </w:t>
       </w:r>
       <w:r>
         <w:rPr>
@@ -862,15 +1376,55 @@
           <w:sz w:val="24"/>
           <w:szCs w:val="24"/>
         </w:rPr>
-        <w:t xml:space="preserve">It should depend on the ratings each user gave a song but it would have to make sure each of the users actually rated the song. </w:t>
-      </w:r>
-      <w:r>
-        <w:rPr>
-          <w:rFonts w:ascii="Arial" w:hAnsi="Arial" w:cs="Arial"/>
-          <w:sz w:val="24"/>
-          <w:szCs w:val="24"/>
-        </w:rPr>
-        <w:t xml:space="preserve">It could also take into account the genres a user likes and compare using that. </w:t>
+        <w:t>It should depend on the ratings each user gave a song</w:t>
+      </w:r>
+      <w:r>
+        <w:rPr>
+          <w:rFonts w:ascii="Arial" w:hAnsi="Arial" w:cs="Arial"/>
+          <w:sz w:val="24"/>
+          <w:szCs w:val="24"/>
+        </w:rPr>
+        <w:t>. But the algorithm</w:t>
+      </w:r>
+      <w:r>
+        <w:rPr>
+          <w:rFonts w:ascii="Arial" w:hAnsi="Arial" w:cs="Arial"/>
+          <w:sz w:val="24"/>
+          <w:szCs w:val="24"/>
+        </w:rPr>
+        <w:t xml:space="preserve"> it would have to make sure each of the users actually rated the song</w:t>
+      </w:r>
+      <w:r>
+        <w:rPr>
+          <w:rFonts w:ascii="Arial" w:hAnsi="Arial" w:cs="Arial"/>
+          <w:sz w:val="24"/>
+          <w:szCs w:val="24"/>
+        </w:rPr>
+        <w:t xml:space="preserve"> in question</w:t>
+      </w:r>
+      <w:r>
+        <w:rPr>
+          <w:rFonts w:ascii="Arial" w:hAnsi="Arial" w:cs="Arial"/>
+          <w:sz w:val="24"/>
+          <w:szCs w:val="24"/>
+        </w:rPr>
+        <w:t xml:space="preserve">. </w:t>
+      </w:r>
+      <w:r>
+        <w:rPr>
+          <w:rFonts w:ascii="Arial" w:hAnsi="Arial" w:cs="Arial"/>
+          <w:sz w:val="24"/>
+          <w:szCs w:val="24"/>
+        </w:rPr>
+        <w:t xml:space="preserve">This approach </w:t>
+      </w:r>
+      <w:r>
+        <w:rPr>
+          <w:rFonts w:ascii="Arial" w:hAnsi="Arial" w:cs="Arial"/>
+          <w:sz w:val="24"/>
+          <w:szCs w:val="24"/>
+        </w:rPr>
+        <w:t xml:space="preserve">could also take into account the genres a user likes and compare using that. </w:t>
       </w:r>
       <w:r>
         <w:rPr>
@@ -886,7 +1440,79 @@
           <w:sz w:val="24"/>
           <w:szCs w:val="24"/>
         </w:rPr>
-        <w:t xml:space="preserve">One possible way to cluster tracks is to base clusters on genres. </w:t>
+        <w:t xml:space="preserve">Another possibility is to </w:t>
+      </w:r>
+      <w:r>
+        <w:rPr>
+          <w:rFonts w:ascii="Arial" w:hAnsi="Arial" w:cs="Arial"/>
+          <w:sz w:val="24"/>
+          <w:szCs w:val="24"/>
+        </w:rPr>
+        <w:t>cluster</w:t>
+      </w:r>
+      <w:r>
+        <w:rPr>
+          <w:rFonts w:ascii="Arial" w:hAnsi="Arial" w:cs="Arial"/>
+          <w:sz w:val="24"/>
+          <w:szCs w:val="24"/>
+        </w:rPr>
+        <w:t xml:space="preserve"> </w:t>
+      </w:r>
+      <w:r>
+        <w:rPr>
+          <w:rFonts w:ascii="Arial" w:hAnsi="Arial" w:cs="Arial"/>
+          <w:sz w:val="24"/>
+          <w:szCs w:val="24"/>
+        </w:rPr>
+        <w:t xml:space="preserve">tracks. </w:t>
+      </w:r>
+      <w:r>
+        <w:rPr>
+          <w:rFonts w:ascii="Arial" w:hAnsi="Arial" w:cs="Arial"/>
+          <w:sz w:val="24"/>
+          <w:szCs w:val="24"/>
+        </w:rPr>
+        <w:t>One</w:t>
+      </w:r>
+      <w:r>
+        <w:rPr>
+          <w:rFonts w:ascii="Arial" w:hAnsi="Arial" w:cs="Arial"/>
+          <w:sz w:val="24"/>
+          <w:szCs w:val="24"/>
+        </w:rPr>
+        <w:t xml:space="preserve"> possible way to cluster tracks is to base clusters on </w:t>
+      </w:r>
+      <w:r>
+        <w:rPr>
+          <w:rFonts w:ascii="Arial" w:hAnsi="Arial" w:cs="Arial"/>
+          <w:sz w:val="24"/>
+          <w:szCs w:val="24"/>
+        </w:rPr>
+        <w:t xml:space="preserve">the </w:t>
+      </w:r>
+      <w:r>
+        <w:rPr>
+          <w:rFonts w:ascii="Arial" w:hAnsi="Arial" w:cs="Arial"/>
+          <w:sz w:val="24"/>
+          <w:szCs w:val="24"/>
+        </w:rPr>
+        <w:t>genres</w:t>
+      </w:r>
+      <w:r>
+        <w:rPr>
+          <w:rFonts w:ascii="Arial" w:hAnsi="Arial" w:cs="Arial"/>
+          <w:sz w:val="24"/>
+          <w:szCs w:val="24"/>
+        </w:rPr>
+        <w:t xml:space="preserve"> of the tracks</w:t>
+      </w:r>
+      <w:r>
+        <w:rPr>
+          <w:rFonts w:ascii="Arial" w:hAnsi="Arial" w:cs="Arial"/>
+          <w:sz w:val="24"/>
+          <w:szCs w:val="24"/>
+        </w:rPr>
+        <w:t xml:space="preserve">. </w:t>
       </w:r>
       <w:r>
         <w:rPr>
@@ -902,7 +1528,23 @@
           <w:sz w:val="24"/>
           <w:szCs w:val="24"/>
         </w:rPr>
-        <w:t xml:space="preserve">altering the dataset a little though. </w:t>
+        <w:t xml:space="preserve">altering the dataset a little </w:t>
+      </w:r>
+      <w:r>
+        <w:rPr>
+          <w:rFonts w:ascii="Arial" w:hAnsi="Arial" w:cs="Arial"/>
+          <w:sz w:val="24"/>
+          <w:szCs w:val="24"/>
+        </w:rPr>
+        <w:t>with some preprocessing</w:t>
+      </w:r>
+      <w:r>
+        <w:rPr>
+          <w:rFonts w:ascii="Arial" w:hAnsi="Arial" w:cs="Arial"/>
+          <w:sz w:val="24"/>
+          <w:szCs w:val="24"/>
+        </w:rPr>
+        <w:t xml:space="preserve">. </w:t>
       </w:r>
       <w:r>
         <w:rPr>
@@ -934,66 +1576,312 @@
           <w:sz w:val="24"/>
           <w:szCs w:val="24"/>
         </w:rPr>
-        <w:t xml:space="preserve"> metrics to be used on the data. This type of idea can also be applied </w:t>
-      </w:r>
-      <w:proofErr w:type="gramStart"/>
-      <w:r>
-        <w:rPr>
-          <w:rFonts w:ascii="Arial" w:hAnsi="Arial" w:cs="Arial"/>
-          <w:sz w:val="24"/>
-          <w:szCs w:val="24"/>
-        </w:rPr>
-        <w:t>to  other</w:t>
-      </w:r>
-      <w:proofErr w:type="gramEnd"/>
-      <w:r>
-        <w:rPr>
-          <w:rFonts w:ascii="Arial" w:hAnsi="Arial" w:cs="Arial"/>
-          <w:sz w:val="24"/>
-          <w:szCs w:val="24"/>
-        </w:rPr>
-        <w:t xml:space="preserve"> items in the dataset such as albums, artists, or even users.</w:t>
+        <w:t xml:space="preserve"> metrics to be used on the data</w:t>
+      </w:r>
+      <w:r>
+        <w:rPr>
+          <w:rFonts w:ascii="Arial" w:hAnsi="Arial" w:cs="Arial"/>
+          <w:sz w:val="24"/>
+          <w:szCs w:val="24"/>
+        </w:rPr>
+        <w:t xml:space="preserve"> so that it can be compared according to genres</w:t>
+      </w:r>
+      <w:r>
+        <w:rPr>
+          <w:rFonts w:ascii="Arial" w:hAnsi="Arial" w:cs="Arial"/>
+          <w:sz w:val="24"/>
+          <w:szCs w:val="24"/>
+        </w:rPr>
+        <w:t xml:space="preserve">. This type of idea can also be applied </w:t>
+      </w:r>
+      <w:r>
+        <w:rPr>
+          <w:rFonts w:ascii="Arial" w:hAnsi="Arial" w:cs="Arial"/>
+          <w:sz w:val="24"/>
+          <w:szCs w:val="24"/>
+        </w:rPr>
+        <w:t>to other</w:t>
+      </w:r>
+      <w:r>
+        <w:rPr>
+          <w:rFonts w:ascii="Arial" w:hAnsi="Arial" w:cs="Arial"/>
+          <w:sz w:val="24"/>
+          <w:szCs w:val="24"/>
+        </w:rPr>
+        <w:t xml:space="preserve"> items in the dataset such as </w:t>
+      </w:r>
+      <w:r>
+        <w:rPr>
+          <w:rFonts w:ascii="Arial" w:hAnsi="Arial" w:cs="Arial"/>
+          <w:sz w:val="24"/>
+          <w:szCs w:val="24"/>
+        </w:rPr>
+        <w:t>albums, artists, or even users.</w:t>
       </w:r>
     </w:p>
     <w:p>
       <w:pPr>
-        <w:rPr>
-          <w:rFonts w:ascii="Arial" w:hAnsi="Arial" w:cs="Arial"/>
-          <w:sz w:val="24"/>
-          <w:szCs w:val="24"/>
-        </w:rPr>
-      </w:pPr>
+        <w:spacing w:line="480" w:lineRule="auto"/>
+        <w:rPr>
+          <w:rFonts w:ascii="Arial" w:hAnsi="Arial" w:cs="Arial"/>
+          <w:b/>
+          <w:sz w:val="24"/>
+          <w:szCs w:val="24"/>
+        </w:rPr>
+      </w:pPr>
+      <w:r>
+        <w:rPr>
+          <w:rFonts w:ascii="Arial" w:hAnsi="Arial" w:cs="Arial"/>
+          <w:b/>
+          <w:sz w:val="24"/>
+          <w:szCs w:val="24"/>
+        </w:rPr>
+        <w:t>Classification</w:t>
+      </w:r>
     </w:p>
     <w:p>
       <w:pPr>
-        <w:rPr>
-          <w:rFonts w:ascii="Arial" w:hAnsi="Arial" w:cs="Arial"/>
-          <w:sz w:val="24"/>
-          <w:szCs w:val="24"/>
-        </w:rPr>
-      </w:pPr>
-      <w:bookmarkStart w:id="0" w:name="_GoBack"/>
-      <w:bookmarkEnd w:id="0"/>
+        <w:spacing w:line="480" w:lineRule="auto"/>
+        <w:rPr>
+          <w:rFonts w:ascii="Arial" w:hAnsi="Arial" w:cs="Arial"/>
+          <w:sz w:val="24"/>
+          <w:szCs w:val="24"/>
+        </w:rPr>
+      </w:pPr>
+      <w:r>
+        <w:rPr>
+          <w:rFonts w:ascii="Arial" w:hAnsi="Arial" w:cs="Arial"/>
+          <w:sz w:val="24"/>
+          <w:szCs w:val="24"/>
+        </w:rPr>
+        <w:tab/>
+        <w:t xml:space="preserve">Based on the nature of the dataset, classification is also an approach </w:t>
+      </w:r>
+      <w:r>
+        <w:rPr>
+          <w:rFonts w:ascii="Arial" w:hAnsi="Arial" w:cs="Arial"/>
+          <w:sz w:val="24"/>
+          <w:szCs w:val="24"/>
+        </w:rPr>
+        <w:t>that can be considered.</w:t>
+      </w:r>
+      <w:r>
+        <w:rPr>
+          <w:rFonts w:ascii="Arial" w:hAnsi="Arial" w:cs="Arial"/>
+          <w:sz w:val="24"/>
+          <w:szCs w:val="24"/>
+        </w:rPr>
+        <w:t xml:space="preserve"> </w:t>
+      </w:r>
+      <w:r>
+        <w:rPr>
+          <w:rFonts w:ascii="Arial" w:hAnsi="Arial" w:cs="Arial"/>
+          <w:sz w:val="24"/>
+          <w:szCs w:val="24"/>
+        </w:rPr>
+        <w:t>In this d</w:t>
+      </w:r>
+      <w:r>
+        <w:rPr>
+          <w:rFonts w:ascii="Arial" w:hAnsi="Arial" w:cs="Arial"/>
+          <w:sz w:val="24"/>
+          <w:szCs w:val="24"/>
+        </w:rPr>
+        <w:t xml:space="preserve">ataset users can be classified. </w:t>
+      </w:r>
+      <w:r>
+        <w:rPr>
+          <w:rFonts w:ascii="Arial" w:hAnsi="Arial" w:cs="Arial"/>
+          <w:sz w:val="24"/>
+          <w:szCs w:val="24"/>
+        </w:rPr>
+        <w:t xml:space="preserve">Depending on </w:t>
+      </w:r>
+      <w:r>
+        <w:rPr>
+          <w:rFonts w:ascii="Arial" w:hAnsi="Arial" w:cs="Arial"/>
+          <w:sz w:val="24"/>
+          <w:szCs w:val="24"/>
+        </w:rPr>
+        <w:t>a user’s</w:t>
+      </w:r>
+      <w:r>
+        <w:rPr>
+          <w:rFonts w:ascii="Arial" w:hAnsi="Arial" w:cs="Arial"/>
+          <w:sz w:val="24"/>
+          <w:szCs w:val="24"/>
+        </w:rPr>
+        <w:t xml:space="preserve"> ratings</w:t>
+      </w:r>
+      <w:r>
+        <w:rPr>
+          <w:rFonts w:ascii="Arial" w:hAnsi="Arial" w:cs="Arial"/>
+          <w:sz w:val="24"/>
+          <w:szCs w:val="24"/>
+        </w:rPr>
+        <w:t xml:space="preserve"> of different items in the dataset</w:t>
+      </w:r>
+      <w:r>
+        <w:rPr>
+          <w:rFonts w:ascii="Arial" w:hAnsi="Arial" w:cs="Arial"/>
+          <w:sz w:val="24"/>
+          <w:szCs w:val="24"/>
+        </w:rPr>
+        <w:t xml:space="preserve"> they can be classified as </w:t>
+      </w:r>
+      <w:r>
+        <w:rPr>
+          <w:rFonts w:ascii="Arial" w:hAnsi="Arial" w:cs="Arial"/>
+          <w:sz w:val="24"/>
+          <w:szCs w:val="24"/>
+        </w:rPr>
+        <w:t xml:space="preserve">a mixture of genres. </w:t>
+      </w:r>
+      <w:r>
+        <w:rPr>
+          <w:rFonts w:ascii="Arial" w:hAnsi="Arial" w:cs="Arial"/>
+          <w:sz w:val="24"/>
+          <w:szCs w:val="24"/>
+        </w:rPr>
+        <w:t xml:space="preserve">For example, </w:t>
+      </w:r>
+      <w:r>
+        <w:rPr>
+          <w:rFonts w:ascii="Arial" w:hAnsi="Arial" w:cs="Arial"/>
+          <w:sz w:val="24"/>
+          <w:szCs w:val="24"/>
+        </w:rPr>
+        <w:t xml:space="preserve">a user could have high ratings for </w:t>
+      </w:r>
+      <w:r>
+        <w:rPr>
+          <w:rFonts w:ascii="Arial" w:hAnsi="Arial" w:cs="Arial"/>
+          <w:sz w:val="24"/>
+          <w:szCs w:val="24"/>
+        </w:rPr>
+        <w:t>r</w:t>
+      </w:r>
+      <w:r>
+        <w:rPr>
+          <w:rFonts w:ascii="Arial" w:hAnsi="Arial" w:cs="Arial"/>
+          <w:sz w:val="24"/>
+          <w:szCs w:val="24"/>
+        </w:rPr>
+        <w:t xml:space="preserve">ock music and high ratings for </w:t>
+      </w:r>
+      <w:r>
+        <w:rPr>
+          <w:rFonts w:ascii="Arial" w:hAnsi="Arial" w:cs="Arial"/>
+          <w:sz w:val="24"/>
+          <w:szCs w:val="24"/>
+        </w:rPr>
+        <w:t xml:space="preserve">polka </w:t>
+      </w:r>
+      <w:r>
+        <w:rPr>
+          <w:rFonts w:ascii="Arial" w:hAnsi="Arial" w:cs="Arial"/>
+          <w:sz w:val="24"/>
+          <w:szCs w:val="24"/>
+        </w:rPr>
+        <w:t xml:space="preserve">as well. This user can be classified according to his/her ratings and if a new user is added that has also rated rock and </w:t>
+      </w:r>
+      <w:r>
+        <w:rPr>
+          <w:rFonts w:ascii="Arial" w:hAnsi="Arial" w:cs="Arial"/>
+          <w:sz w:val="24"/>
+          <w:szCs w:val="24"/>
+        </w:rPr>
+        <w:t>polka music</w:t>
+      </w:r>
+      <w:r>
+        <w:rPr>
+          <w:rFonts w:ascii="Arial" w:hAnsi="Arial" w:cs="Arial"/>
+          <w:sz w:val="24"/>
+          <w:szCs w:val="24"/>
+        </w:rPr>
+        <w:t xml:space="preserve"> high</w:t>
+      </w:r>
+      <w:r>
+        <w:rPr>
+          <w:rFonts w:ascii="Arial" w:hAnsi="Arial" w:cs="Arial"/>
+          <w:sz w:val="24"/>
+          <w:szCs w:val="24"/>
+        </w:rPr>
+        <w:t xml:space="preserve"> then that user is comparable to the previous user and similar ratings can be used to predict </w:t>
+      </w:r>
+      <w:r>
+        <w:rPr>
+          <w:rFonts w:ascii="Arial" w:hAnsi="Arial" w:cs="Arial"/>
+          <w:sz w:val="24"/>
+          <w:szCs w:val="24"/>
+        </w:rPr>
+        <w:t xml:space="preserve">the new users ratings of songs. </w:t>
+      </w:r>
+      <w:r>
+        <w:rPr>
+          <w:rFonts w:ascii="Arial" w:hAnsi="Arial" w:cs="Arial"/>
+          <w:sz w:val="24"/>
+          <w:szCs w:val="24"/>
+        </w:rPr>
+        <w:t xml:space="preserve">My next thought was to try a KNN classifier on the dataset. </w:t>
+      </w:r>
+      <w:r>
+        <w:rPr>
+          <w:rFonts w:ascii="Arial" w:hAnsi="Arial" w:cs="Arial"/>
+          <w:sz w:val="24"/>
+          <w:szCs w:val="24"/>
+        </w:rPr>
+        <w:t xml:space="preserve">I thought it would be possible to find the K nearest neighbors of a user and base the rating of a song on those k nearest </w:t>
+      </w:r>
+      <w:r>
+        <w:rPr>
+          <w:rFonts w:ascii="Arial" w:hAnsi="Arial" w:cs="Arial"/>
+          <w:sz w:val="24"/>
+          <w:szCs w:val="24"/>
+        </w:rPr>
+        <w:t>neighbors</w:t>
+      </w:r>
+      <w:r>
+        <w:rPr>
+          <w:rFonts w:ascii="Arial" w:hAnsi="Arial" w:cs="Arial"/>
+          <w:sz w:val="24"/>
+          <w:szCs w:val="24"/>
+        </w:rPr>
+        <w:t xml:space="preserve">. </w:t>
+      </w:r>
+      <w:r>
+        <w:rPr>
+          <w:rFonts w:ascii="Arial" w:hAnsi="Arial" w:cs="Arial"/>
+          <w:sz w:val="24"/>
+          <w:szCs w:val="24"/>
+        </w:rPr>
+        <w:t xml:space="preserve">This would be an issue if the song has not been rated by any users yet. </w:t>
+      </w:r>
     </w:p>
     <w:p>
       <w:pPr>
-        <w:rPr>
-          <w:rFonts w:ascii="Arial" w:hAnsi="Arial" w:cs="Arial"/>
-          <w:sz w:val="24"/>
-          <w:szCs w:val="24"/>
-        </w:rPr>
-      </w:pPr>
-      <w:r>
-        <w:rPr>
-          <w:rFonts w:ascii="Arial" w:hAnsi="Arial" w:cs="Arial"/>
-          <w:sz w:val="24"/>
-          <w:szCs w:val="24"/>
-        </w:rPr>
-        <w:t>Conclusion</w:t>
+        <w:spacing w:line="480" w:lineRule="auto"/>
+        <w:rPr>
+          <w:rFonts w:ascii="Arial" w:hAnsi="Arial" w:cs="Arial"/>
+          <w:b/>
+          <w:sz w:val="24"/>
+          <w:szCs w:val="24"/>
+        </w:rPr>
+      </w:pPr>
+      <w:r>
+        <w:rPr>
+          <w:rFonts w:ascii="Arial" w:hAnsi="Arial" w:cs="Arial"/>
+          <w:b/>
+          <w:sz w:val="24"/>
+          <w:szCs w:val="24"/>
+        </w:rPr>
+        <w:lastRenderedPageBreak/>
+        <w:t>Association Analysis</w:t>
       </w:r>
     </w:p>
     <w:p>
       <w:pPr>
+        <w:spacing w:line="480" w:lineRule="auto"/>
         <w:rPr>
           <w:rFonts w:ascii="Arial" w:hAnsi="Arial" w:cs="Arial"/>
           <w:sz w:val="24"/>
@@ -1007,124 +1895,597 @@
           <w:szCs w:val="24"/>
         </w:rPr>
         <w:tab/>
+      </w:r>
+      <w:r>
+        <w:rPr>
+          <w:rFonts w:ascii="Arial" w:hAnsi="Arial" w:cs="Arial"/>
+          <w:sz w:val="24"/>
+          <w:szCs w:val="24"/>
+        </w:rPr>
+        <w:t xml:space="preserve">At this point in the project I’ve covered two main ideas of data mining so I thought about association analysis next. </w:t>
+      </w:r>
+      <w:r>
+        <w:rPr>
+          <w:rFonts w:ascii="Arial" w:hAnsi="Arial" w:cs="Arial"/>
+          <w:sz w:val="24"/>
+          <w:szCs w:val="24"/>
+        </w:rPr>
+        <w:t xml:space="preserve">The problem with using association analysis on this dataset is that there </w:t>
+      </w:r>
+      <w:r>
+        <w:rPr>
+          <w:rFonts w:ascii="Arial" w:hAnsi="Arial" w:cs="Arial"/>
+          <w:sz w:val="24"/>
+          <w:szCs w:val="24"/>
+        </w:rPr>
+        <w:t xml:space="preserve">are no </w:t>
+      </w:r>
+      <w:r>
+        <w:rPr>
+          <w:rFonts w:ascii="Arial" w:hAnsi="Arial" w:cs="Arial"/>
+          <w:sz w:val="24"/>
+          <w:szCs w:val="24"/>
+        </w:rPr>
+        <w:t xml:space="preserve">set trends in the data. </w:t>
+      </w:r>
+      <w:r>
+        <w:rPr>
+          <w:rFonts w:ascii="Arial" w:hAnsi="Arial" w:cs="Arial"/>
+          <w:sz w:val="24"/>
+          <w:szCs w:val="24"/>
+        </w:rPr>
+        <w:t>Users can be very differ</w:t>
+      </w:r>
+      <w:r>
+        <w:rPr>
+          <w:rFonts w:ascii="Arial" w:hAnsi="Arial" w:cs="Arial"/>
+          <w:sz w:val="24"/>
+          <w:szCs w:val="24"/>
+        </w:rPr>
+        <w:t xml:space="preserve">ent and rate songs based on many different aspects. </w:t>
+      </w:r>
+      <w:r>
+        <w:rPr>
+          <w:rFonts w:ascii="Arial" w:hAnsi="Arial" w:cs="Arial"/>
+          <w:sz w:val="24"/>
+          <w:szCs w:val="24"/>
+        </w:rPr>
+        <w:t xml:space="preserve">Some users may always rate songs high while others may always rate them low except for a select few. </w:t>
+      </w:r>
+      <w:r>
+        <w:rPr>
+          <w:rFonts w:ascii="Arial" w:hAnsi="Arial" w:cs="Arial"/>
+          <w:sz w:val="24"/>
+          <w:szCs w:val="24"/>
+        </w:rPr>
+        <w:t xml:space="preserve">Due to this variation it is hard to determine </w:t>
+      </w:r>
+      <w:r>
+        <w:rPr>
+          <w:rFonts w:ascii="Arial" w:hAnsi="Arial" w:cs="Arial"/>
+          <w:sz w:val="24"/>
+          <w:szCs w:val="24"/>
+        </w:rPr>
+        <w:t>a set of rules that can define the data.</w:t>
+      </w:r>
+      <w:r>
+        <w:rPr>
+          <w:rFonts w:ascii="Arial" w:hAnsi="Arial" w:cs="Arial"/>
+          <w:sz w:val="24"/>
+          <w:szCs w:val="24"/>
+        </w:rPr>
+        <w:t xml:space="preserve"> It may be possible to create a separate set of association rules for each user but this approach would requir</w:t>
+      </w:r>
+      <w:r>
+        <w:rPr>
+          <w:rFonts w:ascii="Arial" w:hAnsi="Arial" w:cs="Arial"/>
+          <w:sz w:val="24"/>
+          <w:szCs w:val="24"/>
+        </w:rPr>
+        <w:t>e a great deal of computation and may not provide the best results.</w:t>
       </w:r>
     </w:p>
     <w:p>
       <w:pPr>
-        <w:rPr>
-          <w:rFonts w:ascii="Arial" w:hAnsi="Arial" w:cs="Arial"/>
-          <w:sz w:val="24"/>
-          <w:szCs w:val="24"/>
-        </w:rPr>
-      </w:pPr>
+        <w:spacing w:line="480" w:lineRule="auto"/>
+        <w:rPr>
+          <w:rFonts w:ascii="Arial" w:hAnsi="Arial" w:cs="Arial"/>
+          <w:b/>
+          <w:sz w:val="24"/>
+          <w:szCs w:val="24"/>
+        </w:rPr>
+      </w:pPr>
+      <w:r>
+        <w:rPr>
+          <w:rFonts w:ascii="Arial" w:hAnsi="Arial" w:cs="Arial"/>
+          <w:b/>
+          <w:sz w:val="24"/>
+          <w:szCs w:val="24"/>
+        </w:rPr>
+        <w:t>Anomaly Detection</w:t>
+      </w:r>
     </w:p>
     <w:p>
       <w:pPr>
-        <w:rPr>
-          <w:rFonts w:ascii="Arial" w:hAnsi="Arial" w:cs="Arial"/>
-          <w:sz w:val="24"/>
-          <w:szCs w:val="24"/>
-        </w:rPr>
-      </w:pPr>
-      <w:r>
-        <w:rPr>
-          <w:rFonts w:ascii="Arial" w:hAnsi="Arial" w:cs="Arial"/>
-          <w:sz w:val="24"/>
-          <w:szCs w:val="24"/>
-        </w:rPr>
-        <w:t>Nearest Neighbor idea</w:t>
+        <w:spacing w:line="480" w:lineRule="auto"/>
+        <w:rPr>
+          <w:rFonts w:ascii="Arial" w:hAnsi="Arial" w:cs="Arial"/>
+          <w:sz w:val="24"/>
+          <w:szCs w:val="24"/>
+        </w:rPr>
+      </w:pPr>
+      <w:r>
+        <w:rPr>
+          <w:rFonts w:ascii="Arial" w:hAnsi="Arial" w:cs="Arial"/>
+          <w:sz w:val="24"/>
+          <w:szCs w:val="24"/>
+        </w:rPr>
+        <w:tab/>
+      </w:r>
+      <w:r>
+        <w:rPr>
+          <w:rFonts w:ascii="Arial" w:hAnsi="Arial" w:cs="Arial"/>
+          <w:sz w:val="24"/>
+          <w:szCs w:val="24"/>
+        </w:rPr>
+        <w:t xml:space="preserve">Another </w:t>
+      </w:r>
+      <w:r>
+        <w:rPr>
+          <w:rFonts w:ascii="Arial" w:hAnsi="Arial" w:cs="Arial"/>
+          <w:sz w:val="24"/>
+          <w:szCs w:val="24"/>
+        </w:rPr>
+        <w:t xml:space="preserve">issue to consider when creating a model is anomaly detection. </w:t>
+      </w:r>
+      <w:r>
+        <w:rPr>
+          <w:rFonts w:ascii="Arial" w:hAnsi="Arial" w:cs="Arial"/>
+          <w:sz w:val="24"/>
+          <w:szCs w:val="24"/>
+        </w:rPr>
+        <w:t xml:space="preserve">After some thought, I have determined that it is difficult, if not impossible to determine if </w:t>
+      </w:r>
+      <w:r>
+        <w:rPr>
+          <w:rFonts w:ascii="Arial" w:hAnsi="Arial" w:cs="Arial"/>
+          <w:sz w:val="24"/>
+          <w:szCs w:val="24"/>
+        </w:rPr>
+        <w:t>there are anomalies in this</w:t>
+      </w:r>
+      <w:r>
+        <w:rPr>
+          <w:rFonts w:ascii="Arial" w:hAnsi="Arial" w:cs="Arial"/>
+          <w:sz w:val="24"/>
+          <w:szCs w:val="24"/>
+        </w:rPr>
+        <w:t xml:space="preserve"> particular </w:t>
+      </w:r>
+      <w:r>
+        <w:rPr>
+          <w:rFonts w:ascii="Arial" w:hAnsi="Arial" w:cs="Arial"/>
+          <w:sz w:val="24"/>
+          <w:szCs w:val="24"/>
+        </w:rPr>
+        <w:t xml:space="preserve">dataset. </w:t>
+      </w:r>
+      <w:r>
+        <w:rPr>
+          <w:rFonts w:ascii="Arial" w:hAnsi="Arial" w:cs="Arial"/>
+          <w:sz w:val="24"/>
+          <w:szCs w:val="24"/>
+        </w:rPr>
+        <w:t>This is because th</w:t>
+      </w:r>
+      <w:r>
+        <w:rPr>
+          <w:rFonts w:ascii="Arial" w:hAnsi="Arial" w:cs="Arial"/>
+          <w:sz w:val="24"/>
+          <w:szCs w:val="24"/>
+        </w:rPr>
+        <w:t xml:space="preserve">e data is full of user ratings which </w:t>
+      </w:r>
+      <w:r>
+        <w:rPr>
+          <w:rFonts w:ascii="Arial" w:hAnsi="Arial" w:cs="Arial"/>
+          <w:sz w:val="24"/>
+          <w:szCs w:val="24"/>
+        </w:rPr>
+        <w:t xml:space="preserve">may </w:t>
+      </w:r>
+      <w:r>
+        <w:rPr>
+          <w:rFonts w:ascii="Arial" w:hAnsi="Arial" w:cs="Arial"/>
+          <w:sz w:val="24"/>
+          <w:szCs w:val="24"/>
+        </w:rPr>
+        <w:t xml:space="preserve">vary greatly. </w:t>
+      </w:r>
+      <w:r>
+        <w:rPr>
+          <w:rFonts w:ascii="Arial" w:hAnsi="Arial" w:cs="Arial"/>
+          <w:sz w:val="24"/>
+          <w:szCs w:val="24"/>
+        </w:rPr>
+        <w:t xml:space="preserve">A user may rate all the songs of a certain genre highly except one. </w:t>
+      </w:r>
+      <w:r>
+        <w:rPr>
+          <w:rFonts w:ascii="Arial" w:hAnsi="Arial" w:cs="Arial"/>
+          <w:sz w:val="24"/>
+          <w:szCs w:val="24"/>
+        </w:rPr>
+        <w:t>This one song that was rated low may not be an anomaly. The user may just not like that certain song even if it is from a genre they always rate highly.</w:t>
+      </w:r>
+      <w:r>
+        <w:rPr>
+          <w:rFonts w:ascii="Arial" w:hAnsi="Arial" w:cs="Arial"/>
+          <w:sz w:val="24"/>
+          <w:szCs w:val="24"/>
+        </w:rPr>
+        <w:t xml:space="preserve"> This low rating could also be an anomaly such as an error in the rating</w:t>
+      </w:r>
+      <w:r>
+        <w:rPr>
+          <w:rFonts w:ascii="Arial" w:hAnsi="Arial" w:cs="Arial"/>
+          <w:sz w:val="24"/>
+          <w:szCs w:val="24"/>
+        </w:rPr>
+        <w:t xml:space="preserve"> but it is not possible to tell in a dataset </w:t>
+      </w:r>
+      <w:r>
+        <w:rPr>
+          <w:rFonts w:ascii="Arial" w:hAnsi="Arial" w:cs="Arial"/>
+          <w:sz w:val="24"/>
+          <w:szCs w:val="24"/>
+        </w:rPr>
+        <w:t>such as this one.</w:t>
+      </w:r>
+      <w:r>
+        <w:rPr>
+          <w:rFonts w:ascii="Arial" w:hAnsi="Arial" w:cs="Arial"/>
+          <w:sz w:val="24"/>
+          <w:szCs w:val="24"/>
+        </w:rPr>
+        <w:t xml:space="preserve"> </w:t>
+      </w:r>
+      <w:r>
+        <w:rPr>
+          <w:rFonts w:ascii="Arial" w:hAnsi="Arial" w:cs="Arial"/>
+          <w:sz w:val="24"/>
+          <w:szCs w:val="24"/>
+        </w:rPr>
+        <w:t>Therefore</w:t>
+      </w:r>
+      <w:r>
+        <w:rPr>
+          <w:rFonts w:ascii="Arial" w:hAnsi="Arial" w:cs="Arial"/>
+          <w:sz w:val="24"/>
+          <w:szCs w:val="24"/>
+        </w:rPr>
+        <w:t xml:space="preserve"> it</w:t>
+      </w:r>
+      <w:r>
+        <w:rPr>
+          <w:rFonts w:ascii="Arial" w:hAnsi="Arial" w:cs="Arial"/>
+          <w:sz w:val="24"/>
+          <w:szCs w:val="24"/>
+        </w:rPr>
+        <w:t xml:space="preserve"> is difficult to tell if there is an anomaly in </w:t>
+      </w:r>
+      <w:r>
+        <w:rPr>
+          <w:rFonts w:ascii="Arial" w:hAnsi="Arial" w:cs="Arial"/>
+          <w:sz w:val="24"/>
+          <w:szCs w:val="24"/>
+        </w:rPr>
+        <w:t xml:space="preserve">this dataset. </w:t>
+      </w:r>
+      <w:r>
+        <w:rPr>
+          <w:rFonts w:ascii="Arial" w:hAnsi="Arial" w:cs="Arial"/>
+          <w:sz w:val="24"/>
+          <w:szCs w:val="24"/>
+        </w:rPr>
+        <w:t xml:space="preserve"> </w:t>
       </w:r>
     </w:p>
     <w:p>
       <w:pPr>
-        <w:pStyle w:val="ListParagraph"/>
-        <w:numPr>
-          <w:ilvl w:val="0"/>
-          <w:numId w:val="2"/>
-        </w:numPr>
-        <w:rPr>
-          <w:rFonts w:ascii="Arial" w:hAnsi="Arial" w:cs="Arial"/>
-          <w:sz w:val="24"/>
-          <w:szCs w:val="24"/>
-        </w:rPr>
-      </w:pPr>
-      <w:r>
-        <w:rPr>
-          <w:rFonts w:ascii="Arial" w:hAnsi="Arial" w:cs="Arial"/>
-          <w:sz w:val="24"/>
-          <w:szCs w:val="24"/>
-        </w:rPr>
-        <w:t>Make a list of all tracks, albums, artists and genres for each</w:t>
+        <w:spacing w:line="480" w:lineRule="auto"/>
+        <w:rPr>
+          <w:rFonts w:ascii="Arial" w:hAnsi="Arial" w:cs="Arial"/>
+          <w:b/>
+          <w:sz w:val="24"/>
+          <w:szCs w:val="24"/>
+        </w:rPr>
+      </w:pPr>
+      <w:r>
+        <w:rPr>
+          <w:rFonts w:ascii="Arial" w:hAnsi="Arial" w:cs="Arial"/>
+          <w:b/>
+          <w:sz w:val="24"/>
+          <w:szCs w:val="24"/>
+        </w:rPr>
+        <w:t>Conclusion</w:t>
       </w:r>
     </w:p>
     <w:p>
       <w:pPr>
-        <w:pStyle w:val="ListParagraph"/>
-        <w:numPr>
-          <w:ilvl w:val="0"/>
-          <w:numId w:val="2"/>
-        </w:numPr>
-        <w:rPr>
-          <w:rFonts w:ascii="Arial" w:hAnsi="Arial" w:cs="Arial"/>
-          <w:sz w:val="24"/>
-          <w:szCs w:val="24"/>
-        </w:rPr>
-      </w:pPr>
-      <w:r>
-        <w:rPr>
-          <w:rFonts w:ascii="Arial" w:hAnsi="Arial" w:cs="Arial"/>
-          <w:sz w:val="24"/>
-          <w:szCs w:val="24"/>
-        </w:rPr>
-        <w:t>Make each a binary attribute</w:t>
-      </w:r>
-    </w:p>
-    <w:p>
-      <w:pPr>
-        <w:pStyle w:val="ListParagraph"/>
-        <w:numPr>
-          <w:ilvl w:val="0"/>
-          <w:numId w:val="2"/>
-        </w:numPr>
-        <w:rPr>
-          <w:rFonts w:ascii="Arial" w:hAnsi="Arial" w:cs="Arial"/>
-          <w:sz w:val="24"/>
-          <w:szCs w:val="24"/>
-        </w:rPr>
-      </w:pPr>
-      <w:r>
-        <w:rPr>
-          <w:rFonts w:ascii="Arial" w:hAnsi="Arial" w:cs="Arial"/>
-          <w:sz w:val="24"/>
-          <w:szCs w:val="24"/>
-        </w:rPr>
-        <w:t xml:space="preserve">Do </w:t>
-      </w:r>
-      <w:r>
-        <w:rPr>
-          <w:rFonts w:ascii="Arial" w:hAnsi="Arial" w:cs="Arial"/>
-          <w:sz w:val="24"/>
-          <w:szCs w:val="24"/>
-        </w:rPr>
-        <w:t>KNN</w:t>
-      </w:r>
-      <w:r>
-        <w:rPr>
-          <w:rFonts w:ascii="Arial" w:hAnsi="Arial" w:cs="Arial"/>
-          <w:sz w:val="24"/>
-          <w:szCs w:val="24"/>
-        </w:rPr>
-        <w:t xml:space="preserve"> and find most similar items and find ratings</w:t>
-      </w:r>
-    </w:p>
-    <w:p>
-      <w:pPr>
-        <w:rPr>
-          <w:rFonts w:ascii="Arial" w:hAnsi="Arial" w:cs="Arial"/>
-          <w:sz w:val="24"/>
-          <w:szCs w:val="24"/>
-        </w:rPr>
-      </w:pPr>
+        <w:spacing w:line="480" w:lineRule="auto"/>
+        <w:rPr>
+          <w:rFonts w:ascii="Arial" w:hAnsi="Arial" w:cs="Arial"/>
+          <w:sz w:val="24"/>
+          <w:szCs w:val="24"/>
+        </w:rPr>
+      </w:pPr>
+      <w:r>
+        <w:rPr>
+          <w:rFonts w:ascii="Arial" w:hAnsi="Arial" w:cs="Arial"/>
+          <w:sz w:val="24"/>
+          <w:szCs w:val="24"/>
+        </w:rPr>
+        <w:tab/>
+        <w:t xml:space="preserve">The dataset for this project is unique and has many </w:t>
+      </w:r>
+      <w:r>
+        <w:rPr>
+          <w:rFonts w:ascii="Arial" w:hAnsi="Arial" w:cs="Arial"/>
+          <w:sz w:val="24"/>
+          <w:szCs w:val="24"/>
+        </w:rPr>
+        <w:t xml:space="preserve">different aspects that must be considered when building a model. </w:t>
+      </w:r>
+      <w:r>
+        <w:rPr>
+          <w:rFonts w:ascii="Arial" w:hAnsi="Arial" w:cs="Arial"/>
+          <w:sz w:val="24"/>
+          <w:szCs w:val="24"/>
+        </w:rPr>
+        <w:t xml:space="preserve">Many different approaches can be used to build a </w:t>
+      </w:r>
+      <w:r>
+        <w:rPr>
+          <w:rFonts w:ascii="Arial" w:hAnsi="Arial" w:cs="Arial"/>
+          <w:sz w:val="24"/>
+          <w:szCs w:val="24"/>
+        </w:rPr>
+        <w:lastRenderedPageBreak/>
+        <w:t xml:space="preserve">predictive model that may or may not </w:t>
+      </w:r>
+      <w:r>
+        <w:rPr>
+          <w:rFonts w:ascii="Arial" w:hAnsi="Arial" w:cs="Arial"/>
+          <w:sz w:val="24"/>
+          <w:szCs w:val="24"/>
+        </w:rPr>
+        <w:t xml:space="preserve">give good results. </w:t>
+      </w:r>
+      <w:r>
+        <w:rPr>
+          <w:rFonts w:ascii="Arial" w:hAnsi="Arial" w:cs="Arial"/>
+          <w:sz w:val="24"/>
+          <w:szCs w:val="24"/>
+        </w:rPr>
+        <w:t>As discussed above, anomaly detection is very difficult in this dataset</w:t>
+      </w:r>
+      <w:r>
+        <w:rPr>
+          <w:rFonts w:ascii="Arial" w:hAnsi="Arial" w:cs="Arial"/>
+          <w:sz w:val="24"/>
+          <w:szCs w:val="24"/>
+        </w:rPr>
+        <w:t xml:space="preserve"> </w:t>
+      </w:r>
+      <w:r>
+        <w:rPr>
+          <w:rFonts w:ascii="Arial" w:hAnsi="Arial" w:cs="Arial"/>
+          <w:sz w:val="24"/>
+          <w:szCs w:val="24"/>
+        </w:rPr>
+        <w:t>and may not be the best method to apply</w:t>
+      </w:r>
+      <w:r>
+        <w:rPr>
+          <w:rFonts w:ascii="Arial" w:hAnsi="Arial" w:cs="Arial"/>
+          <w:sz w:val="24"/>
+          <w:szCs w:val="24"/>
+        </w:rPr>
+        <w:t xml:space="preserve"> to the data</w:t>
+      </w:r>
+      <w:r>
+        <w:rPr>
+          <w:rFonts w:ascii="Arial" w:hAnsi="Arial" w:cs="Arial"/>
+          <w:sz w:val="24"/>
+          <w:szCs w:val="24"/>
+        </w:rPr>
+        <w:t xml:space="preserve">. </w:t>
+      </w:r>
+      <w:r>
+        <w:rPr>
+          <w:rFonts w:ascii="Arial" w:hAnsi="Arial" w:cs="Arial"/>
+          <w:sz w:val="24"/>
+          <w:szCs w:val="24"/>
+        </w:rPr>
+        <w:t xml:space="preserve">Association analysis is </w:t>
+      </w:r>
+      <w:r>
+        <w:rPr>
+          <w:rFonts w:ascii="Arial" w:hAnsi="Arial" w:cs="Arial"/>
+          <w:sz w:val="24"/>
+          <w:szCs w:val="24"/>
+        </w:rPr>
+        <w:t xml:space="preserve">also </w:t>
+      </w:r>
+      <w:r>
+        <w:rPr>
+          <w:rFonts w:ascii="Arial" w:hAnsi="Arial" w:cs="Arial"/>
+          <w:sz w:val="24"/>
+          <w:szCs w:val="24"/>
+        </w:rPr>
+        <w:t>an option even though it may take up a lot of computation time</w:t>
+      </w:r>
+      <w:r>
+        <w:rPr>
+          <w:rFonts w:ascii="Arial" w:hAnsi="Arial" w:cs="Arial"/>
+          <w:sz w:val="24"/>
+          <w:szCs w:val="24"/>
+        </w:rPr>
+        <w:t>.</w:t>
+      </w:r>
+      <w:r>
+        <w:rPr>
+          <w:rFonts w:ascii="Arial" w:hAnsi="Arial" w:cs="Arial"/>
+          <w:sz w:val="24"/>
+          <w:szCs w:val="24"/>
+        </w:rPr>
+        <w:t xml:space="preserve"> </w:t>
+      </w:r>
+      <w:r>
+        <w:rPr>
+          <w:rFonts w:ascii="Arial" w:hAnsi="Arial" w:cs="Arial"/>
+          <w:sz w:val="24"/>
+          <w:szCs w:val="24"/>
+        </w:rPr>
+        <w:t>I think the best approac</w:t>
+      </w:r>
+      <w:r>
+        <w:rPr>
+          <w:rFonts w:ascii="Arial" w:hAnsi="Arial" w:cs="Arial"/>
+          <w:sz w:val="24"/>
+          <w:szCs w:val="24"/>
+        </w:rPr>
+        <w:t>h</w:t>
+      </w:r>
+      <w:r>
+        <w:rPr>
+          <w:rFonts w:ascii="Arial" w:hAnsi="Arial" w:cs="Arial"/>
+          <w:sz w:val="24"/>
+          <w:szCs w:val="24"/>
+        </w:rPr>
+        <w:t xml:space="preserve"> of </w:t>
+      </w:r>
+      <w:r>
+        <w:rPr>
+          <w:rFonts w:ascii="Arial" w:hAnsi="Arial" w:cs="Arial"/>
+          <w:sz w:val="24"/>
+          <w:szCs w:val="24"/>
+        </w:rPr>
+        <w:t xml:space="preserve">the ones discussed </w:t>
+      </w:r>
+      <w:r>
+        <w:rPr>
+          <w:rFonts w:ascii="Arial" w:hAnsi="Arial" w:cs="Arial"/>
+          <w:sz w:val="24"/>
+          <w:szCs w:val="24"/>
+        </w:rPr>
+        <w:t xml:space="preserve">would be to use </w:t>
+      </w:r>
+      <w:r>
+        <w:rPr>
+          <w:rFonts w:ascii="Arial" w:hAnsi="Arial" w:cs="Arial"/>
+          <w:sz w:val="24"/>
+          <w:szCs w:val="24"/>
+        </w:rPr>
+        <w:t>the</w:t>
+      </w:r>
+      <w:r>
+        <w:rPr>
+          <w:rFonts w:ascii="Arial" w:hAnsi="Arial" w:cs="Arial"/>
+          <w:sz w:val="24"/>
+          <w:szCs w:val="24"/>
+        </w:rPr>
+        <w:t xml:space="preserve"> </w:t>
+      </w:r>
+      <w:r>
+        <w:rPr>
+          <w:rFonts w:ascii="Arial" w:hAnsi="Arial" w:cs="Arial"/>
+          <w:sz w:val="24"/>
+          <w:szCs w:val="24"/>
+        </w:rPr>
+        <w:t xml:space="preserve">classifier described above that </w:t>
+      </w:r>
+      <w:r>
+        <w:rPr>
+          <w:rFonts w:ascii="Arial" w:hAnsi="Arial" w:cs="Arial"/>
+          <w:sz w:val="24"/>
+          <w:szCs w:val="24"/>
+        </w:rPr>
+        <w:t>classifies users based on their previous ratings and predicts new songs based on the classification of the user.</w:t>
+      </w:r>
+      <w:r>
+        <w:rPr>
+          <w:rFonts w:ascii="Arial" w:hAnsi="Arial" w:cs="Arial"/>
+          <w:sz w:val="24"/>
+          <w:szCs w:val="24"/>
+        </w:rPr>
+        <w:t xml:space="preserve"> I believe this approach will provide </w:t>
+      </w:r>
+      <w:r>
+        <w:rPr>
+          <w:rFonts w:ascii="Arial" w:hAnsi="Arial" w:cs="Arial"/>
+          <w:sz w:val="24"/>
+          <w:szCs w:val="24"/>
+        </w:rPr>
+        <w:t xml:space="preserve">a reference for a </w:t>
+      </w:r>
+      <w:r>
+        <w:rPr>
+          <w:rFonts w:ascii="Arial" w:hAnsi="Arial" w:cs="Arial"/>
+          <w:sz w:val="24"/>
+          <w:szCs w:val="24"/>
+        </w:rPr>
+        <w:t>prediction for a user</w:t>
+      </w:r>
+      <w:r>
+        <w:rPr>
+          <w:rFonts w:ascii="Arial" w:hAnsi="Arial" w:cs="Arial"/>
+          <w:sz w:val="24"/>
+          <w:szCs w:val="24"/>
+        </w:rPr>
+        <w:t xml:space="preserve"> based on the </w:t>
+      </w:r>
+      <w:r>
+        <w:rPr>
+          <w:rFonts w:ascii="Arial" w:hAnsi="Arial" w:cs="Arial"/>
+          <w:sz w:val="24"/>
+          <w:szCs w:val="24"/>
+        </w:rPr>
+        <w:t>genres a user has already rated directly or through other data items.</w:t>
+      </w:r>
+      <w:r>
+        <w:rPr>
+          <w:rFonts w:ascii="Arial" w:hAnsi="Arial" w:cs="Arial"/>
+          <w:sz w:val="24"/>
+          <w:szCs w:val="24"/>
+        </w:rPr>
+        <w:t xml:space="preserve"> There are many </w:t>
+      </w:r>
+      <w:r>
+        <w:rPr>
+          <w:rFonts w:ascii="Arial" w:hAnsi="Arial" w:cs="Arial"/>
+          <w:sz w:val="24"/>
+          <w:szCs w:val="24"/>
+        </w:rPr>
+        <w:t xml:space="preserve">possible </w:t>
+      </w:r>
+      <w:r>
+        <w:rPr>
+          <w:rFonts w:ascii="Arial" w:hAnsi="Arial" w:cs="Arial"/>
+          <w:sz w:val="24"/>
+          <w:szCs w:val="24"/>
+        </w:rPr>
+        <w:t>approaches to building a predictive model for this challenge</w:t>
+      </w:r>
+      <w:r>
+        <w:rPr>
+          <w:rFonts w:ascii="Arial" w:hAnsi="Arial" w:cs="Arial"/>
+          <w:sz w:val="24"/>
+          <w:szCs w:val="24"/>
+        </w:rPr>
+        <w:t xml:space="preserve"> and the classification technique is just one of them.</w:t>
+      </w:r>
     </w:p>
     <w:sectPr>
       <w:pgSz w:w="12240" w:h="15840"/>
@@ -1570,6 +2931,55 @@
       <w:contextualSpacing/>
     </w:pPr>
   </w:style>
+  <w:style w:type="paragraph" w:styleId="BalloonText">
+    <w:name w:val="Balloon Text"/>
+    <w:basedOn w:val="Normal"/>
+    <w:link w:val="BalloonTextChar"/>
+    <w:uiPriority w:val="99"/>
+    <w:semiHidden/>
+    <w:unhideWhenUsed/>
+    <w:rsid w:val="00665DD5"/>
+    <w:pPr>
+      <w:spacing w:after="0" w:line="240" w:lineRule="auto"/>
+    </w:pPr>
+    <w:rPr>
+      <w:rFonts w:ascii="Tahoma" w:hAnsi="Tahoma" w:cs="Tahoma"/>
+      <w:sz w:val="16"/>
+      <w:szCs w:val="16"/>
+    </w:rPr>
+  </w:style>
+  <w:style w:type="character" w:customStyle="1" w:styleId="BalloonTextChar">
+    <w:name w:val="Balloon Text Char"/>
+    <w:basedOn w:val="DefaultParagraphFont"/>
+    <w:link w:val="BalloonText"/>
+    <w:uiPriority w:val="99"/>
+    <w:semiHidden/>
+    <w:rsid w:val="00665DD5"/>
+    <w:rPr>
+      <w:rFonts w:ascii="Tahoma" w:hAnsi="Tahoma" w:cs="Tahoma"/>
+      <w:sz w:val="16"/>
+      <w:szCs w:val="16"/>
+    </w:rPr>
+  </w:style>
+  <w:style w:type="paragraph" w:styleId="Caption">
+    <w:name w:val="caption"/>
+    <w:basedOn w:val="Normal"/>
+    <w:next w:val="Normal"/>
+    <w:uiPriority w:val="35"/>
+    <w:unhideWhenUsed/>
+    <w:qFormat/>
+    <w:rsid w:val="00665DD5"/>
+    <w:pPr>
+      <w:spacing w:line="240" w:lineRule="auto"/>
+    </w:pPr>
+    <w:rPr>
+      <w:b/>
+      <w:bCs/>
+      <w:color w:val="4F81BD" w:themeColor="accent1"/>
+      <w:sz w:val="18"/>
+      <w:szCs w:val="18"/>
+    </w:rPr>
+  </w:style>
 </w:styles>
 </file>
 
@@ -1770,6 +3180,55 @@
       <w:ind w:left="720"/>
       <w:contextualSpacing/>
     </w:pPr>
+  </w:style>
+  <w:style w:type="paragraph" w:styleId="BalloonText">
+    <w:name w:val="Balloon Text"/>
+    <w:basedOn w:val="Normal"/>
+    <w:link w:val="BalloonTextChar"/>
+    <w:uiPriority w:val="99"/>
+    <w:semiHidden/>
+    <w:unhideWhenUsed/>
+    <w:rsid w:val="00665DD5"/>
+    <w:pPr>
+      <w:spacing w:after="0" w:line="240" w:lineRule="auto"/>
+    </w:pPr>
+    <w:rPr>
+      <w:rFonts w:ascii="Tahoma" w:hAnsi="Tahoma" w:cs="Tahoma"/>
+      <w:sz w:val="16"/>
+      <w:szCs w:val="16"/>
+    </w:rPr>
+  </w:style>
+  <w:style w:type="character" w:customStyle="1" w:styleId="BalloonTextChar">
+    <w:name w:val="Balloon Text Char"/>
+    <w:basedOn w:val="DefaultParagraphFont"/>
+    <w:link w:val="BalloonText"/>
+    <w:uiPriority w:val="99"/>
+    <w:semiHidden/>
+    <w:rsid w:val="00665DD5"/>
+    <w:rPr>
+      <w:rFonts w:ascii="Tahoma" w:hAnsi="Tahoma" w:cs="Tahoma"/>
+      <w:sz w:val="16"/>
+      <w:szCs w:val="16"/>
+    </w:rPr>
+  </w:style>
+  <w:style w:type="paragraph" w:styleId="Caption">
+    <w:name w:val="caption"/>
+    <w:basedOn w:val="Normal"/>
+    <w:next w:val="Normal"/>
+    <w:uiPriority w:val="35"/>
+    <w:unhideWhenUsed/>
+    <w:qFormat/>
+    <w:rsid w:val="00665DD5"/>
+    <w:pPr>
+      <w:spacing w:line="240" w:lineRule="auto"/>
+    </w:pPr>
+    <w:rPr>
+      <w:b/>
+      <w:bCs/>
+      <w:color w:val="4F81BD" w:themeColor="accent1"/>
+      <w:sz w:val="18"/>
+      <w:szCs w:val="18"/>
+    </w:rPr>
   </w:style>
 </w:styles>
 </file>
@@ -2057,4 +3516,16 @@
   <a:objectDefaults/>
   <a:extraClrSchemeLst/>
 </a:theme>
+</file>
+
+<file path=customXml/item1.xml><?xml version="1.0" encoding="utf-8"?>
+<b:Sources xmlns:b="http://schemas.openxmlformats.org/officeDocument/2006/bibliography" xmlns="http://schemas.openxmlformats.org/officeDocument/2006/bibliography" SelectedStyle="\APA.XSL" StyleName="APA"/>
+</file>
+
+<file path=customXml/itemProps1.xml><?xml version="1.0" encoding="utf-8"?>
+<ds:datastoreItem xmlns:ds="http://schemas.openxmlformats.org/officeDocument/2006/customXml" ds:itemID="{2C976E7A-A3D7-4DDC-802C-2F2338B249CB}">
+  <ds:schemaRefs>
+    <ds:schemaRef ds:uri="http://schemas.openxmlformats.org/officeDocument/2006/bibliography"/>
+  </ds:schemaRefs>
+</ds:datastoreItem>
 </file>
</xml_diff>